<commit_message>
resume update for v2
</commit_message>
<xml_diff>
--- a/resume_johnlloydmayol_v2.docx
+++ b/resume_johnlloydmayol_v2.docx
@@ -1223,9 +1223,51 @@
         <w:spacing w:after="0" w:line="240" w:lineRule="auto"/>
         <w:ind w:firstLine="142"/>
         <w:rPr>
-          <w:rFonts w:ascii="Century Gothic" w:hAnsi="Century Gothic"/>
-          <w:b/>
-          <w:bCs/>
+          <w:rFonts w:ascii="Century Gothic" w:eastAsia="Times New Roman" w:hAnsi="Century Gothic" w:cs="Calibri"/>
+          <w:color w:val="000000"/>
+          <w:sz w:val="18"/>
+          <w:szCs w:val="20"/>
+        </w:rPr>
+      </w:pPr>
+      <w:r>
+        <w:rPr>
+          <w:rFonts w:ascii="Century Gothic" w:eastAsia="Times New Roman" w:hAnsi="Century Gothic" w:cs="Calibri"/>
+          <w:color w:val="000000"/>
+          <w:sz w:val="18"/>
+          <w:szCs w:val="20"/>
+        </w:rPr>
+        <w:t>Adobe Photoshop</w:t>
+      </w:r>
+    </w:p>
+    <w:p>
+      <w:pPr>
+        <w:spacing w:after="0" w:line="240" w:lineRule="auto"/>
+        <w:ind w:left="142"/>
+        <w:rPr>
+          <w:rFonts w:ascii="Century Gothic" w:eastAsia="Times New Roman" w:hAnsi="Century Gothic" w:cs="Calibri"/>
+          <w:color w:val="000000"/>
+          <w:sz w:val="18"/>
+          <w:szCs w:val="20"/>
+        </w:rPr>
+      </w:pPr>
+      <w:r>
+        <w:rPr>
+          <w:rFonts w:ascii="Century Gothic" w:eastAsia="Times New Roman" w:hAnsi="Century Gothic" w:cs="Calibri"/>
+          <w:color w:val="000000"/>
+          <w:sz w:val="18"/>
+          <w:szCs w:val="20"/>
+        </w:rPr>
+        <w:t>Adobe XD</w:t>
+      </w:r>
+    </w:p>
+    <w:p>
+      <w:pPr>
+        <w:spacing w:after="0" w:line="240" w:lineRule="auto"/>
+        <w:ind w:left="142"/>
+        <w:rPr>
+          <w:rFonts w:ascii="Century Gothic" w:eastAsia="Times New Roman" w:hAnsi="Century Gothic" w:cs="Calibri"/>
+          <w:color w:val="000000"/>
+          <w:sz w:val="18"/>
           <w:szCs w:val="20"/>
         </w:rPr>
         <w:sectPr>
@@ -1236,6 +1278,7 @@
           <w:docGrid w:linePitch="360"/>
         </w:sectPr>
       </w:pPr>
+      <w:proofErr w:type="spellStart"/>
       <w:r>
         <w:rPr>
           <w:rFonts w:ascii="Century Gothic" w:eastAsia="Times New Roman" w:hAnsi="Century Gothic" w:cs="Calibri"/>
@@ -1243,8 +1286,29 @@
           <w:sz w:val="18"/>
           <w:szCs w:val="20"/>
         </w:rPr>
-        <w:t>Adobe Photoshop</w:t>
-      </w:r>
+        <w:t>Filmora</w:t>
+      </w:r>
+      <w:proofErr w:type="spellEnd"/>
+      <w:r>
+        <w:rPr>
+          <w:rFonts w:ascii="Century Gothic" w:eastAsia="Times New Roman" w:hAnsi="Century Gothic" w:cs="Calibri"/>
+          <w:color w:val="000000"/>
+          <w:sz w:val="18"/>
+          <w:szCs w:val="20"/>
+        </w:rPr>
+        <w:t xml:space="preserve"> </w:t>
+      </w:r>
+      <w:proofErr w:type="spellStart"/>
+      <w:r>
+        <w:rPr>
+          <w:rFonts w:ascii="Century Gothic" w:eastAsia="Times New Roman" w:hAnsi="Century Gothic" w:cs="Calibri"/>
+          <w:color w:val="000000"/>
+          <w:sz w:val="18"/>
+          <w:szCs w:val="20"/>
+        </w:rPr>
+        <w:t>Wondershare</w:t>
+      </w:r>
+      <w:proofErr w:type="spellEnd"/>
     </w:p>
     <w:p>
       <w:pPr>
@@ -3088,6 +3152,7 @@
         <w:docPartUnique/>
       </w:docPartObj>
     </w:sdtPr>
+    <w:sdtEndPr/>
     <w:sdtContent>
       <w:sdt>
         <w:sdtPr>
@@ -3097,6 +3162,7 @@
             <w:docPartUnique/>
           </w:docPartObj>
         </w:sdtPr>
+        <w:sdtEndPr/>
         <w:sdtContent>
           <w:p>
             <w:pPr>

</xml_diff>

<commit_message>
update: update resume and web, add portfolio
</commit_message>
<xml_diff>
--- a/resume_johnlloydmayol_v2.docx
+++ b/resume_johnlloydmayol_v2.docx
@@ -63,7 +63,7 @@
           <w:b/>
         </w:rPr>
         <w:sectPr>
-          <w:footerReference w:type="default" r:id="rId7"/>
+          <w:footerReference w:type="default" r:id="rId8"/>
           <w:pgSz w:w="12240" w:h="15840"/>
           <w:pgMar w:top="720" w:right="720" w:bottom="720" w:left="720" w:header="708" w:footer="708" w:gutter="0"/>
           <w:cols w:space="708"/>
@@ -974,7 +974,7 @@
           <w:szCs w:val="16"/>
         </w:rPr>
         <w:lastRenderedPageBreak/>
-        <w:t>AngularJS</w:t>
+        <w:t>Angular.js</w:t>
       </w:r>
     </w:p>
     <w:p>
@@ -1443,6 +1443,50 @@
           <w:sz w:val="18"/>
           <w:szCs w:val="20"/>
         </w:rPr>
+      </w:pPr>
+      <w:proofErr w:type="spellStart"/>
+      <w:r>
+        <w:rPr>
+          <w:rFonts w:ascii="Century Gothic" w:eastAsia="Times New Roman" w:hAnsi="Century Gothic" w:cs="Calibri"/>
+          <w:color w:val="000000"/>
+          <w:sz w:val="18"/>
+          <w:szCs w:val="20"/>
+        </w:rPr>
+        <w:lastRenderedPageBreak/>
+        <w:t>Filmora</w:t>
+      </w:r>
+      <w:proofErr w:type="spellEnd"/>
+      <w:r>
+        <w:rPr>
+          <w:rFonts w:ascii="Century Gothic" w:eastAsia="Times New Roman" w:hAnsi="Century Gothic" w:cs="Calibri"/>
+          <w:color w:val="000000"/>
+          <w:sz w:val="18"/>
+          <w:szCs w:val="20"/>
+        </w:rPr>
+        <w:t xml:space="preserve"> </w:t>
+      </w:r>
+      <w:proofErr w:type="spellStart"/>
+      <w:r>
+        <w:rPr>
+          <w:rFonts w:ascii="Century Gothic" w:eastAsia="Times New Roman" w:hAnsi="Century Gothic" w:cs="Calibri"/>
+          <w:color w:val="000000"/>
+          <w:sz w:val="18"/>
+          <w:szCs w:val="20"/>
+        </w:rPr>
+        <w:t>Wondershare</w:t>
+      </w:r>
+      <w:proofErr w:type="spellEnd"/>
+    </w:p>
+    <w:p>
+      <w:pPr>
+        <w:spacing w:after="0" w:line="240" w:lineRule="auto"/>
+        <w:ind w:left="142"/>
+        <w:rPr>
+          <w:rFonts w:ascii="Century Gothic" w:eastAsia="Times New Roman" w:hAnsi="Century Gothic" w:cs="Calibri"/>
+          <w:color w:val="000000"/>
+          <w:sz w:val="18"/>
+          <w:szCs w:val="20"/>
+        </w:rPr>
         <w:sectPr>
           <w:type w:val="continuous"/>
           <w:pgSz w:w="12240" w:h="15840"/>
@@ -1459,28 +1503,7 @@
           <w:sz w:val="18"/>
           <w:szCs w:val="20"/>
         </w:rPr>
-        <w:lastRenderedPageBreak/>
-        <w:t>Filmora</w:t>
-      </w:r>
-      <w:proofErr w:type="spellEnd"/>
-      <w:r>
-        <w:rPr>
-          <w:rFonts w:ascii="Century Gothic" w:eastAsia="Times New Roman" w:hAnsi="Century Gothic" w:cs="Calibri"/>
-          <w:color w:val="000000"/>
-          <w:sz w:val="18"/>
-          <w:szCs w:val="20"/>
-        </w:rPr>
-        <w:t xml:space="preserve"> </w:t>
-      </w:r>
-      <w:proofErr w:type="spellStart"/>
-      <w:r>
-        <w:rPr>
-          <w:rFonts w:ascii="Century Gothic" w:eastAsia="Times New Roman" w:hAnsi="Century Gothic" w:cs="Calibri"/>
-          <w:color w:val="000000"/>
-          <w:sz w:val="18"/>
-          <w:szCs w:val="20"/>
-        </w:rPr>
-        <w:t>Wondershare</w:t>
+        <w:t>MockFlow</w:t>
       </w:r>
       <w:proofErr w:type="spellEnd"/>
     </w:p>
@@ -1611,7 +1634,7 @@
           <w:sz w:val="18"/>
           <w:szCs w:val="20"/>
         </w:rPr>
-        <w:t>Chatwork</w:t>
+        <w:t>cPanel</w:t>
       </w:r>
       <w:proofErr w:type="spellEnd"/>
     </w:p>
@@ -1634,7 +1657,7 @@
           <w:sz w:val="18"/>
           <w:szCs w:val="20"/>
         </w:rPr>
-        <w:t>Git</w:t>
+        <w:t>Chatwork</w:t>
       </w:r>
       <w:proofErr w:type="spellEnd"/>
     </w:p>
@@ -1657,7 +1680,7 @@
           <w:sz w:val="18"/>
           <w:szCs w:val="20"/>
         </w:rPr>
-        <w:t>Github</w:t>
+        <w:t>Git</w:t>
       </w:r>
       <w:proofErr w:type="spellEnd"/>
     </w:p>
@@ -1680,8 +1703,7 @@
           <w:sz w:val="18"/>
           <w:szCs w:val="20"/>
         </w:rPr>
-        <w:lastRenderedPageBreak/>
-        <w:t>GitLab</w:t>
+        <w:t>Github</w:t>
       </w:r>
       <w:proofErr w:type="spellEnd"/>
     </w:p>
@@ -1704,7 +1726,7 @@
           <w:sz w:val="18"/>
           <w:szCs w:val="20"/>
         </w:rPr>
-        <w:t>Glip</w:t>
+        <w:t>GitLab</w:t>
       </w:r>
       <w:proofErr w:type="spellEnd"/>
     </w:p>
@@ -1719,6 +1741,7 @@
           <w:szCs w:val="20"/>
         </w:rPr>
       </w:pPr>
+      <w:proofErr w:type="spellStart"/>
       <w:r>
         <w:rPr>
           <w:rFonts w:ascii="Century Gothic" w:eastAsia="Times New Roman" w:hAnsi="Century Gothic" w:cs="Calibri"/>
@@ -1726,8 +1749,10 @@
           <w:sz w:val="18"/>
           <w:szCs w:val="20"/>
         </w:rPr>
-        <w:t>Microsoft Office</w:t>
-      </w:r>
+        <w:lastRenderedPageBreak/>
+        <w:t>Glip</w:t>
+      </w:r>
+      <w:proofErr w:type="spellEnd"/>
     </w:p>
     <w:p>
       <w:pPr>
@@ -1740,7 +1765,6 @@
           <w:szCs w:val="20"/>
         </w:rPr>
       </w:pPr>
-      <w:proofErr w:type="spellStart"/>
       <w:r>
         <w:rPr>
           <w:rFonts w:ascii="Century Gothic" w:eastAsia="Times New Roman" w:hAnsi="Century Gothic" w:cs="Calibri"/>
@@ -1748,9 +1772,8 @@
           <w:sz w:val="18"/>
           <w:szCs w:val="20"/>
         </w:rPr>
-        <w:t>PHPStorm</w:t>
-      </w:r>
-      <w:proofErr w:type="spellEnd"/>
+        <w:t>Nginx</w:t>
+      </w:r>
     </w:p>
     <w:p>
       <w:pPr>
@@ -1770,7 +1793,7 @@
           <w:sz w:val="18"/>
           <w:szCs w:val="20"/>
         </w:rPr>
-        <w:t>Skype</w:t>
+        <w:t>Microsoft Office</w:t>
       </w:r>
     </w:p>
     <w:p>
@@ -1784,6 +1807,7 @@
           <w:szCs w:val="20"/>
         </w:rPr>
       </w:pPr>
+      <w:proofErr w:type="spellStart"/>
       <w:r>
         <w:rPr>
           <w:rFonts w:ascii="Century Gothic" w:eastAsia="Times New Roman" w:hAnsi="Century Gothic" w:cs="Calibri"/>
@@ -1791,8 +1815,93 @@
           <w:sz w:val="18"/>
           <w:szCs w:val="20"/>
         </w:rPr>
+        <w:t>PHPStorm</w:t>
+      </w:r>
+      <w:proofErr w:type="spellEnd"/>
+    </w:p>
+    <w:p>
+      <w:pPr>
+        <w:spacing w:after="0" w:line="240" w:lineRule="auto"/>
+        <w:ind w:firstLine="142"/>
+        <w:rPr>
+          <w:rFonts w:ascii="Century Gothic" w:eastAsia="Times New Roman" w:hAnsi="Century Gothic" w:cs="Calibri"/>
+          <w:color w:val="000000"/>
+          <w:sz w:val="18"/>
+          <w:szCs w:val="20"/>
+        </w:rPr>
+      </w:pPr>
+      <w:r>
+        <w:rPr>
+          <w:rFonts w:ascii="Century Gothic" w:eastAsia="Times New Roman" w:hAnsi="Century Gothic" w:cs="Calibri"/>
+          <w:color w:val="000000"/>
+          <w:sz w:val="18"/>
+          <w:szCs w:val="20"/>
+        </w:rPr>
+        <w:t>Search Engine Optimization</w:t>
+      </w:r>
+    </w:p>
+    <w:p>
+      <w:pPr>
+        <w:spacing w:after="0" w:line="240" w:lineRule="auto"/>
+        <w:ind w:firstLine="142"/>
+        <w:rPr>
+          <w:rFonts w:ascii="Century Gothic" w:eastAsia="Times New Roman" w:hAnsi="Century Gothic" w:cs="Calibri"/>
+          <w:color w:val="000000"/>
+          <w:sz w:val="18"/>
+          <w:szCs w:val="20"/>
+        </w:rPr>
+      </w:pPr>
+      <w:r>
+        <w:rPr>
+          <w:rFonts w:ascii="Century Gothic" w:eastAsia="Times New Roman" w:hAnsi="Century Gothic" w:cs="Calibri"/>
+          <w:color w:val="000000"/>
+          <w:sz w:val="18"/>
+          <w:szCs w:val="20"/>
+        </w:rPr>
+        <w:t>Skype</w:t>
+      </w:r>
+    </w:p>
+    <w:p>
+      <w:pPr>
+        <w:spacing w:after="0" w:line="240" w:lineRule="auto"/>
+        <w:ind w:firstLine="142"/>
+        <w:rPr>
+          <w:rFonts w:ascii="Century Gothic" w:eastAsia="Times New Roman" w:hAnsi="Century Gothic" w:cs="Calibri"/>
+          <w:color w:val="000000"/>
+          <w:sz w:val="18"/>
+          <w:szCs w:val="20"/>
+        </w:rPr>
+      </w:pPr>
+      <w:r>
+        <w:rPr>
+          <w:rFonts w:ascii="Century Gothic" w:eastAsia="Times New Roman" w:hAnsi="Century Gothic" w:cs="Calibri"/>
+          <w:color w:val="000000"/>
+          <w:sz w:val="18"/>
+          <w:szCs w:val="20"/>
+        </w:rPr>
+        <w:t>Slack</w:t>
+      </w:r>
+    </w:p>
+    <w:p>
+      <w:pPr>
+        <w:spacing w:after="0" w:line="240" w:lineRule="auto"/>
+        <w:ind w:firstLine="142"/>
+        <w:rPr>
+          <w:rFonts w:ascii="Century Gothic" w:eastAsia="Times New Roman" w:hAnsi="Century Gothic" w:cs="Calibri"/>
+          <w:color w:val="000000"/>
+          <w:sz w:val="18"/>
+          <w:szCs w:val="20"/>
+        </w:rPr>
+      </w:pPr>
+      <w:r>
+        <w:rPr>
+          <w:rFonts w:ascii="Century Gothic" w:eastAsia="Times New Roman" w:hAnsi="Century Gothic" w:cs="Calibri"/>
+          <w:color w:val="000000"/>
+          <w:sz w:val="18"/>
+          <w:szCs w:val="20"/>
+        </w:rPr>
         <w:lastRenderedPageBreak/>
-        <w:t>Slack</w:t>
+        <w:t>Storybook</w:t>
       </w:r>
     </w:p>
     <w:p>
@@ -2194,9 +2303,7 @@
           <w:szCs w:val="18"/>
         </w:rPr>
       </w:pPr>
-      <w:bookmarkStart w:id="0" w:name="_GoBack"/>
-    </w:p>
-    <w:bookmarkEnd w:id="0"/>
+    </w:p>
     <w:p>
       <w:pPr>
         <w:pStyle w:val="JobTitle"/>
@@ -2235,47 +2342,12 @@
     </w:p>
     <w:p>
       <w:pPr>
-        <w:pStyle w:val="JobTitle"/>
-        <w:ind w:left="0"/>
-        <w:jc w:val="left"/>
-        <w:rPr>
-          <w:color w:val="auto"/>
-          <w:sz w:val="18"/>
-          <w:szCs w:val="18"/>
-        </w:rPr>
-      </w:pPr>
-    </w:p>
-    <w:p>
-      <w:pPr>
-        <w:pStyle w:val="JobTitle"/>
-        <w:ind w:left="0"/>
-        <w:jc w:val="left"/>
-        <w:rPr>
-          <w:color w:val="auto"/>
-          <w:sz w:val="18"/>
-          <w:szCs w:val="18"/>
-        </w:rPr>
-      </w:pPr>
-    </w:p>
-    <w:p>
-      <w:pPr>
-        <w:pStyle w:val="JobTitle"/>
-        <w:ind w:left="0"/>
-        <w:jc w:val="left"/>
-        <w:rPr>
-          <w:color w:val="auto"/>
-          <w:sz w:val="18"/>
-          <w:szCs w:val="18"/>
-        </w:rPr>
-      </w:pPr>
-    </w:p>
-    <w:p>
-      <w:pPr>
         <w:pStyle w:val="Heading1"/>
         <w:shd w:val="clear" w:color="auto" w:fill="C45911" w:themeFill="accent2" w:themeFillShade="BF"/>
         <w:jc w:val="center"/>
       </w:pPr>
       <w:r>
+        <w:lastRenderedPageBreak/>
         <w:t>EXPERIENCE</w:t>
       </w:r>
     </w:p>
@@ -2409,14 +2481,121 @@
           <w:bCs/>
           <w:szCs w:val="20"/>
         </w:rPr>
-        <w:t>Maintaining Client Design</w:t>
-      </w:r>
-    </w:p>
-    <w:p>
-      <w:pPr>
-        <w:pStyle w:val="ListParagraph"/>
-        <w:rPr>
-          <w:rFonts w:ascii="Century Gothic" w:hAnsi="Century Gothic"/>
+        <w:t>Take responsibility on responsive web and mobile</w:t>
+      </w:r>
+    </w:p>
+    <w:p>
+      <w:pPr>
+        <w:spacing w:after="0"/>
+        <w:rPr>
+          <w:rFonts w:ascii="Century Gothic" w:hAnsi="Century Gothic"/>
+          <w:b/>
+          <w:bCs/>
+          <w:szCs w:val="20"/>
+        </w:rPr>
+      </w:pPr>
+      <w:r>
+        <w:rPr>
+          <w:rFonts w:ascii="Century Gothic" w:hAnsi="Century Gothic"/>
+        </w:rPr>
+        <w:t xml:space="preserve">+ </w:t>
+      </w:r>
+      <w:r>
+        <w:rPr>
+          <w:rFonts w:ascii="Century Gothic" w:hAnsi="Century Gothic"/>
+          <w:b/>
+          <w:bCs/>
+          <w:szCs w:val="20"/>
+        </w:rPr>
+        <w:t>Testing and improving the design of the website</w:t>
+      </w:r>
+    </w:p>
+    <w:p>
+      <w:pPr>
+        <w:spacing w:after="0"/>
+        <w:rPr>
+          <w:rFonts w:ascii="Century Gothic" w:hAnsi="Century Gothic"/>
+          <w:b/>
+          <w:bCs/>
+          <w:szCs w:val="20"/>
+        </w:rPr>
+      </w:pPr>
+      <w:r>
+        <w:rPr>
+          <w:rFonts w:ascii="Century Gothic" w:hAnsi="Century Gothic"/>
+        </w:rPr>
+        <w:t xml:space="preserve">+ </w:t>
+      </w:r>
+      <w:r>
+        <w:rPr>
+          <w:rFonts w:ascii="Century Gothic" w:hAnsi="Century Gothic"/>
+          <w:b/>
+          <w:bCs/>
+          <w:szCs w:val="20"/>
+        </w:rPr>
+        <w:t>Maintaining the appearance of websites by enforcing content standards</w:t>
+      </w:r>
+    </w:p>
+    <w:p>
+      <w:pPr>
+        <w:spacing w:after="0"/>
+        <w:rPr>
+          <w:rFonts w:ascii="Century Gothic" w:hAnsi="Century Gothic"/>
+          <w:b/>
+          <w:bCs/>
+          <w:szCs w:val="20"/>
+        </w:rPr>
+      </w:pPr>
+      <w:r>
+        <w:rPr>
+          <w:rFonts w:ascii="Century Gothic" w:hAnsi="Century Gothic"/>
+        </w:rPr>
+        <w:t xml:space="preserve">+ </w:t>
+      </w:r>
+      <w:r>
+        <w:rPr>
+          <w:rFonts w:ascii="Century Gothic" w:hAnsi="Century Gothic"/>
+          <w:b/>
+          <w:bCs/>
+          <w:szCs w:val="20"/>
+        </w:rPr>
+        <w:t>Determine how users interact with products</w:t>
+      </w:r>
+    </w:p>
+    <w:p>
+      <w:pPr>
+        <w:spacing w:after="0"/>
+        <w:rPr>
+          <w:rFonts w:ascii="Century Gothic" w:hAnsi="Century Gothic"/>
+          <w:b/>
+          <w:bCs/>
+          <w:szCs w:val="20"/>
+        </w:rPr>
+      </w:pPr>
+      <w:r>
+        <w:rPr>
+          <w:rFonts w:ascii="Century Gothic" w:hAnsi="Century Gothic"/>
+        </w:rPr>
+        <w:t xml:space="preserve">+ </w:t>
+      </w:r>
+      <w:r>
+        <w:rPr>
+          <w:rFonts w:ascii="Century Gothic" w:hAnsi="Century Gothic"/>
+          <w:b/>
+          <w:bCs/>
+          <w:szCs w:val="20"/>
+        </w:rPr>
+        <w:t>Identify and troubleshoot UI/UX problems</w:t>
+      </w:r>
+    </w:p>
+    <w:p>
+      <w:pPr>
+        <w:spacing w:after="0"/>
+        <w:rPr>
+          <w:rFonts w:ascii="Century Gothic" w:hAnsi="Century Gothic"/>
+          <w:b/>
+          <w:bCs/>
+          <w:szCs w:val="20"/>
         </w:rPr>
       </w:pPr>
     </w:p>
@@ -2435,6 +2614,52 @@
         <w:rPr>
           <w:rFonts w:ascii="Century Gothic" w:hAnsi="Century Gothic"/>
         </w:rPr>
+        <w:t>Design (</w:t>
+      </w:r>
+      <w:proofErr w:type="spellStart"/>
+      <w:r>
+        <w:rPr>
+          <w:rFonts w:ascii="Century Gothic" w:hAnsi="Century Gothic"/>
+        </w:rPr>
+        <w:t>Figma</w:t>
+      </w:r>
+      <w:proofErr w:type="spellEnd"/>
+      <w:r>
+        <w:rPr>
+          <w:rFonts w:ascii="Century Gothic" w:hAnsi="Century Gothic"/>
+        </w:rPr>
+        <w:t xml:space="preserve">, Adobe XD, </w:t>
+      </w:r>
+      <w:proofErr w:type="spellStart"/>
+      <w:r>
+        <w:rPr>
+          <w:rFonts w:ascii="Century Gothic" w:hAnsi="Century Gothic"/>
+        </w:rPr>
+        <w:t>MockFlow</w:t>
+      </w:r>
+      <w:proofErr w:type="spellEnd"/>
+      <w:r>
+        <w:rPr>
+          <w:rFonts w:ascii="Century Gothic" w:hAnsi="Century Gothic"/>
+        </w:rPr>
+        <w:t>)</w:t>
+      </w:r>
+    </w:p>
+    <w:p>
+      <w:pPr>
+        <w:pStyle w:val="ListParagraph"/>
+        <w:numPr>
+          <w:ilvl w:val="0"/>
+          <w:numId w:val="5"/>
+        </w:numPr>
+        <w:rPr>
+          <w:rFonts w:ascii="Century Gothic" w:hAnsi="Century Gothic"/>
+        </w:rPr>
+      </w:pPr>
+      <w:r>
+        <w:rPr>
+          <w:rFonts w:ascii="Century Gothic" w:hAnsi="Century Gothic"/>
+        </w:rPr>
         <w:t>Pug.js, Express.js,</w:t>
       </w:r>
       <w:r>
@@ -2474,6 +2699,12 @@
           <w:rFonts w:ascii="Century Gothic" w:hAnsi="Century Gothic"/>
         </w:rPr>
         <w:t>, React.js</w:t>
+      </w:r>
+      <w:r>
+        <w:rPr>
+          <w:rFonts w:ascii="Century Gothic" w:hAnsi="Century Gothic"/>
+        </w:rPr>
+        <w:t>, Storybook</w:t>
       </w:r>
     </w:p>
     <w:p>
@@ -2507,12 +2738,6 @@
         </w:rPr>
         <w:t>gorentals.com</w:t>
       </w:r>
-      <w:r>
-        <w:rPr>
-          <w:rFonts w:ascii="Century Gothic" w:hAnsi="Century Gothic"/>
-        </w:rPr>
-        <w:t xml:space="preserve"> (client)</w:t>
-      </w:r>
     </w:p>
     <w:p>
       <w:pPr>
@@ -2531,12 +2756,6 @@
         </w:rPr>
         <w:t>23point5.com</w:t>
       </w:r>
-      <w:r>
-        <w:rPr>
-          <w:rFonts w:ascii="Century Gothic" w:hAnsi="Century Gothic"/>
-        </w:rPr>
-        <w:t xml:space="preserve"> (client)</w:t>
-      </w:r>
     </w:p>
     <w:p>
       <w:pPr>
@@ -2850,7 +3069,7 @@
     </w:p>
     <w:p>
       <w:pPr>
-        <w:spacing w:after="0" w:line="360" w:lineRule="auto"/>
+        <w:spacing w:after="0" w:line="240" w:lineRule="auto"/>
         <w:rPr>
           <w:rFonts w:ascii="Century Gothic" w:hAnsi="Century Gothic"/>
           <w:b/>
@@ -2873,6 +3092,69 @@
         </w:rPr>
         <w:t>Trouble shoot company technology</w:t>
       </w:r>
+    </w:p>
+    <w:p>
+      <w:pPr>
+        <w:spacing w:after="0" w:line="240" w:lineRule="auto"/>
+        <w:rPr>
+          <w:rFonts w:ascii="Century Gothic" w:hAnsi="Century Gothic"/>
+          <w:b/>
+          <w:bCs/>
+          <w:szCs w:val="20"/>
+        </w:rPr>
+      </w:pPr>
+      <w:r>
+        <w:rPr>
+          <w:rFonts w:ascii="Century Gothic" w:hAnsi="Century Gothic"/>
+        </w:rPr>
+        <w:t xml:space="preserve">+ </w:t>
+      </w:r>
+      <w:r>
+        <w:rPr>
+          <w:rFonts w:ascii="Century Gothic" w:hAnsi="Century Gothic"/>
+          <w:b/>
+          <w:bCs/>
+          <w:szCs w:val="20"/>
+        </w:rPr>
+        <w:t>Search Engine Optimization (SEO)</w:t>
+      </w:r>
+    </w:p>
+    <w:p>
+      <w:pPr>
+        <w:spacing w:after="0" w:line="240" w:lineRule="auto"/>
+        <w:rPr>
+          <w:rFonts w:ascii="Century Gothic" w:hAnsi="Century Gothic"/>
+          <w:b/>
+          <w:bCs/>
+          <w:szCs w:val="20"/>
+        </w:rPr>
+      </w:pPr>
+      <w:r>
+        <w:rPr>
+          <w:rFonts w:ascii="Century Gothic" w:hAnsi="Century Gothic"/>
+        </w:rPr>
+        <w:t xml:space="preserve">+ </w:t>
+      </w:r>
+      <w:r>
+        <w:rPr>
+          <w:rFonts w:ascii="Century Gothic" w:hAnsi="Century Gothic"/>
+          <w:b/>
+          <w:bCs/>
+          <w:szCs w:val="20"/>
+        </w:rPr>
+        <w:t>Identify and troubleshoot UI/UX problems</w:t>
+      </w:r>
+    </w:p>
+    <w:p>
+      <w:pPr>
+        <w:spacing w:after="0" w:line="240" w:lineRule="auto"/>
+        <w:rPr>
+          <w:rFonts w:ascii="Century Gothic" w:hAnsi="Century Gothic"/>
+          <w:b/>
+          <w:bCs/>
+          <w:szCs w:val="20"/>
+        </w:rPr>
+      </w:pPr>
     </w:p>
     <w:p>
       <w:pPr>
@@ -2955,7 +3237,13 @@
         <w:rPr>
           <w:rFonts w:ascii="Century Gothic" w:hAnsi="Century Gothic"/>
         </w:rPr>
-        <w:t>Design (Adobe Photoshop and Adobe Illustrator)</w:t>
+        <w:t xml:space="preserve">Design (Adobe Photoshop, </w:t>
+      </w:r>
+      <w:r>
+        <w:rPr>
+          <w:rFonts w:ascii="Century Gothic" w:hAnsi="Century Gothic"/>
+        </w:rPr>
+        <w:t>Adobe Illustrator)</w:t>
       </w:r>
     </w:p>
     <w:p>
@@ -3013,7 +3301,13 @@
         <w:rPr>
           <w:rFonts w:ascii="Century Gothic" w:hAnsi="Century Gothic"/>
         </w:rPr>
-        <w:t xml:space="preserve"> and AWS</w:t>
+        <w:t>,</w:t>
+      </w:r>
+      <w:r>
+        <w:rPr>
+          <w:rFonts w:ascii="Century Gothic" w:hAnsi="Century Gothic"/>
+        </w:rPr>
+        <w:t xml:space="preserve"> AWS</w:t>
       </w:r>
     </w:p>
     <w:p>
@@ -3105,7 +3399,7 @@
         <w:rPr>
           <w:rFonts w:ascii="Century Gothic" w:hAnsi="Century Gothic"/>
         </w:rPr>
-        <w:t>remaxprocebu.com (client)</w:t>
+        <w:t>remaxprocebu.com</w:t>
       </w:r>
     </w:p>
     <w:p>
@@ -3207,7 +3501,7 @@
     </w:p>
     <w:p>
       <w:pPr>
-        <w:spacing w:after="0"/>
+        <w:spacing w:after="0" w:line="240" w:lineRule="auto"/>
         <w:rPr>
           <w:rFonts w:ascii="Century Gothic" w:hAnsi="Century Gothic"/>
           <w:b/>
@@ -3242,7 +3536,7 @@
     </w:p>
     <w:p>
       <w:pPr>
-        <w:spacing w:after="0"/>
+        <w:spacing w:after="0" w:line="240" w:lineRule="auto"/>
         <w:rPr>
           <w:rFonts w:ascii="Century Gothic" w:hAnsi="Century Gothic"/>
           <w:b/>
@@ -3270,8 +3564,10 @@
     </w:p>
     <w:p>
       <w:pPr>
-        <w:rPr>
-          <w:rFonts w:ascii="Century Gothic" w:hAnsi="Century Gothic"/>
+        <w:spacing w:after="0" w:line="240" w:lineRule="auto"/>
+        <w:rPr>
+          <w:rFonts w:ascii="Century Gothic" w:hAnsi="Century Gothic"/>
+          <w:b/>
           <w:bCs/>
           <w:szCs w:val="20"/>
         </w:rPr>
@@ -3291,6 +3587,31 @@
           <w:bCs/>
           <w:szCs w:val="20"/>
         </w:rPr>
+        <w:t>Mange hosting</w:t>
+      </w:r>
+      <w:r>
+        <w:rPr>
+          <w:rFonts w:ascii="Century Gothic" w:hAnsi="Century Gothic"/>
+          <w:bCs/>
+          <w:szCs w:val="20"/>
+        </w:rPr>
+        <w:br/>
+      </w:r>
+      <w:r>
+        <w:rPr>
+          <w:rFonts w:ascii="Century Gothic" w:hAnsi="Century Gothic"/>
+          <w:bCs/>
+          <w:szCs w:val="20"/>
+        </w:rPr>
+        <w:t xml:space="preserve">+ </w:t>
+      </w:r>
+      <w:r>
+        <w:rPr>
+          <w:rFonts w:ascii="Century Gothic" w:hAnsi="Century Gothic"/>
+          <w:b/>
+          <w:bCs/>
+          <w:szCs w:val="20"/>
+        </w:rPr>
         <w:t>T</w:t>
       </w:r>
       <w:r>
@@ -3302,6 +3623,72 @@
         </w:rPr>
         <w:t>rouble shoot company laptop</w:t>
       </w:r>
+    </w:p>
+    <w:p>
+      <w:pPr>
+        <w:spacing w:after="0" w:line="240" w:lineRule="auto"/>
+        <w:rPr>
+          <w:rFonts w:ascii="Century Gothic" w:hAnsi="Century Gothic"/>
+          <w:b/>
+          <w:bCs/>
+          <w:szCs w:val="20"/>
+        </w:rPr>
+      </w:pPr>
+      <w:r>
+        <w:rPr>
+          <w:rFonts w:ascii="Century Gothic" w:hAnsi="Century Gothic"/>
+          <w:bCs/>
+          <w:szCs w:val="20"/>
+        </w:rPr>
+        <w:lastRenderedPageBreak/>
+        <w:t xml:space="preserve">+ </w:t>
+      </w:r>
+      <w:r>
+        <w:rPr>
+          <w:rFonts w:ascii="Century Gothic" w:hAnsi="Century Gothic"/>
+          <w:b/>
+          <w:bCs/>
+          <w:szCs w:val="20"/>
+        </w:rPr>
+        <w:t>PDF/PSD/XD to HTML</w:t>
+      </w:r>
+      <w:r>
+        <w:rPr>
+          <w:rFonts w:ascii="Century Gothic" w:hAnsi="Century Gothic"/>
+          <w:b/>
+          <w:bCs/>
+          <w:szCs w:val="20"/>
+        </w:rPr>
+        <w:br/>
+      </w:r>
+      <w:r>
+        <w:rPr>
+          <w:rFonts w:ascii="Century Gothic" w:hAnsi="Century Gothic"/>
+          <w:bCs/>
+          <w:szCs w:val="20"/>
+        </w:rPr>
+        <w:t xml:space="preserve">+ </w:t>
+      </w:r>
+      <w:r>
+        <w:rPr>
+          <w:rFonts w:ascii="Century Gothic" w:hAnsi="Century Gothic"/>
+          <w:b/>
+          <w:bCs/>
+          <w:szCs w:val="20"/>
+        </w:rPr>
+        <w:t>Search Engine Optimization (SEO)</w:t>
+      </w:r>
+    </w:p>
+    <w:p>
+      <w:pPr>
+        <w:spacing w:after="0" w:line="240" w:lineRule="auto"/>
+        <w:rPr>
+          <w:rFonts w:ascii="Century Gothic" w:hAnsi="Century Gothic"/>
+          <w:b/>
+          <w:bCs/>
+          <w:szCs w:val="20"/>
+        </w:rPr>
+      </w:pPr>
     </w:p>
     <w:p>
       <w:pPr>
@@ -3346,6 +3733,12 @@
         <w:rPr>
           <w:rFonts w:ascii="Century Gothic" w:hAnsi="Century Gothic"/>
         </w:rPr>
+        <w:t>,</w:t>
+      </w:r>
+      <w:r>
+        <w:rPr>
+          <w:rFonts w:ascii="Century Gothic" w:hAnsi="Century Gothic"/>
+        </w:rPr>
         <w:t xml:space="preserve"> and more</w:t>
       </w:r>
       <w:r>
@@ -3370,21 +3763,13 @@
         <w:rPr>
           <w:rFonts w:ascii="Century Gothic" w:hAnsi="Century Gothic"/>
         </w:rPr>
-        <w:t>Editing Photo (Adobe Photoshop, Adobe Lightroom, and Adobe Illustrator)</w:t>
-      </w:r>
-    </w:p>
-    <w:p>
-      <w:pPr>
-        <w:spacing w:before="240"/>
-        <w:rPr>
-          <w:rFonts w:ascii="Century Gothic" w:hAnsi="Century Gothic"/>
-        </w:rPr>
-      </w:pPr>
-      <w:r>
-        <w:rPr>
-          <w:rFonts w:ascii="Century Gothic" w:hAnsi="Century Gothic"/>
-        </w:rPr>
-        <w:t>projects:</w:t>
+        <w:t>Design</w:t>
+      </w:r>
+      <w:r>
+        <w:rPr>
+          <w:rFonts w:ascii="Century Gothic" w:hAnsi="Century Gothic"/>
+        </w:rPr>
+        <w:t xml:space="preserve"> (Adobe Photoshop, Adobe Lightroom, and Adobe Illustrator)</w:t>
       </w:r>
     </w:p>
     <w:p>
@@ -3402,7 +3787,29 @@
         <w:rPr>
           <w:rFonts w:ascii="Century Gothic" w:hAnsi="Century Gothic"/>
         </w:rPr>
-        <w:t>hipe.asia</w:t>
+        <w:t xml:space="preserve">CSS, HTML, SASS, </w:t>
+      </w:r>
+      <w:proofErr w:type="spellStart"/>
+      <w:r>
+        <w:rPr>
+          <w:rFonts w:ascii="Century Gothic" w:hAnsi="Century Gothic"/>
+        </w:rPr>
+        <w:t>Laravel</w:t>
+      </w:r>
+      <w:proofErr w:type="spellEnd"/>
+    </w:p>
+    <w:p>
+      <w:pPr>
+        <w:spacing w:before="240"/>
+        <w:rPr>
+          <w:rFonts w:ascii="Century Gothic" w:hAnsi="Century Gothic"/>
+        </w:rPr>
+      </w:pPr>
+      <w:r>
+        <w:rPr>
+          <w:rFonts w:ascii="Century Gothic" w:hAnsi="Century Gothic"/>
+        </w:rPr>
+        <w:t>projects:</w:t>
       </w:r>
     </w:p>
     <w:p>
@@ -3420,148 +3827,7 @@
         <w:rPr>
           <w:rFonts w:ascii="Century Gothic" w:hAnsi="Century Gothic"/>
         </w:rPr>
-        <w:t>en.hipe.asia</w:t>
-      </w:r>
-    </w:p>
-    <w:p>
-      <w:pPr>
-        <w:spacing w:after="0"/>
-        <w:rPr>
-          <w:rFonts w:ascii="Century Gothic" w:hAnsi="Century Gothic"/>
-          <w:b/>
-          <w:bCs/>
-          <w:sz w:val="28"/>
-          <w:szCs w:val="28"/>
-          <w:lang w:val="en-US"/>
-        </w:rPr>
-      </w:pPr>
-    </w:p>
-    <w:p>
-      <w:pPr>
-        <w:spacing w:after="0"/>
-        <w:rPr>
-          <w:rFonts w:ascii="Century Gothic" w:eastAsia="MS Mincho" w:hAnsi="Century Gothic" w:cs="MS Mincho"/>
-          <w:bCs/>
-          <w:szCs w:val="20"/>
-        </w:rPr>
-      </w:pPr>
-      <w:r>
-        <w:rPr>
-          <w:rFonts w:ascii="Century Gothic" w:hAnsi="Century Gothic"/>
-          <w:b/>
-          <w:bCs/>
-          <w:sz w:val="28"/>
-          <w:szCs w:val="28"/>
-          <w:lang w:val="en-US"/>
-        </w:rPr>
-        <w:t xml:space="preserve">BUKKENOH </w:t>
-      </w:r>
-      <w:r>
-        <w:rPr>
-          <w:rFonts w:ascii="Century Gothic" w:eastAsia="MS Mincho" w:hAnsi="Century Gothic" w:cs="MS Mincho"/>
-          <w:b/>
-          <w:bCs/>
-          <w:sz w:val="28"/>
-        </w:rPr>
-        <w:t>物件王</w:t>
-      </w:r>
-      <w:r>
-        <w:rPr>
-          <w:rFonts w:ascii="Century Gothic" w:eastAsia="MS Mincho" w:hAnsi="Century Gothic" w:cs="MS Mincho" w:hint="eastAsia"/>
-          <w:b/>
-          <w:bCs/>
-          <w:sz w:val="28"/>
-        </w:rPr>
-        <w:t xml:space="preserve"> </w:t>
-      </w:r>
-      <w:r>
-        <w:rPr>
-          <w:rFonts w:ascii="Century Gothic" w:eastAsia="MS Mincho" w:hAnsi="Century Gothic" w:cs="MS Mincho"/>
-          <w:b/>
-          <w:bCs/>
-          <w:sz w:val="28"/>
-        </w:rPr>
-        <w:t>(</w:t>
-      </w:r>
-      <w:r>
-        <w:rPr>
-          <w:rFonts w:ascii="Century Gothic" w:eastAsia="MS Mincho" w:hAnsi="Century Gothic" w:cs="MS Mincho"/>
-          <w:b/>
-          <w:bCs/>
-          <w:sz w:val="28"/>
-        </w:rPr>
-        <w:t>CLIENT</w:t>
-      </w:r>
-      <w:r>
-        <w:rPr>
-          <w:rFonts w:ascii="Century Gothic" w:eastAsia="MS Mincho" w:hAnsi="Century Gothic" w:cs="MS Mincho"/>
-          <w:b/>
-          <w:bCs/>
-          <w:sz w:val="28"/>
-        </w:rPr>
-        <w:t>)</w:t>
-      </w:r>
-      <w:r>
-        <w:rPr>
-          <w:rFonts w:ascii="Century Gothic" w:eastAsia="MS Mincho" w:hAnsi="Century Gothic" w:cs="MS Mincho"/>
-          <w:bCs/>
-          <w:szCs w:val="20"/>
-        </w:rPr>
-        <w:br/>
-      </w:r>
-      <w:r>
-        <w:rPr>
-          <w:rFonts w:ascii="Century Gothic" w:eastAsia="MS Mincho" w:hAnsi="Century Gothic" w:cs="MS Mincho"/>
-          <w:bCs/>
-          <w:color w:val="C45911" w:themeColor="accent2" w:themeShade="BF"/>
-          <w:sz w:val="18"/>
-          <w:szCs w:val="14"/>
-        </w:rPr>
-        <w:t>Web Developer</w:t>
-      </w:r>
-    </w:p>
-    <w:p>
-      <w:pPr>
-        <w:spacing w:after="0"/>
-        <w:rPr>
-          <w:rFonts w:ascii="Century Gothic" w:hAnsi="Century Gothic"/>
-          <w:b/>
-          <w:bCs/>
-          <w:szCs w:val="20"/>
-        </w:rPr>
-      </w:pPr>
-      <w:r>
-        <w:rPr>
-          <w:rFonts w:ascii="Century Gothic" w:hAnsi="Century Gothic"/>
-        </w:rPr>
-        <w:t xml:space="preserve">+ </w:t>
-      </w:r>
-      <w:r>
-        <w:rPr>
-          <w:rFonts w:ascii="Century Gothic" w:hAnsi="Century Gothic"/>
-          <w:b/>
-          <w:bCs/>
-          <w:szCs w:val="20"/>
-        </w:rPr>
-        <w:t xml:space="preserve">Create new website and maintaining </w:t>
-      </w:r>
-      <w:r>
-        <w:rPr>
-          <w:rFonts w:ascii="Century Gothic" w:hAnsi="Century Gothic"/>
-          <w:b/>
-          <w:bCs/>
-          <w:szCs w:val="20"/>
-        </w:rPr>
-        <w:t>client</w:t>
-      </w:r>
-      <w:r>
-        <w:rPr>
-          <w:rFonts w:ascii="Century Gothic" w:hAnsi="Century Gothic"/>
-          <w:b/>
-          <w:bCs/>
-          <w:szCs w:val="20"/>
-        </w:rPr>
-        <w:t xml:space="preserve"> website</w:t>
+        <w:t>hipe.asia</w:t>
       </w:r>
     </w:p>
     <w:p>
@@ -3571,16 +3837,243 @@
           <w:ilvl w:val="0"/>
           <w:numId w:val="1"/>
         </w:numPr>
-        <w:spacing w:before="240"/>
-        <w:rPr>
-          <w:rFonts w:ascii="Century Gothic" w:hAnsi="Century Gothic"/>
-        </w:rPr>
-      </w:pPr>
-      <w:r>
-        <w:rPr>
-          <w:rFonts w:ascii="Century Gothic" w:hAnsi="Century Gothic"/>
-        </w:rPr>
-        <w:t>Laravel, SASS, CSS, HTML, GIT, and Yarn</w:t>
+        <w:rPr>
+          <w:rFonts w:ascii="Century Gothic" w:hAnsi="Century Gothic"/>
+        </w:rPr>
+      </w:pPr>
+      <w:r>
+        <w:rPr>
+          <w:rFonts w:ascii="Century Gothic" w:hAnsi="Century Gothic"/>
+        </w:rPr>
+        <w:t>en.hipe.asia</w:t>
+      </w:r>
+    </w:p>
+    <w:p>
+      <w:pPr>
+        <w:spacing w:after="0"/>
+        <w:rPr>
+          <w:rFonts w:ascii="Century Gothic" w:hAnsi="Century Gothic"/>
+          <w:b/>
+          <w:bCs/>
+          <w:sz w:val="28"/>
+          <w:szCs w:val="28"/>
+          <w:lang w:val="en-US"/>
+        </w:rPr>
+      </w:pPr>
+    </w:p>
+    <w:p>
+      <w:pPr>
+        <w:spacing w:after="0"/>
+        <w:rPr>
+          <w:rFonts w:ascii="Century Gothic" w:eastAsia="MS Mincho" w:hAnsi="Century Gothic" w:cs="MS Mincho"/>
+          <w:bCs/>
+          <w:szCs w:val="20"/>
+        </w:rPr>
+      </w:pPr>
+      <w:r>
+        <w:rPr>
+          <w:rFonts w:ascii="Century Gothic" w:hAnsi="Century Gothic"/>
+          <w:b/>
+          <w:bCs/>
+          <w:sz w:val="28"/>
+          <w:szCs w:val="28"/>
+          <w:lang w:val="en-US"/>
+        </w:rPr>
+        <w:t xml:space="preserve">BUKKENOH </w:t>
+      </w:r>
+      <w:r>
+        <w:rPr>
+          <w:rFonts w:ascii="Century Gothic" w:eastAsia="MS Mincho" w:hAnsi="Century Gothic" w:cs="MS Mincho"/>
+          <w:b/>
+          <w:bCs/>
+          <w:sz w:val="28"/>
+        </w:rPr>
+        <w:t>物件王</w:t>
+      </w:r>
+      <w:r>
+        <w:rPr>
+          <w:rFonts w:ascii="Century Gothic" w:eastAsia="MS Mincho" w:hAnsi="Century Gothic" w:cs="MS Mincho" w:hint="eastAsia"/>
+          <w:b/>
+          <w:bCs/>
+          <w:sz w:val="28"/>
+        </w:rPr>
+        <w:t xml:space="preserve"> </w:t>
+      </w:r>
+      <w:r>
+        <w:rPr>
+          <w:rFonts w:ascii="Century Gothic" w:eastAsia="MS Mincho" w:hAnsi="Century Gothic" w:cs="MS Mincho"/>
+          <w:b/>
+          <w:bCs/>
+          <w:sz w:val="28"/>
+        </w:rPr>
+        <w:t>(</w:t>
+      </w:r>
+      <w:r>
+        <w:rPr>
+          <w:rFonts w:ascii="Century Gothic" w:eastAsia="MS Mincho" w:hAnsi="Century Gothic" w:cs="MS Mincho"/>
+          <w:b/>
+          <w:bCs/>
+          <w:sz w:val="28"/>
+        </w:rPr>
+        <w:t>CLIENT</w:t>
+      </w:r>
+      <w:r>
+        <w:rPr>
+          <w:rFonts w:ascii="Century Gothic" w:eastAsia="MS Mincho" w:hAnsi="Century Gothic" w:cs="MS Mincho"/>
+          <w:b/>
+          <w:bCs/>
+          <w:sz w:val="28"/>
+        </w:rPr>
+        <w:t>)</w:t>
+      </w:r>
+      <w:r>
+        <w:rPr>
+          <w:rFonts w:ascii="Century Gothic" w:eastAsia="MS Mincho" w:hAnsi="Century Gothic" w:cs="MS Mincho"/>
+          <w:bCs/>
+          <w:szCs w:val="20"/>
+        </w:rPr>
+        <w:br/>
+      </w:r>
+      <w:r>
+        <w:rPr>
+          <w:rFonts w:ascii="Century Gothic" w:eastAsia="MS Mincho" w:hAnsi="Century Gothic" w:cs="MS Mincho"/>
+          <w:bCs/>
+          <w:color w:val="C45911" w:themeColor="accent2" w:themeShade="BF"/>
+          <w:sz w:val="18"/>
+          <w:szCs w:val="14"/>
+        </w:rPr>
+        <w:t>Web Developer</w:t>
+      </w:r>
+    </w:p>
+    <w:p>
+      <w:pPr>
+        <w:spacing w:after="0" w:line="240" w:lineRule="auto"/>
+        <w:rPr>
+          <w:rFonts w:ascii="Century Gothic" w:hAnsi="Century Gothic"/>
+          <w:b/>
+          <w:bCs/>
+          <w:szCs w:val="20"/>
+        </w:rPr>
+      </w:pPr>
+      <w:r>
+        <w:rPr>
+          <w:rFonts w:ascii="Century Gothic" w:hAnsi="Century Gothic"/>
+        </w:rPr>
+        <w:t xml:space="preserve">+ </w:t>
+      </w:r>
+      <w:r>
+        <w:rPr>
+          <w:rFonts w:ascii="Century Gothic" w:hAnsi="Century Gothic"/>
+          <w:b/>
+          <w:bCs/>
+          <w:szCs w:val="20"/>
+        </w:rPr>
+        <w:t xml:space="preserve">Create new website and maintaining </w:t>
+      </w:r>
+      <w:r>
+        <w:rPr>
+          <w:rFonts w:ascii="Century Gothic" w:hAnsi="Century Gothic"/>
+          <w:b/>
+          <w:bCs/>
+          <w:szCs w:val="20"/>
+        </w:rPr>
+        <w:t>client</w:t>
+      </w:r>
+      <w:r>
+        <w:rPr>
+          <w:rFonts w:ascii="Century Gothic" w:hAnsi="Century Gothic"/>
+          <w:b/>
+          <w:bCs/>
+          <w:szCs w:val="20"/>
+        </w:rPr>
+        <w:t xml:space="preserve"> website</w:t>
+      </w:r>
+    </w:p>
+    <w:p>
+      <w:pPr>
+        <w:spacing w:after="0" w:line="240" w:lineRule="auto"/>
+        <w:rPr>
+          <w:rFonts w:ascii="Century Gothic" w:hAnsi="Century Gothic"/>
+          <w:b/>
+          <w:bCs/>
+          <w:szCs w:val="20"/>
+        </w:rPr>
+      </w:pPr>
+      <w:r>
+        <w:rPr>
+          <w:rFonts w:ascii="Century Gothic" w:hAnsi="Century Gothic"/>
+        </w:rPr>
+        <w:t xml:space="preserve">+ </w:t>
+      </w:r>
+      <w:r>
+        <w:rPr>
+          <w:rFonts w:ascii="Century Gothic" w:hAnsi="Century Gothic"/>
+          <w:b/>
+          <w:bCs/>
+          <w:szCs w:val="20"/>
+        </w:rPr>
+        <w:t>PSD to HTML</w:t>
+      </w:r>
+    </w:p>
+    <w:p>
+      <w:pPr>
+        <w:spacing w:after="0" w:line="240" w:lineRule="auto"/>
+        <w:rPr>
+          <w:rFonts w:ascii="Century Gothic" w:hAnsi="Century Gothic"/>
+          <w:b/>
+          <w:bCs/>
+          <w:szCs w:val="20"/>
+        </w:rPr>
+      </w:pPr>
+    </w:p>
+    <w:p>
+      <w:pPr>
+        <w:pStyle w:val="ListParagraph"/>
+        <w:numPr>
+          <w:ilvl w:val="0"/>
+          <w:numId w:val="1"/>
+        </w:numPr>
+        <w:rPr>
+          <w:rFonts w:ascii="Century Gothic" w:hAnsi="Century Gothic"/>
+        </w:rPr>
+      </w:pPr>
+      <w:r>
+        <w:rPr>
+          <w:rFonts w:ascii="Century Gothic" w:hAnsi="Century Gothic"/>
+        </w:rPr>
+        <w:t>Design (Adobe Photoshop)</w:t>
+      </w:r>
+    </w:p>
+    <w:p>
+      <w:pPr>
+        <w:pStyle w:val="ListParagraph"/>
+        <w:numPr>
+          <w:ilvl w:val="0"/>
+          <w:numId w:val="1"/>
+        </w:numPr>
+        <w:rPr>
+          <w:rFonts w:ascii="Century Gothic" w:hAnsi="Century Gothic"/>
+        </w:rPr>
+      </w:pPr>
+      <w:proofErr w:type="spellStart"/>
+      <w:r>
+        <w:rPr>
+          <w:rFonts w:ascii="Century Gothic" w:hAnsi="Century Gothic"/>
+        </w:rPr>
+        <w:t>Laravel</w:t>
+      </w:r>
+      <w:proofErr w:type="spellEnd"/>
+      <w:r>
+        <w:rPr>
+          <w:rFonts w:ascii="Century Gothic" w:hAnsi="Century Gothic"/>
+        </w:rPr>
+        <w:t xml:space="preserve">, SASS, CSS, HTML, GIT, </w:t>
+      </w:r>
+      <w:r>
+        <w:rPr>
+          <w:rFonts w:ascii="Century Gothic" w:hAnsi="Century Gothic"/>
+        </w:rPr>
+        <w:t>Yarn</w:t>
       </w:r>
     </w:p>
     <w:p>
@@ -3908,36 +4401,27 @@
         <w:rPr>
           <w:rFonts w:ascii="Century Gothic" w:hAnsi="Century Gothic"/>
           <w:b/>
-          <w:sz w:val="23"/>
-          <w:szCs w:val="23"/>
-        </w:rPr>
-      </w:pPr>
-      <w:r>
-        <w:rPr>
-          <w:rFonts w:ascii="Century Gothic" w:hAnsi="Century Gothic"/>
-          <w:b/>
+          <w:sz w:val="22"/>
+          <w:szCs w:val="22"/>
+        </w:rPr>
+      </w:pPr>
+      <w:r>
+        <w:rPr>
+          <w:rFonts w:ascii="Century Gothic" w:hAnsi="Century Gothic"/>
+          <w:b/>
+          <w:sz w:val="22"/>
+          <w:szCs w:val="22"/>
+        </w:rPr>
+        <w:t xml:space="preserve">A SOFTWARE-AS-A-SERVICE FOR CASHIERING SYSTEM FOR MICRO AND SMALL ENTERPRISES </w:t>
+      </w:r>
+    </w:p>
+    <w:p>
+      <w:pPr>
+        <w:rPr>
+          <w:rFonts w:ascii="Century Gothic" w:hAnsi="Century Gothic"/>
           <w:sz w:val="20"/>
           <w:szCs w:val="20"/>
         </w:rPr>
-        <w:t>A SOFTWARE-AS-A-SERVICE FOR CASHIERING SYSTEM FOR MICRO AND SMALL ENTERPRISES</w:t>
-      </w:r>
-      <w:r>
-        <w:rPr>
-          <w:rFonts w:ascii="Century Gothic" w:hAnsi="Century Gothic"/>
-          <w:b/>
-          <w:sz w:val="23"/>
-          <w:szCs w:val="23"/>
-        </w:rPr>
-        <w:t xml:space="preserve"> </w:t>
-      </w:r>
-    </w:p>
-    <w:p>
-      <w:pPr>
-        <w:rPr>
-          <w:rFonts w:ascii="Century Gothic" w:hAnsi="Century Gothic"/>
-          <w:sz w:val="20"/>
-          <w:szCs w:val="20"/>
-        </w:rPr>
       </w:pPr>
       <w:r>
         <w:rPr>
@@ -3951,16 +4435,16 @@
         <w:spacing w:after="0"/>
         <w:rPr>
           <w:rFonts w:ascii="Century Gothic" w:hAnsi="Century Gothic"/>
-          <w:sz w:val="20"/>
-          <w:szCs w:val="20"/>
-        </w:rPr>
-      </w:pPr>
-      <w:r>
-        <w:rPr>
-          <w:rFonts w:ascii="Century Gothic" w:hAnsi="Century Gothic"/>
-          <w:b/>
-          <w:bCs/>
-          <w:sz w:val="20"/>
+          <w:sz w:val="24"/>
+          <w:szCs w:val="20"/>
+        </w:rPr>
+      </w:pPr>
+      <w:r>
+        <w:rPr>
+          <w:rFonts w:ascii="Century Gothic" w:hAnsi="Century Gothic"/>
+          <w:b/>
+          <w:bCs/>
+          <w:sz w:val="24"/>
           <w:szCs w:val="20"/>
         </w:rPr>
         <w:t>Language:</w:t>
@@ -3968,7 +4452,7 @@
       <w:r>
         <w:rPr>
           <w:rFonts w:ascii="Century Gothic" w:hAnsi="Century Gothic"/>
-          <w:sz w:val="20"/>
+          <w:sz w:val="24"/>
           <w:szCs w:val="20"/>
         </w:rPr>
         <w:t xml:space="preserve"> AngularJS, PHP, Bootstrap, CSS, HTML, Android, and Firebase</w:t>
@@ -4099,6 +4583,7 @@
           <w:b/>
           <w:bCs/>
           <w:color w:val="000000" w:themeColor="text1"/>
+          <w:sz w:val="22"/>
           <w:shd w:val="clear" w:color="auto" w:fill="FFFFFF"/>
         </w:rPr>
       </w:pPr>
@@ -4106,6 +4591,7 @@
         <w:rPr>
           <w:rFonts w:cs="Segoe UI"/>
           <w:color w:val="000000" w:themeColor="text1"/>
+          <w:sz w:val="22"/>
           <w:shd w:val="clear" w:color="auto" w:fill="FFFFFF"/>
         </w:rPr>
         <w:t>+ </w:t>
@@ -4116,6 +4602,7 @@
           <w:b/>
           <w:bCs/>
           <w:color w:val="000000" w:themeColor="text1"/>
+          <w:sz w:val="22"/>
           <w:shd w:val="clear" w:color="auto" w:fill="FFFFFF"/>
         </w:rPr>
         <w:t>Technical Support for hardware and software</w:t>
@@ -4124,6 +4611,7 @@
         <w:rPr>
           <w:rFonts w:cs="Segoe UI"/>
           <w:color w:val="000000" w:themeColor="text1"/>
+          <w:sz w:val="22"/>
         </w:rPr>
         <w:br/>
       </w:r>
@@ -4131,6 +4619,7 @@
         <w:rPr>
           <w:rFonts w:cs="Segoe UI"/>
           <w:color w:val="000000" w:themeColor="text1"/>
+          <w:sz w:val="22"/>
           <w:shd w:val="clear" w:color="auto" w:fill="FFFFFF"/>
         </w:rPr>
         <w:t>+ </w:t>
@@ -4141,6 +4630,7 @@
           <w:b/>
           <w:bCs/>
           <w:color w:val="000000" w:themeColor="text1"/>
+          <w:sz w:val="22"/>
           <w:shd w:val="clear" w:color="auto" w:fill="FFFFFF"/>
         </w:rPr>
         <w:t>Created Inventory System for the company</w:t>
@@ -4157,7 +4647,7 @@
         <w:rPr>
           <w:rFonts w:ascii="Century Gothic" w:eastAsia="Times New Roman" w:hAnsi="Century Gothic" w:cs="Segoe UI"/>
           <w:color w:val="000000" w:themeColor="text1"/>
-          <w:sz w:val="20"/>
+          <w:sz w:val="24"/>
           <w:szCs w:val="20"/>
         </w:rPr>
       </w:pPr>
@@ -4165,7 +4655,7 @@
         <w:rPr>
           <w:rFonts w:ascii="Century Gothic" w:eastAsia="Times New Roman" w:hAnsi="Century Gothic" w:cs="Segoe UI"/>
           <w:color w:val="000000" w:themeColor="text1"/>
-          <w:sz w:val="20"/>
+          <w:sz w:val="24"/>
           <w:szCs w:val="20"/>
         </w:rPr>
         <w:t>Laravel, SQL, CSS, HTML, and GIT</w:t>
@@ -4215,6 +4705,7 @@
           <w:szCs w:val="28"/>
           <w:lang w:val="en-US"/>
         </w:rPr>
+        <w:lastRenderedPageBreak/>
         <w:t>UNIVERSITY OF CEBU – MAIN CAMPUS</w:t>
       </w:r>
     </w:p>
@@ -4427,7 +4918,6 @@
           <w:sz w:val="28"/>
           <w:szCs w:val="28"/>
         </w:rPr>
-        <w:lastRenderedPageBreak/>
         <w:t xml:space="preserve">Immaculate Heart of Mary Academy – </w:t>
       </w:r>
       <w:proofErr w:type="spellStart"/>
@@ -4507,11 +4997,68 @@
           <w:rFonts w:ascii="Century Gothic" w:hAnsi="Century Gothic"/>
           <w:b/>
           <w:bCs/>
+          <w:szCs w:val="20"/>
+        </w:rPr>
+      </w:pPr>
+      <w:r>
+        <w:rPr>
+          <w:rFonts w:ascii="Century Gothic" w:hAnsi="Century Gothic"/>
+          <w:b/>
+          <w:bCs/>
+          <w:szCs w:val="20"/>
+        </w:rPr>
+        <w:t>GDG Cebu – Google Developers Group</w:t>
+      </w:r>
+    </w:p>
+    <w:p>
+      <w:pPr>
+        <w:spacing w:after="0"/>
+        <w:rPr>
+          <w:rFonts w:ascii="Century Gothic" w:hAnsi="Century Gothic"/>
+          <w:b/>
+          <w:bCs/>
           <w:sz w:val="20"/>
           <w:szCs w:val="20"/>
         </w:rPr>
       </w:pPr>
-      <w:r>
+    </w:p>
+    <w:p>
+      <w:pPr>
+        <w:pStyle w:val="Year"/>
+        <w:rPr>
+          <w:sz w:val="18"/>
+        </w:rPr>
+      </w:pPr>
+      <w:r>
+        <w:rPr>
+          <w:sz w:val="18"/>
+        </w:rPr>
+        <w:t>(April 2015 – October 2019)</w:t>
+      </w:r>
+    </w:p>
+    <w:p>
+      <w:pPr>
+        <w:spacing w:after="0"/>
+        <w:rPr>
+          <w:rFonts w:ascii="Century Gothic" w:hAnsi="Century Gothic"/>
+          <w:b/>
+          <w:bCs/>
+          <w:szCs w:val="20"/>
+        </w:rPr>
+      </w:pPr>
+      <w:r>
+        <w:rPr>
+          <w:rFonts w:ascii="Century Gothic" w:hAnsi="Century Gothic"/>
+          <w:b/>
+          <w:bCs/>
+          <w:szCs w:val="20"/>
+        </w:rPr>
+        <w:t>UNIVERSITY OF CEBU – ASSOCIATION OF WORKING SCHOLARS (AWS)</w:t>
+      </w:r>
+    </w:p>
+    <w:p>
+      <w:pPr>
+        <w:spacing w:after="0"/>
         <w:rPr>
           <w:rFonts w:ascii="Century Gothic" w:hAnsi="Century Gothic"/>
           <w:b/>
@@ -4519,19 +5066,6 @@
           <w:sz w:val="20"/>
           <w:szCs w:val="20"/>
         </w:rPr>
-        <w:t>GDG Cebu – Google Developers Group</w:t>
-      </w:r>
-    </w:p>
-    <w:p>
-      <w:pPr>
-        <w:spacing w:after="0"/>
-        <w:rPr>
-          <w:rFonts w:ascii="Century Gothic" w:hAnsi="Century Gothic"/>
-          <w:b/>
-          <w:bCs/>
-          <w:sz w:val="20"/>
-          <w:szCs w:val="20"/>
-        </w:rPr>
       </w:pPr>
     </w:p>
     <w:p>
@@ -4545,82 +5079,32 @@
         <w:rPr>
           <w:sz w:val="18"/>
         </w:rPr>
-        <w:t>(April 2015 – October 2019)</w:t>
-      </w:r>
-    </w:p>
-    <w:p>
-      <w:pPr>
-        <w:spacing w:after="0"/>
-        <w:rPr>
-          <w:rFonts w:ascii="Century Gothic" w:hAnsi="Century Gothic"/>
-          <w:b/>
-          <w:bCs/>
-          <w:sz w:val="20"/>
-          <w:szCs w:val="20"/>
-        </w:rPr>
-      </w:pPr>
-      <w:r>
-        <w:rPr>
-          <w:rFonts w:ascii="Century Gothic" w:hAnsi="Century Gothic"/>
-          <w:b/>
-          <w:bCs/>
-          <w:sz w:val="20"/>
-          <w:szCs w:val="20"/>
-        </w:rPr>
-        <w:t>UNIVERSITY OF CEBU – ASSOCIATION OF WORKING SCHOLARS (AWS)</w:t>
-      </w:r>
-    </w:p>
-    <w:p>
-      <w:pPr>
-        <w:spacing w:after="0"/>
-        <w:rPr>
-          <w:rFonts w:ascii="Century Gothic" w:hAnsi="Century Gothic"/>
-          <w:b/>
-          <w:bCs/>
-          <w:sz w:val="20"/>
-          <w:szCs w:val="20"/>
-        </w:rPr>
-      </w:pPr>
-    </w:p>
-    <w:p>
-      <w:pPr>
-        <w:pStyle w:val="Year"/>
-        <w:rPr>
-          <w:sz w:val="18"/>
-        </w:rPr>
-      </w:pPr>
-      <w:r>
-        <w:rPr>
-          <w:sz w:val="18"/>
-        </w:rPr>
         <w:t>(</w:t>
       </w:r>
-      <w:bookmarkStart w:id="1" w:name="_Hlk67870890"/>
+      <w:bookmarkStart w:id="0" w:name="_Hlk67870890"/>
       <w:r>
         <w:rPr>
           <w:sz w:val="18"/>
         </w:rPr>
         <w:t>June 2015 – October 2019)</w:t>
       </w:r>
-      <w:bookmarkEnd w:id="1"/>
-    </w:p>
-    <w:p>
-      <w:pPr>
-        <w:spacing w:after="0"/>
-        <w:rPr>
-          <w:rFonts w:ascii="Century Gothic" w:hAnsi="Century Gothic"/>
-          <w:b/>
-          <w:bCs/>
-          <w:sz w:val="20"/>
-          <w:szCs w:val="20"/>
-        </w:rPr>
-      </w:pPr>
-      <w:r>
-        <w:rPr>
-          <w:rFonts w:ascii="Century Gothic" w:hAnsi="Century Gothic"/>
-          <w:b/>
-          <w:bCs/>
-          <w:sz w:val="20"/>
+      <w:bookmarkEnd w:id="0"/>
+    </w:p>
+    <w:p>
+      <w:pPr>
+        <w:spacing w:after="0"/>
+        <w:rPr>
+          <w:rFonts w:ascii="Century Gothic" w:hAnsi="Century Gothic"/>
+          <w:b/>
+          <w:bCs/>
+          <w:szCs w:val="20"/>
+        </w:rPr>
+      </w:pPr>
+      <w:r>
+        <w:rPr>
+          <w:rFonts w:ascii="Century Gothic" w:hAnsi="Century Gothic"/>
+          <w:b/>
+          <w:bCs/>
           <w:szCs w:val="20"/>
         </w:rPr>
         <w:t>UNIVERSITY OF CEBU – PHILIPPINE SOCIETY OF INFORMATION TECHNOLOGY STUDENT (PSITS)</w:t>
@@ -4695,14 +5179,12 @@
       <w:pPr>
         <w:pStyle w:val="Year"/>
         <w:jc w:val="left"/>
-        <w:rPr>
-          <w:sz w:val="18"/>
-        </w:rPr>
-      </w:pPr>
-      <w:r>
-        <w:rPr>
-          <w:b/>
-          <w:bCs/>
+      </w:pPr>
+      <w:r>
+        <w:rPr>
+          <w:b/>
+          <w:bCs/>
+          <w:sz w:val="22"/>
           <w:szCs w:val="24"/>
         </w:rPr>
         <w:t>The Fundamentals of Digital Marketing | Google</w:t>
@@ -4740,14 +5222,12 @@
       <w:pPr>
         <w:pStyle w:val="Year"/>
         <w:jc w:val="left"/>
-        <w:rPr>
-          <w:sz w:val="18"/>
-        </w:rPr>
-      </w:pPr>
-      <w:r>
-        <w:rPr>
-          <w:b/>
-          <w:bCs/>
+      </w:pPr>
+      <w:r>
+        <w:rPr>
+          <w:b/>
+          <w:bCs/>
+          <w:sz w:val="22"/>
           <w:szCs w:val="24"/>
         </w:rPr>
         <w:t>Maintain</w:t>
@@ -4756,6 +5236,7 @@
         <w:rPr>
           <w:b/>
           <w:bCs/>
+          <w:sz w:val="22"/>
           <w:szCs w:val="24"/>
         </w:rPr>
         <w:t>ing</w:t>
@@ -4764,6 +5245,7 @@
         <w:rPr>
           <w:b/>
           <w:bCs/>
+          <w:sz w:val="22"/>
           <w:szCs w:val="24"/>
         </w:rPr>
         <w:t xml:space="preserve"> Computer Systems and Networks | TESDA</w:t>
@@ -4810,6 +5292,7 @@
         <w:rPr>
           <w:b/>
           <w:bCs/>
+          <w:sz w:val="22"/>
           <w:szCs w:val="24"/>
         </w:rPr>
       </w:pPr>
@@ -4817,6 +5300,7 @@
         <w:rPr>
           <w:b/>
           <w:bCs/>
+          <w:sz w:val="22"/>
           <w:szCs w:val="24"/>
         </w:rPr>
         <w:t xml:space="preserve">SMART </w:t>
@@ -4826,6 +5310,7 @@
         <w:rPr>
           <w:b/>
           <w:bCs/>
+          <w:sz w:val="22"/>
           <w:szCs w:val="24"/>
         </w:rPr>
         <w:t>Technopreneurship</w:t>
@@ -4835,6 +5320,7 @@
         <w:rPr>
           <w:b/>
           <w:bCs/>
+          <w:sz w:val="22"/>
           <w:szCs w:val="24"/>
         </w:rPr>
         <w:t xml:space="preserve"> 101 | TESDA</w:t>
@@ -4869,6 +5355,7 @@
         <w:rPr>
           <w:b/>
           <w:bCs/>
+          <w:sz w:val="22"/>
           <w:szCs w:val="24"/>
         </w:rPr>
       </w:pPr>
@@ -4876,6 +5363,7 @@
         <w:rPr>
           <w:b/>
           <w:bCs/>
+          <w:sz w:val="22"/>
           <w:szCs w:val="24"/>
         </w:rPr>
         <w:t>Building Entrepreneurial Ecosystem to Enhance Higher Education Value-Added for Better Graduate Employability</w:t>
@@ -4884,6 +5372,7 @@
         <w:rPr>
           <w:b/>
           <w:bCs/>
+          <w:sz w:val="22"/>
           <w:szCs w:val="24"/>
         </w:rPr>
         <w:t xml:space="preserve"> |</w:t>
@@ -4892,6 +5381,7 @@
         <w:rPr>
           <w:b/>
           <w:bCs/>
+          <w:sz w:val="22"/>
           <w:szCs w:val="24"/>
         </w:rPr>
         <w:t xml:space="preserve"> (BEEHIVE) – MOOC</w:t>
@@ -4929,6 +5419,7 @@
         <w:rPr>
           <w:b/>
           <w:bCs/>
+          <w:sz w:val="22"/>
           <w:szCs w:val="24"/>
         </w:rPr>
       </w:pPr>
@@ -4936,6 +5427,7 @@
         <w:rPr>
           <w:b/>
           <w:bCs/>
+          <w:sz w:val="22"/>
           <w:szCs w:val="24"/>
         </w:rPr>
         <w:t>Sharpen</w:t>
@@ -4944,6 +5436,7 @@
         <w:rPr>
           <w:b/>
           <w:bCs/>
+          <w:sz w:val="22"/>
           <w:szCs w:val="24"/>
         </w:rPr>
         <w:t>ing Junior Mobile Technologists</w:t>
@@ -4952,6 +5445,7 @@
         <w:rPr>
           <w:b/>
           <w:bCs/>
+          <w:sz w:val="22"/>
           <w:szCs w:val="24"/>
         </w:rPr>
         <w:t xml:space="preserve"> | University of Cebu</w:t>
@@ -4989,11 +5483,52 @@
           <w:rFonts w:ascii="Century Gothic" w:hAnsi="Century Gothic"/>
           <w:b/>
           <w:bCs/>
+          <w:szCs w:val="20"/>
+        </w:rPr>
+      </w:pPr>
+      <w:r>
+        <w:rPr>
+          <w:rFonts w:ascii="Century Gothic" w:hAnsi="Century Gothic"/>
+          <w:b/>
+          <w:bCs/>
+          <w:szCs w:val="20"/>
+        </w:rPr>
+        <w:t>Shaping up Creativ</w:t>
+      </w:r>
+      <w:r>
+        <w:rPr>
+          <w:rFonts w:ascii="Century Gothic" w:hAnsi="Century Gothic"/>
+          <w:b/>
+          <w:bCs/>
+          <w:szCs w:val="20"/>
+        </w:rPr>
+        <w:t>e Minds through Great UX Design</w:t>
+      </w:r>
+      <w:r>
+        <w:rPr>
+          <w:rFonts w:ascii="Century Gothic" w:hAnsi="Century Gothic"/>
+          <w:b/>
+          <w:bCs/>
+          <w:szCs w:val="20"/>
+        </w:rPr>
+        <w:t xml:space="preserve"> | University of Cebu</w:t>
+      </w:r>
+    </w:p>
+    <w:p>
+      <w:pPr>
+        <w:spacing w:after="0"/>
+        <w:rPr>
+          <w:rFonts w:ascii="Century Gothic" w:hAnsi="Century Gothic"/>
+          <w:b/>
+          <w:bCs/>
           <w:sz w:val="20"/>
           <w:szCs w:val="20"/>
         </w:rPr>
       </w:pPr>
-      <w:r>
+    </w:p>
+    <w:p>
+      <w:pPr>
+        <w:spacing w:after="0"/>
         <w:rPr>
           <w:rFonts w:ascii="Century Gothic" w:hAnsi="Century Gothic"/>
           <w:b/>
@@ -5001,9 +5536,11 @@
           <w:sz w:val="20"/>
           <w:szCs w:val="20"/>
         </w:rPr>
-        <w:t>Shaping up Creativ</w:t>
-      </w:r>
-      <w:r>
+      </w:pPr>
+    </w:p>
+    <w:p>
+      <w:pPr>
+        <w:spacing w:after="0"/>
         <w:rPr>
           <w:rFonts w:ascii="Century Gothic" w:hAnsi="Century Gothic"/>
           <w:b/>
@@ -5011,9 +5548,11 @@
           <w:sz w:val="20"/>
           <w:szCs w:val="20"/>
         </w:rPr>
-        <w:t>e Minds through Great UX Design</w:t>
-      </w:r>
-      <w:r>
+      </w:pPr>
+    </w:p>
+    <w:p>
+      <w:pPr>
+        <w:spacing w:after="0"/>
         <w:rPr>
           <w:rFonts w:ascii="Century Gothic" w:hAnsi="Century Gothic"/>
           <w:b/>
@@ -5021,8 +5560,7 @@
           <w:sz w:val="20"/>
           <w:szCs w:val="20"/>
         </w:rPr>
-        <w:t xml:space="preserve"> | University of Cebu</w:t>
-      </w:r>
+      </w:pPr>
     </w:p>
     <w:p>
       <w:pPr>
@@ -5035,6 +5573,20 @@
           <w:szCs w:val="20"/>
         </w:rPr>
       </w:pPr>
+    </w:p>
+    <w:p>
+      <w:pPr>
+        <w:spacing w:after="0"/>
+        <w:rPr>
+          <w:rFonts w:ascii="Century Gothic" w:hAnsi="Century Gothic"/>
+          <w:b/>
+          <w:bCs/>
+          <w:sz w:val="20"/>
+          <w:szCs w:val="20"/>
+        </w:rPr>
+      </w:pPr>
+      <w:bookmarkStart w:id="1" w:name="_GoBack"/>
+      <w:bookmarkEnd w:id="1"/>
     </w:p>
     <w:p>
       <w:pPr>
@@ -5046,6 +5598,7 @@
         <w:rPr>
           <w:shd w:val="clear" w:color="auto" w:fill="C45911" w:themeFill="accent2" w:themeFillShade="BF"/>
         </w:rPr>
+        <w:lastRenderedPageBreak/>
         <w:t>REFERENCE</w:t>
       </w:r>
     </w:p>
@@ -5530,7 +6083,7 @@
                 <w:bCs/>
                 <w:noProof/>
               </w:rPr>
-              <w:t>2</w:t>
+              <w:t>4</w:t>
             </w:r>
             <w:r>
               <w:rPr>
@@ -5575,7 +6128,7 @@
                 <w:bCs/>
                 <w:noProof/>
               </w:rPr>
-              <w:t>4</w:t>
+              <w:t>5</w:t>
             </w:r>
             <w:r>
               <w:rPr>
@@ -7211,4 +7764,16 @@
     </a:ext>
   </a:extLst>
 </a:theme>
+</file>
+
+<file path=customXml/item1.xml><?xml version="1.0" encoding="utf-8"?>
+<b:Sources xmlns:b="http://schemas.openxmlformats.org/officeDocument/2006/bibliography" xmlns="http://schemas.openxmlformats.org/officeDocument/2006/bibliography" SelectedStyle="\APASixthEditionOfficeOnline.xsl" StyleName="APA" Version="6"/>
+</file>
+
+<file path=customXml/itemProps1.xml><?xml version="1.0" encoding="utf-8"?>
+<ds:datastoreItem xmlns:ds="http://schemas.openxmlformats.org/officeDocument/2006/customXml" ds:itemID="{F784D7D6-F65C-45F7-999D-12B369AF0D4C}">
+  <ds:schemaRefs>
+    <ds:schemaRef ds:uri="http://schemas.openxmlformats.org/officeDocument/2006/bibliography"/>
+  </ds:schemaRefs>
+</ds:datastoreItem>
 </file>
</xml_diff>

<commit_message>
fix html tags, update resume and add experience
</commit_message>
<xml_diff>
--- a/resume_johnlloydmayol_v2.docx
+++ b/resume_johnlloydmayol_v2.docx
@@ -1614,7 +1614,7 @@
           <w:szCs w:val="20"/>
         </w:rPr>
         <w:lastRenderedPageBreak/>
-        <w:t>Backlog</w:t>
+        <w:t>AWS</w:t>
       </w:r>
     </w:p>
     <w:p>
@@ -1628,6 +1628,7 @@
           <w:szCs w:val="20"/>
         </w:rPr>
       </w:pPr>
+      <w:proofErr w:type="spellStart"/>
       <w:r>
         <w:rPr>
           <w:rFonts w:ascii="Century Gothic" w:eastAsia="Times New Roman" w:hAnsi="Century Gothic" w:cs="Calibri"/>
@@ -1635,8 +1636,9 @@
           <w:sz w:val="18"/>
           <w:szCs w:val="20"/>
         </w:rPr>
-        <w:t>Bootstrap</w:t>
-      </w:r>
+        <w:t>CloudFlare</w:t>
+      </w:r>
+      <w:proofErr w:type="spellEnd"/>
     </w:p>
     <w:p>
       <w:pPr>
@@ -1649,7 +1651,6 @@
           <w:szCs w:val="20"/>
         </w:rPr>
       </w:pPr>
-      <w:proofErr w:type="spellStart"/>
       <w:r>
         <w:rPr>
           <w:rFonts w:ascii="Century Gothic" w:eastAsia="Times New Roman" w:hAnsi="Century Gothic" w:cs="Calibri"/>
@@ -1657,9 +1658,8 @@
           <w:sz w:val="18"/>
           <w:szCs w:val="20"/>
         </w:rPr>
-        <w:t>cPanel</w:t>
-      </w:r>
-      <w:proofErr w:type="spellEnd"/>
+        <w:t>Backlog</w:t>
+      </w:r>
     </w:p>
     <w:p>
       <w:pPr>
@@ -1672,7 +1672,6 @@
           <w:szCs w:val="20"/>
         </w:rPr>
       </w:pPr>
-      <w:proofErr w:type="spellStart"/>
       <w:r>
         <w:rPr>
           <w:rFonts w:ascii="Century Gothic" w:eastAsia="Times New Roman" w:hAnsi="Century Gothic" w:cs="Calibri"/>
@@ -1680,9 +1679,8 @@
           <w:sz w:val="18"/>
           <w:szCs w:val="20"/>
         </w:rPr>
-        <w:t>Chatwork</w:t>
-      </w:r>
-      <w:proofErr w:type="spellEnd"/>
+        <w:t>Bootstrap</w:t>
+      </w:r>
     </w:p>
     <w:p>
       <w:pPr>
@@ -1703,7 +1701,7 @@
           <w:sz w:val="18"/>
           <w:szCs w:val="20"/>
         </w:rPr>
-        <w:t>Git</w:t>
+        <w:t>cPanel</w:t>
       </w:r>
       <w:proofErr w:type="spellEnd"/>
     </w:p>
@@ -1726,7 +1724,7 @@
           <w:sz w:val="18"/>
           <w:szCs w:val="20"/>
         </w:rPr>
-        <w:t>Github</w:t>
+        <w:t>Chatwork</w:t>
       </w:r>
       <w:proofErr w:type="spellEnd"/>
     </w:p>
@@ -1749,7 +1747,7 @@
           <w:sz w:val="18"/>
           <w:szCs w:val="20"/>
         </w:rPr>
-        <w:t>GitLab</w:t>
+        <w:t>Freshwork</w:t>
       </w:r>
       <w:proofErr w:type="spellEnd"/>
     </w:p>
@@ -1772,8 +1770,7 @@
           <w:sz w:val="18"/>
           <w:szCs w:val="20"/>
         </w:rPr>
-        <w:lastRenderedPageBreak/>
-        <w:t>Glip</w:t>
+        <w:t>Git</w:t>
       </w:r>
       <w:proofErr w:type="spellEnd"/>
     </w:p>
@@ -1788,6 +1785,7 @@
           <w:szCs w:val="20"/>
         </w:rPr>
       </w:pPr>
+      <w:proofErr w:type="spellStart"/>
       <w:r>
         <w:rPr>
           <w:rFonts w:ascii="Century Gothic" w:eastAsia="Times New Roman" w:hAnsi="Century Gothic" w:cs="Calibri"/>
@@ -1795,8 +1793,10 @@
           <w:sz w:val="18"/>
           <w:szCs w:val="20"/>
         </w:rPr>
-        <w:t>Nginx</w:t>
-      </w:r>
+        <w:lastRenderedPageBreak/>
+        <w:t>Github</w:t>
+      </w:r>
+      <w:proofErr w:type="spellEnd"/>
     </w:p>
     <w:p>
       <w:pPr>
@@ -1809,6 +1809,7 @@
           <w:szCs w:val="20"/>
         </w:rPr>
       </w:pPr>
+      <w:proofErr w:type="spellStart"/>
       <w:r>
         <w:rPr>
           <w:rFonts w:ascii="Century Gothic" w:eastAsia="Times New Roman" w:hAnsi="Century Gothic" w:cs="Calibri"/>
@@ -1816,8 +1817,9 @@
           <w:sz w:val="18"/>
           <w:szCs w:val="20"/>
         </w:rPr>
-        <w:t>Microsoft Office</w:t>
-      </w:r>
+        <w:t>GitLab</w:t>
+      </w:r>
+      <w:proofErr w:type="spellEnd"/>
     </w:p>
     <w:p>
       <w:pPr>
@@ -1838,7 +1840,7 @@
           <w:sz w:val="18"/>
           <w:szCs w:val="20"/>
         </w:rPr>
-        <w:t>PHPStorm</w:t>
+        <w:t>Glip</w:t>
       </w:r>
       <w:proofErr w:type="spellEnd"/>
     </w:p>
@@ -1860,7 +1862,7 @@
           <w:sz w:val="18"/>
           <w:szCs w:val="20"/>
         </w:rPr>
-        <w:t>Search Engine Optimization</w:t>
+        <w:t>Nginx</w:t>
       </w:r>
     </w:p>
     <w:p>
@@ -1881,7 +1883,7 @@
           <w:sz w:val="18"/>
           <w:szCs w:val="20"/>
         </w:rPr>
-        <w:t>Skype</w:t>
+        <w:t>Microsoft Office</w:t>
       </w:r>
     </w:p>
     <w:p>
@@ -1895,6 +1897,7 @@
           <w:szCs w:val="20"/>
         </w:rPr>
       </w:pPr>
+      <w:proofErr w:type="spellStart"/>
       <w:r>
         <w:rPr>
           <w:rFonts w:ascii="Century Gothic" w:eastAsia="Times New Roman" w:hAnsi="Century Gothic" w:cs="Calibri"/>
@@ -1902,8 +1905,9 @@
           <w:sz w:val="18"/>
           <w:szCs w:val="20"/>
         </w:rPr>
-        <w:t>Slack</w:t>
-      </w:r>
+        <w:t>PHPStorm</w:t>
+      </w:r>
+      <w:proofErr w:type="spellEnd"/>
     </w:p>
     <w:p>
       <w:pPr>
@@ -1916,6 +1920,7 @@
           <w:szCs w:val="20"/>
         </w:rPr>
       </w:pPr>
+      <w:proofErr w:type="spellStart"/>
       <w:r>
         <w:rPr>
           <w:rFonts w:ascii="Century Gothic" w:eastAsia="Times New Roman" w:hAnsi="Century Gothic" w:cs="Calibri"/>
@@ -1923,7 +1928,92 @@
           <w:sz w:val="18"/>
           <w:szCs w:val="20"/>
         </w:rPr>
+        <w:t>Plesk</w:t>
+      </w:r>
+      <w:proofErr w:type="spellEnd"/>
+    </w:p>
+    <w:p>
+      <w:pPr>
+        <w:spacing w:after="0" w:line="240" w:lineRule="auto"/>
+        <w:ind w:firstLine="142"/>
+        <w:rPr>
+          <w:rFonts w:ascii="Century Gothic" w:eastAsia="Times New Roman" w:hAnsi="Century Gothic" w:cs="Calibri"/>
+          <w:color w:val="000000"/>
+          <w:sz w:val="18"/>
+          <w:szCs w:val="20"/>
+        </w:rPr>
+      </w:pPr>
+      <w:r>
+        <w:rPr>
+          <w:rFonts w:ascii="Century Gothic" w:eastAsia="Times New Roman" w:hAnsi="Century Gothic" w:cs="Calibri"/>
+          <w:color w:val="000000"/>
+          <w:sz w:val="18"/>
+          <w:szCs w:val="20"/>
+        </w:rPr>
+        <w:t>Search Engine Optimization</w:t>
+      </w:r>
+    </w:p>
+    <w:p>
+      <w:pPr>
+        <w:spacing w:after="0" w:line="240" w:lineRule="auto"/>
+        <w:ind w:firstLine="142"/>
+        <w:rPr>
+          <w:rFonts w:ascii="Century Gothic" w:eastAsia="Times New Roman" w:hAnsi="Century Gothic" w:cs="Calibri"/>
+          <w:color w:val="000000"/>
+          <w:sz w:val="18"/>
+          <w:szCs w:val="20"/>
+        </w:rPr>
+      </w:pPr>
+      <w:r>
+        <w:rPr>
+          <w:rFonts w:ascii="Century Gothic" w:eastAsia="Times New Roman" w:hAnsi="Century Gothic" w:cs="Calibri"/>
+          <w:color w:val="000000"/>
+          <w:sz w:val="18"/>
+          <w:szCs w:val="20"/>
+        </w:rPr>
         <w:lastRenderedPageBreak/>
+        <w:t>Skype</w:t>
+      </w:r>
+    </w:p>
+    <w:p>
+      <w:pPr>
+        <w:spacing w:after="0" w:line="240" w:lineRule="auto"/>
+        <w:ind w:firstLine="142"/>
+        <w:rPr>
+          <w:rFonts w:ascii="Century Gothic" w:eastAsia="Times New Roman" w:hAnsi="Century Gothic" w:cs="Calibri"/>
+          <w:color w:val="000000"/>
+          <w:sz w:val="18"/>
+          <w:szCs w:val="20"/>
+        </w:rPr>
+      </w:pPr>
+      <w:r>
+        <w:rPr>
+          <w:rFonts w:ascii="Century Gothic" w:eastAsia="Times New Roman" w:hAnsi="Century Gothic" w:cs="Calibri"/>
+          <w:color w:val="000000"/>
+          <w:sz w:val="18"/>
+          <w:szCs w:val="20"/>
+        </w:rPr>
+        <w:t>Slack</w:t>
+      </w:r>
+    </w:p>
+    <w:p>
+      <w:pPr>
+        <w:spacing w:after="0" w:line="240" w:lineRule="auto"/>
+        <w:ind w:firstLine="142"/>
+        <w:rPr>
+          <w:rFonts w:ascii="Century Gothic" w:eastAsia="Times New Roman" w:hAnsi="Century Gothic" w:cs="Calibri"/>
+          <w:color w:val="000000"/>
+          <w:sz w:val="18"/>
+          <w:szCs w:val="20"/>
+        </w:rPr>
+      </w:pPr>
+      <w:r>
+        <w:rPr>
+          <w:rFonts w:ascii="Century Gothic" w:eastAsia="Times New Roman" w:hAnsi="Century Gothic" w:cs="Calibri"/>
+          <w:color w:val="000000"/>
+          <w:sz w:val="18"/>
+          <w:szCs w:val="20"/>
+        </w:rPr>
         <w:t>Storybook</w:t>
       </w:r>
     </w:p>
@@ -2239,13 +2329,13 @@
           <w:szCs w:val="18"/>
         </w:rPr>
         <w:lastRenderedPageBreak/>
-        <w:t>Network – basic</w:t>
+        <w:t>Hosting</w:t>
       </w:r>
     </w:p>
     <w:p>
       <w:pPr>
         <w:pStyle w:val="JobTitle"/>
-        <w:ind w:left="0"/>
+        <w:ind w:left="0" w:firstLine="108"/>
         <w:jc w:val="left"/>
         <w:rPr>
           <w:color w:val="auto"/>
@@ -2253,6 +2343,14 @@
           <w:szCs w:val="18"/>
         </w:rPr>
       </w:pPr>
+      <w:r>
+        <w:rPr>
+          <w:color w:val="auto"/>
+          <w:sz w:val="18"/>
+          <w:szCs w:val="18"/>
+        </w:rPr>
+        <w:t>Network</w:t>
+      </w:r>
     </w:p>
     <w:p>
       <w:pPr>
@@ -2341,35 +2439,12 @@
     </w:p>
     <w:p>
       <w:pPr>
-        <w:pStyle w:val="JobTitle"/>
-        <w:ind w:left="0"/>
-        <w:jc w:val="left"/>
-        <w:rPr>
-          <w:color w:val="auto"/>
-          <w:sz w:val="18"/>
-          <w:szCs w:val="18"/>
-        </w:rPr>
-      </w:pPr>
-    </w:p>
-    <w:p>
-      <w:pPr>
-        <w:pStyle w:val="JobTitle"/>
-        <w:ind w:left="0"/>
-        <w:jc w:val="left"/>
-        <w:rPr>
-          <w:color w:val="auto"/>
-          <w:sz w:val="18"/>
-          <w:szCs w:val="18"/>
-        </w:rPr>
-      </w:pPr>
-    </w:p>
-    <w:p>
-      <w:pPr>
         <w:pStyle w:val="Heading1"/>
         <w:shd w:val="clear" w:color="auto" w:fill="C45911" w:themeFill="accent2" w:themeFillShade="BF"/>
         <w:jc w:val="center"/>
       </w:pPr>
       <w:r>
+        <w:lastRenderedPageBreak/>
         <w:t>EXPERIENCE</w:t>
       </w:r>
     </w:p>
@@ -2399,7 +2474,7 @@
         <w:rPr>
           <w:sz w:val="18"/>
         </w:rPr>
-        <w:t>July 2021</w:t>
+        <w:t>March 2022</w:t>
       </w:r>
       <w:r>
         <w:rPr>
@@ -2411,10 +2486,8 @@
         <w:rPr>
           <w:sz w:val="18"/>
         </w:rPr>
-        <w:t>March 2022</w:t>
-      </w:r>
-      <w:bookmarkStart w:id="0" w:name="_GoBack"/>
-      <w:bookmarkEnd w:id="0"/>
+        <w:t>Present</w:t>
+      </w:r>
       <w:r>
         <w:rPr>
           <w:sz w:val="18"/>
@@ -2440,29 +2513,7 @@
           <w:szCs w:val="28"/>
           <w:lang w:val="en-US"/>
         </w:rPr>
-        <w:t>DNA Micro</w:t>
-      </w:r>
-      <w:r>
-        <w:rPr>
-          <w:rFonts w:ascii="Century Gothic" w:hAnsi="Century Gothic"/>
-          <w:b/>
-          <w:bCs/>
-          <w:sz w:val="28"/>
-          <w:szCs w:val="28"/>
-          <w:lang w:val="en-US"/>
-        </w:rPr>
-        <w:t xml:space="preserve"> Software</w:t>
-      </w:r>
-      <w:r>
-        <w:rPr>
-          <w:rFonts w:ascii="Century Gothic" w:hAnsi="Century Gothic"/>
-          <w:b/>
-          <w:bCs/>
-          <w:sz w:val="28"/>
-          <w:szCs w:val="28"/>
-          <w:lang w:val="en-US"/>
-        </w:rPr>
-        <w:t xml:space="preserve"> Inc.</w:t>
+        <w:t>United Smart Tech</w:t>
       </w:r>
       <w:r>
         <w:rPr>
@@ -2479,17 +2530,7 @@
           <w:szCs w:val="18"/>
           <w:lang w:val="en-US"/>
         </w:rPr>
-        <w:t>UI/UX</w:t>
-      </w:r>
-      <w:r>
-        <w:rPr>
-          <w:rFonts w:ascii="Century Gothic" w:hAnsi="Century Gothic"/>
-          <w:color w:val="C45911" w:themeColor="accent2" w:themeShade="BF"/>
-          <w:sz w:val="18"/>
-          <w:szCs w:val="18"/>
-          <w:lang w:val="en-US"/>
-        </w:rPr>
-        <w:t xml:space="preserve"> Designer</w:t>
+        <w:t>Web Developer</w:t>
       </w:r>
     </w:p>
     <w:p>
@@ -2515,6 +2556,233 @@
           <w:bCs/>
           <w:szCs w:val="20"/>
         </w:rPr>
+        <w:t xml:space="preserve">Manage hosting using AWS </w:t>
+      </w:r>
+      <w:proofErr w:type="spellStart"/>
+      <w:r>
+        <w:rPr>
+          <w:rFonts w:ascii="Century Gothic" w:hAnsi="Century Gothic"/>
+          <w:b/>
+          <w:bCs/>
+          <w:szCs w:val="20"/>
+        </w:rPr>
+        <w:t>lightsail</w:t>
+      </w:r>
+      <w:proofErr w:type="spellEnd"/>
+      <w:r>
+        <w:rPr>
+          <w:rFonts w:ascii="Century Gothic" w:hAnsi="Century Gothic"/>
+          <w:b/>
+          <w:bCs/>
+          <w:szCs w:val="20"/>
+        </w:rPr>
+        <w:br/>
+      </w:r>
+      <w:r>
+        <w:rPr>
+          <w:rFonts w:ascii="Century Gothic" w:hAnsi="Century Gothic"/>
+        </w:rPr>
+        <w:t xml:space="preserve">+ </w:t>
+      </w:r>
+      <w:r>
+        <w:rPr>
+          <w:rFonts w:ascii="Century Gothic" w:hAnsi="Century Gothic"/>
+          <w:b/>
+          <w:bCs/>
+          <w:szCs w:val="20"/>
+        </w:rPr>
+        <w:t xml:space="preserve">Manage Domain using GKG and </w:t>
+      </w:r>
+      <w:proofErr w:type="spellStart"/>
+      <w:r>
+        <w:rPr>
+          <w:rFonts w:ascii="Century Gothic" w:hAnsi="Century Gothic"/>
+          <w:b/>
+          <w:bCs/>
+          <w:szCs w:val="20"/>
+        </w:rPr>
+        <w:t>Namecheap</w:t>
+      </w:r>
+      <w:proofErr w:type="spellEnd"/>
+    </w:p>
+    <w:p>
+      <w:pPr>
+        <w:spacing w:after="0"/>
+        <w:rPr>
+          <w:rFonts w:ascii="Century Gothic" w:hAnsi="Century Gothic"/>
+          <w:b/>
+          <w:bCs/>
+          <w:szCs w:val="20"/>
+        </w:rPr>
+      </w:pPr>
+      <w:r>
+        <w:rPr>
+          <w:rFonts w:ascii="Century Gothic" w:hAnsi="Century Gothic"/>
+        </w:rPr>
+        <w:t xml:space="preserve">+ </w:t>
+      </w:r>
+      <w:r>
+        <w:rPr>
+          <w:rFonts w:ascii="Century Gothic" w:hAnsi="Century Gothic"/>
+          <w:b/>
+          <w:bCs/>
+          <w:szCs w:val="20"/>
+        </w:rPr>
+        <w:t>Manage DNS</w:t>
+      </w:r>
+      <w:r>
+        <w:rPr>
+          <w:rFonts w:ascii="Century Gothic" w:hAnsi="Century Gothic"/>
+          <w:b/>
+          <w:bCs/>
+          <w:szCs w:val="20"/>
+        </w:rPr>
+        <w:t xml:space="preserve"> using </w:t>
+      </w:r>
+      <w:proofErr w:type="spellStart"/>
+      <w:r>
+        <w:rPr>
+          <w:rFonts w:ascii="Century Gothic" w:hAnsi="Century Gothic"/>
+          <w:b/>
+          <w:bCs/>
+          <w:szCs w:val="20"/>
+        </w:rPr>
+        <w:t>CloudFlare</w:t>
+      </w:r>
+      <w:proofErr w:type="spellEnd"/>
+    </w:p>
+    <w:p>
+      <w:pPr>
+        <w:spacing w:after="0"/>
+        <w:rPr>
+          <w:rFonts w:ascii="Century Gothic" w:hAnsi="Century Gothic"/>
+          <w:b/>
+          <w:bCs/>
+          <w:szCs w:val="20"/>
+        </w:rPr>
+      </w:pPr>
+      <w:r>
+        <w:rPr>
+          <w:rFonts w:ascii="Century Gothic" w:hAnsi="Century Gothic"/>
+        </w:rPr>
+        <w:t xml:space="preserve">+ </w:t>
+      </w:r>
+      <w:r>
+        <w:rPr>
+          <w:rFonts w:ascii="Century Gothic" w:hAnsi="Century Gothic"/>
+          <w:b/>
+          <w:bCs/>
+          <w:szCs w:val="20"/>
+        </w:rPr>
+        <w:t xml:space="preserve">Manage forms using </w:t>
+      </w:r>
+      <w:proofErr w:type="spellStart"/>
+      <w:r>
+        <w:rPr>
+          <w:rFonts w:ascii="Century Gothic" w:hAnsi="Century Gothic"/>
+          <w:b/>
+          <w:bCs/>
+          <w:szCs w:val="20"/>
+        </w:rPr>
+        <w:t>Freshworks</w:t>
+      </w:r>
+      <w:proofErr w:type="spellEnd"/>
+    </w:p>
+    <w:p>
+      <w:pPr>
+        <w:spacing w:after="0"/>
+        <w:rPr>
+          <w:rFonts w:ascii="Century Gothic" w:hAnsi="Century Gothic"/>
+          <w:b/>
+          <w:bCs/>
+          <w:szCs w:val="20"/>
+        </w:rPr>
+      </w:pPr>
+      <w:r>
+        <w:rPr>
+          <w:rFonts w:ascii="Century Gothic" w:hAnsi="Century Gothic"/>
+        </w:rPr>
+        <w:t xml:space="preserve">+ </w:t>
+      </w:r>
+      <w:r>
+        <w:rPr>
+          <w:rFonts w:ascii="Century Gothic" w:hAnsi="Century Gothic"/>
+          <w:b/>
+          <w:bCs/>
+          <w:szCs w:val="20"/>
+        </w:rPr>
+        <w:t>Maintaining the website</w:t>
+      </w:r>
+    </w:p>
+    <w:p>
+      <w:pPr>
+        <w:spacing w:after="0"/>
+        <w:rPr>
+          <w:rFonts w:ascii="Century Gothic" w:hAnsi="Century Gothic"/>
+          <w:b/>
+          <w:bCs/>
+          <w:szCs w:val="20"/>
+        </w:rPr>
+      </w:pPr>
+      <w:r>
+        <w:rPr>
+          <w:rFonts w:ascii="Century Gothic" w:hAnsi="Century Gothic"/>
+        </w:rPr>
+        <w:t xml:space="preserve">+ </w:t>
+      </w:r>
+      <w:r>
+        <w:rPr>
+          <w:rFonts w:ascii="Century Gothic" w:hAnsi="Century Gothic"/>
+          <w:b/>
+          <w:bCs/>
+          <w:szCs w:val="20"/>
+        </w:rPr>
+        <w:t xml:space="preserve">Fixing bugs on </w:t>
+      </w:r>
+      <w:proofErr w:type="spellStart"/>
+      <w:r>
+        <w:rPr>
+          <w:rFonts w:ascii="Century Gothic" w:hAnsi="Century Gothic"/>
+          <w:b/>
+          <w:bCs/>
+          <w:szCs w:val="20"/>
+        </w:rPr>
+        <w:t>wordpress</w:t>
+      </w:r>
+      <w:proofErr w:type="spellEnd"/>
+      <w:r>
+        <w:rPr>
+          <w:rFonts w:ascii="Century Gothic" w:hAnsi="Century Gothic"/>
+          <w:b/>
+          <w:bCs/>
+          <w:szCs w:val="20"/>
+        </w:rPr>
+        <w:t xml:space="preserve"> including plugins</w:t>
+      </w:r>
+    </w:p>
+    <w:p>
+      <w:pPr>
+        <w:spacing w:after="0"/>
+        <w:rPr>
+          <w:rFonts w:ascii="Century Gothic" w:hAnsi="Century Gothic"/>
+          <w:b/>
+          <w:bCs/>
+          <w:szCs w:val="20"/>
+        </w:rPr>
+      </w:pPr>
+      <w:r>
+        <w:rPr>
+          <w:rFonts w:ascii="Century Gothic" w:hAnsi="Century Gothic"/>
+        </w:rPr>
+        <w:t xml:space="preserve">+ </w:t>
+      </w:r>
+      <w:r>
+        <w:rPr>
+          <w:rFonts w:ascii="Century Gothic" w:hAnsi="Century Gothic"/>
+          <w:b/>
+          <w:bCs/>
+          <w:szCs w:val="20"/>
+        </w:rPr>
         <w:t>Take responsibility on responsive web and mobile</w:t>
       </w:r>
     </w:p>
@@ -2567,58 +2835,6 @@
           <w:bCs/>
           <w:szCs w:val="20"/>
         </w:rPr>
-        <w:t>Maintaining the appearance of websites by enforcing content standards</w:t>
-      </w:r>
-    </w:p>
-    <w:p>
-      <w:pPr>
-        <w:spacing w:after="0"/>
-        <w:rPr>
-          <w:rFonts w:ascii="Century Gothic" w:hAnsi="Century Gothic"/>
-          <w:b/>
-          <w:bCs/>
-          <w:szCs w:val="20"/>
-        </w:rPr>
-      </w:pPr>
-      <w:r>
-        <w:rPr>
-          <w:rFonts w:ascii="Century Gothic" w:hAnsi="Century Gothic"/>
-        </w:rPr>
-        <w:t xml:space="preserve">+ </w:t>
-      </w:r>
-      <w:r>
-        <w:rPr>
-          <w:rFonts w:ascii="Century Gothic" w:hAnsi="Century Gothic"/>
-          <w:b/>
-          <w:bCs/>
-          <w:szCs w:val="20"/>
-        </w:rPr>
-        <w:t>Determine how users interact with products</w:t>
-      </w:r>
-    </w:p>
-    <w:p>
-      <w:pPr>
-        <w:spacing w:after="0"/>
-        <w:rPr>
-          <w:rFonts w:ascii="Century Gothic" w:hAnsi="Century Gothic"/>
-          <w:b/>
-          <w:bCs/>
-          <w:szCs w:val="20"/>
-        </w:rPr>
-      </w:pPr>
-      <w:r>
-        <w:rPr>
-          <w:rFonts w:ascii="Century Gothic" w:hAnsi="Century Gothic"/>
-        </w:rPr>
-        <w:t xml:space="preserve">+ </w:t>
-      </w:r>
-      <w:r>
-        <w:rPr>
-          <w:rFonts w:ascii="Century Gothic" w:hAnsi="Century Gothic"/>
-          <w:b/>
-          <w:bCs/>
-          <w:szCs w:val="20"/>
-        </w:rPr>
         <w:t>Identify and troubleshoot UI/UX problems</w:t>
       </w:r>
     </w:p>
@@ -2635,115 +2851,192 @@
     </w:p>
     <w:p>
       <w:pPr>
-        <w:pStyle w:val="ListParagraph"/>
-        <w:numPr>
-          <w:ilvl w:val="0"/>
-          <w:numId w:val="5"/>
-        </w:numPr>
-        <w:rPr>
-          <w:rFonts w:ascii="Century Gothic" w:hAnsi="Century Gothic"/>
-        </w:rPr>
-      </w:pPr>
-      <w:r>
-        <w:rPr>
-          <w:rFonts w:ascii="Century Gothic" w:hAnsi="Century Gothic"/>
-        </w:rPr>
-        <w:t>Design (</w:t>
+        <w:spacing w:after="0"/>
+        <w:ind w:left="360"/>
+        <w:rPr>
+          <w:rFonts w:ascii="Century Gothic" w:hAnsi="Century Gothic"/>
+        </w:rPr>
+      </w:pPr>
+      <w:r>
+        <w:rPr>
+          <w:rFonts w:ascii="Century Gothic" w:hAnsi="Century Gothic"/>
+          <w:b/>
+        </w:rPr>
+        <w:t>DESIGN</w:t>
+      </w:r>
+      <w:r>
+        <w:rPr>
+          <w:rFonts w:ascii="Century Gothic" w:hAnsi="Century Gothic"/>
+          <w:b/>
+        </w:rPr>
+        <w:t>:</w:t>
+      </w:r>
+      <w:r>
+        <w:rPr>
+          <w:rFonts w:ascii="Century Gothic" w:hAnsi="Century Gothic"/>
+        </w:rPr>
+        <w:t xml:space="preserve"> </w:t>
+      </w:r>
+      <w:r>
+        <w:rPr>
+          <w:rFonts w:ascii="Century Gothic" w:hAnsi="Century Gothic"/>
+        </w:rPr>
+        <w:t>Adobe Photoshop</w:t>
+      </w:r>
+    </w:p>
+    <w:p>
+      <w:pPr>
+        <w:spacing w:after="0" w:line="240" w:lineRule="auto"/>
+        <w:ind w:left="360"/>
+        <w:rPr>
+          <w:rFonts w:ascii="Century Gothic" w:hAnsi="Century Gothic"/>
+        </w:rPr>
+      </w:pPr>
+      <w:r>
+        <w:rPr>
+          <w:rFonts w:ascii="Century Gothic" w:hAnsi="Century Gothic"/>
+          <w:b/>
+        </w:rPr>
+        <w:t>CMS</w:t>
+      </w:r>
+      <w:r>
+        <w:rPr>
+          <w:rFonts w:ascii="Century Gothic" w:hAnsi="Century Gothic"/>
+          <w:b/>
+        </w:rPr>
+        <w:t>:</w:t>
+      </w:r>
+      <w:r>
+        <w:rPr>
+          <w:rFonts w:ascii="Century Gothic" w:hAnsi="Century Gothic"/>
+        </w:rPr>
+        <w:t xml:space="preserve"> </w:t>
       </w:r>
       <w:proofErr w:type="spellStart"/>
       <w:r>
         <w:rPr>
           <w:rFonts w:ascii="Century Gothic" w:hAnsi="Century Gothic"/>
         </w:rPr>
-        <w:t>Figma</w:t>
+        <w:t>Wordpress</w:t>
       </w:r>
       <w:proofErr w:type="spellEnd"/>
       <w:r>
         <w:rPr>
           <w:rFonts w:ascii="Century Gothic" w:hAnsi="Century Gothic"/>
         </w:rPr>
-        <w:t xml:space="preserve">, Adobe XD, </w:t>
+        <w:br/>
+      </w:r>
+      <w:r>
+        <w:rPr>
+          <w:rFonts w:ascii="Century Gothic" w:hAnsi="Century Gothic"/>
+          <w:b/>
+        </w:rPr>
+        <w:t>LANGUE</w:t>
+      </w:r>
+      <w:r>
+        <w:rPr>
+          <w:rFonts w:ascii="Century Gothic" w:hAnsi="Century Gothic"/>
+          <w:b/>
+        </w:rPr>
+        <w:t>:</w:t>
+      </w:r>
+      <w:r>
+        <w:rPr>
+          <w:rFonts w:ascii="Century Gothic" w:hAnsi="Century Gothic"/>
+        </w:rPr>
+        <w:t xml:space="preserve"> </w:t>
+      </w:r>
+      <w:r>
+        <w:rPr>
+          <w:rFonts w:ascii="Century Gothic" w:hAnsi="Century Gothic"/>
+        </w:rPr>
+        <w:t>HTML, CSS</w:t>
+      </w:r>
+      <w:r>
+        <w:rPr>
+          <w:rFonts w:ascii="Century Gothic" w:hAnsi="Century Gothic"/>
+        </w:rPr>
+        <w:t>,</w:t>
+      </w:r>
+      <w:bookmarkStart w:id="0" w:name="_GoBack"/>
+      <w:bookmarkEnd w:id="0"/>
+      <w:r>
+        <w:rPr>
+          <w:rFonts w:ascii="Century Gothic" w:hAnsi="Century Gothic"/>
+        </w:rPr>
+        <w:t xml:space="preserve"> PHP</w:t>
+      </w:r>
+    </w:p>
+    <w:p>
+      <w:pPr>
+        <w:spacing w:after="0"/>
+        <w:ind w:left="360"/>
+        <w:rPr>
+          <w:rFonts w:ascii="Century Gothic" w:hAnsi="Century Gothic"/>
+        </w:rPr>
+      </w:pPr>
+      <w:r>
+        <w:rPr>
+          <w:rFonts w:ascii="Century Gothic" w:hAnsi="Century Gothic"/>
+          <w:b/>
+        </w:rPr>
+        <w:t>PLUGIN</w:t>
+      </w:r>
+      <w:r>
+        <w:rPr>
+          <w:rFonts w:ascii="Century Gothic" w:hAnsi="Century Gothic"/>
+          <w:b/>
+        </w:rPr>
+        <w:t>:</w:t>
+      </w:r>
+      <w:r>
+        <w:rPr>
+          <w:rFonts w:ascii="Century Gothic" w:hAnsi="Century Gothic"/>
+        </w:rPr>
+        <w:t xml:space="preserve"> </w:t>
       </w:r>
       <w:proofErr w:type="spellStart"/>
       <w:r>
         <w:rPr>
           <w:rFonts w:ascii="Century Gothic" w:hAnsi="Century Gothic"/>
         </w:rPr>
-        <w:t>MockFlow</w:t>
+        <w:t>WPBaker</w:t>
       </w:r>
       <w:proofErr w:type="spellEnd"/>
       <w:r>
         <w:rPr>
           <w:rFonts w:ascii="Century Gothic" w:hAnsi="Century Gothic"/>
         </w:rPr>
-        <w:t>)</w:t>
-      </w:r>
-    </w:p>
-    <w:p>
-      <w:pPr>
-        <w:pStyle w:val="ListParagraph"/>
-        <w:numPr>
-          <w:ilvl w:val="0"/>
-          <w:numId w:val="5"/>
-        </w:numPr>
-        <w:rPr>
-          <w:rFonts w:ascii="Century Gothic" w:hAnsi="Century Gothic"/>
-        </w:rPr>
-      </w:pPr>
-      <w:r>
-        <w:rPr>
-          <w:rFonts w:ascii="Century Gothic" w:hAnsi="Century Gothic"/>
-        </w:rPr>
-        <w:t>Pug.js, Express.js,</w:t>
-      </w:r>
-      <w:r>
-        <w:rPr>
-          <w:rFonts w:ascii="Century Gothic" w:hAnsi="Century Gothic"/>
-        </w:rPr>
-        <w:t xml:space="preserve"> Node.js, SASS</w:t>
-      </w:r>
-      <w:r>
-        <w:rPr>
-          <w:rFonts w:ascii="Century Gothic" w:hAnsi="Century Gothic"/>
-        </w:rPr>
-        <w:t>, Tailwind</w:t>
-      </w:r>
-      <w:r>
-        <w:rPr>
-          <w:rFonts w:ascii="Century Gothic" w:hAnsi="Century Gothic"/>
-        </w:rPr>
-        <w:t xml:space="preserve">, HTML, CSS, </w:t>
-      </w:r>
-      <w:proofErr w:type="spellStart"/>
-      <w:r>
-        <w:rPr>
-          <w:rFonts w:ascii="Century Gothic" w:hAnsi="Century Gothic"/>
-        </w:rPr>
-        <w:t>JaveS</w:t>
-      </w:r>
-      <w:r>
-        <w:rPr>
-          <w:rFonts w:ascii="Century Gothic" w:hAnsi="Century Gothic"/>
-        </w:rPr>
-        <w:t>cript</w:t>
-      </w:r>
-      <w:proofErr w:type="spellEnd"/>
-      <w:r>
-        <w:rPr>
-          <w:rFonts w:ascii="Century Gothic" w:hAnsi="Century Gothic"/>
-        </w:rPr>
-        <w:t>, React.js</w:t>
-      </w:r>
-      <w:r>
-        <w:rPr>
-          <w:rFonts w:ascii="Century Gothic" w:hAnsi="Century Gothic"/>
-        </w:rPr>
-        <w:t>, Storybook</w:t>
-      </w:r>
-    </w:p>
-    <w:p>
-      <w:pPr>
-        <w:spacing w:before="240"/>
+        <w:t xml:space="preserve"> Page Builder,</w:t>
+      </w:r>
+      <w:r>
+        <w:rPr>
+          <w:rFonts w:ascii="Century Gothic" w:hAnsi="Century Gothic"/>
+        </w:rPr>
+        <w:t xml:space="preserve"> Duplicator</w:t>
+      </w:r>
+      <w:r>
+        <w:rPr>
+          <w:rFonts w:ascii="Century Gothic" w:hAnsi="Century Gothic"/>
+        </w:rPr>
+        <w:t>,</w:t>
+      </w:r>
+      <w:r>
+        <w:rPr>
+          <w:rFonts w:ascii="Century Gothic" w:hAnsi="Century Gothic"/>
+        </w:rPr>
+        <w:t xml:space="preserve"> </w:t>
+      </w:r>
+      <w:r>
+        <w:rPr>
+          <w:rFonts w:ascii="Century Gothic" w:hAnsi="Century Gothic"/>
+        </w:rPr>
+        <w:t>Slider Revolution, Contact Form 7 and more</w:t>
+      </w:r>
+    </w:p>
+    <w:p>
+      <w:pPr>
+        <w:spacing w:before="240" w:line="240" w:lineRule="auto"/>
         <w:rPr>
           <w:rFonts w:ascii="Century Gothic" w:hAnsi="Century Gothic"/>
         </w:rPr>
@@ -2770,7 +3063,7 @@
         <w:rPr>
           <w:rFonts w:ascii="Century Gothic" w:hAnsi="Century Gothic"/>
         </w:rPr>
-        <w:t>gorentals.com</w:t>
+        <w:t>lopezinsurance.com</w:t>
       </w:r>
     </w:p>
     <w:p>
@@ -2788,574 +3081,7 @@
         <w:rPr>
           <w:rFonts w:ascii="Century Gothic" w:hAnsi="Century Gothic"/>
         </w:rPr>
-        <w:t>23point5.com</w:t>
-      </w:r>
-    </w:p>
-    <w:p>
-      <w:pPr>
-        <w:rPr>
-          <w:rFonts w:ascii="Century Gothic" w:hAnsi="Century Gothic"/>
-        </w:rPr>
-      </w:pPr>
-    </w:p>
-    <w:p>
-      <w:pPr>
-        <w:pStyle w:val="Year"/>
-        <w:rPr>
-          <w:sz w:val="18"/>
-        </w:rPr>
-      </w:pPr>
-      <w:r>
-        <w:rPr>
-          <w:sz w:val="18"/>
-        </w:rPr>
-        <w:t xml:space="preserve"> </w:t>
-      </w:r>
-      <w:r>
-        <w:rPr>
-          <w:sz w:val="18"/>
-        </w:rPr>
-        <w:t>(</w:t>
-      </w:r>
-      <w:r>
-        <w:rPr>
-          <w:sz w:val="18"/>
-        </w:rPr>
-        <w:t>May 2021</w:t>
-      </w:r>
-      <w:r>
-        <w:rPr>
-          <w:sz w:val="18"/>
-        </w:rPr>
-        <w:t xml:space="preserve"> – </w:t>
-      </w:r>
-      <w:r>
-        <w:rPr>
-          <w:sz w:val="18"/>
-        </w:rPr>
-        <w:t>July 2021</w:t>
-      </w:r>
-      <w:r>
-        <w:rPr>
-          <w:sz w:val="18"/>
-        </w:rPr>
-        <w:t>)</w:t>
-      </w:r>
-    </w:p>
-    <w:p>
-      <w:pPr>
-        <w:spacing w:after="0"/>
-        <w:rPr>
-          <w:rFonts w:ascii="Century Gothic" w:hAnsi="Century Gothic"/>
-          <w:color w:val="C45911" w:themeColor="accent2" w:themeShade="BF"/>
-          <w:lang w:val="en-US"/>
-        </w:rPr>
-      </w:pPr>
-      <w:r>
-        <w:rPr>
-          <w:rFonts w:ascii="Century Gothic" w:hAnsi="Century Gothic"/>
-          <w:b/>
-          <w:bCs/>
-          <w:sz w:val="28"/>
-          <w:szCs w:val="28"/>
-          <w:lang w:val="en-US"/>
-        </w:rPr>
-        <w:t>Centrality Marketing Solutions</w:t>
-      </w:r>
-      <w:r>
-        <w:rPr>
-          <w:rFonts w:ascii="Century Gothic" w:hAnsi="Century Gothic"/>
-          <w:lang w:val="en-US"/>
-        </w:rPr>
-        <w:br/>
-      </w:r>
-      <w:r>
-        <w:rPr>
-          <w:rFonts w:ascii="Century Gothic" w:hAnsi="Century Gothic"/>
-          <w:color w:val="C45911" w:themeColor="accent2" w:themeShade="BF"/>
-          <w:sz w:val="18"/>
-          <w:szCs w:val="18"/>
-          <w:lang w:val="en-US"/>
-        </w:rPr>
-        <w:t xml:space="preserve">Frontend </w:t>
-      </w:r>
-      <w:r>
-        <w:rPr>
-          <w:rFonts w:ascii="Century Gothic" w:hAnsi="Century Gothic"/>
-          <w:color w:val="C45911" w:themeColor="accent2" w:themeShade="BF"/>
-          <w:sz w:val="18"/>
-          <w:szCs w:val="18"/>
-          <w:lang w:val="en-US"/>
-        </w:rPr>
-        <w:t>D</w:t>
-      </w:r>
-      <w:r>
-        <w:rPr>
-          <w:rFonts w:ascii="Century Gothic" w:hAnsi="Century Gothic"/>
-          <w:color w:val="C45911" w:themeColor="accent2" w:themeShade="BF"/>
-          <w:sz w:val="18"/>
-          <w:szCs w:val="18"/>
-          <w:lang w:val="en-US"/>
-        </w:rPr>
-        <w:t>eveloper</w:t>
-      </w:r>
-    </w:p>
-    <w:p>
-      <w:pPr>
-        <w:spacing w:after="0"/>
-        <w:rPr>
-          <w:rFonts w:ascii="Century Gothic" w:hAnsi="Century Gothic"/>
-          <w:b/>
-          <w:bCs/>
-          <w:szCs w:val="20"/>
-        </w:rPr>
-      </w:pPr>
-      <w:r>
-        <w:rPr>
-          <w:rFonts w:ascii="Century Gothic" w:hAnsi="Century Gothic"/>
-        </w:rPr>
-        <w:t xml:space="preserve">+ </w:t>
-      </w:r>
-      <w:r>
-        <w:rPr>
-          <w:rFonts w:ascii="Century Gothic" w:hAnsi="Century Gothic"/>
-          <w:b/>
-          <w:bCs/>
-          <w:szCs w:val="20"/>
-        </w:rPr>
-        <w:t xml:space="preserve">Create </w:t>
-      </w:r>
-      <w:r>
-        <w:rPr>
-          <w:rFonts w:ascii="Century Gothic" w:hAnsi="Century Gothic"/>
-          <w:b/>
-          <w:bCs/>
-          <w:szCs w:val="20"/>
-        </w:rPr>
-        <w:t>company website from scratch</w:t>
-      </w:r>
-      <w:r>
-        <w:rPr>
-          <w:rFonts w:ascii="Century Gothic" w:hAnsi="Century Gothic"/>
-          <w:b/>
-          <w:bCs/>
-          <w:szCs w:val="20"/>
-        </w:rPr>
-        <w:t xml:space="preserve"> using CMS</w:t>
-      </w:r>
-    </w:p>
-    <w:p>
-      <w:pPr>
-        <w:spacing w:after="0"/>
-        <w:rPr>
-          <w:rFonts w:ascii="Century Gothic" w:hAnsi="Century Gothic"/>
-          <w:b/>
-          <w:bCs/>
-          <w:szCs w:val="20"/>
-        </w:rPr>
-      </w:pPr>
-      <w:r>
-        <w:rPr>
-          <w:rFonts w:ascii="Century Gothic" w:hAnsi="Century Gothic"/>
-        </w:rPr>
-        <w:t xml:space="preserve">+ </w:t>
-      </w:r>
-      <w:r>
-        <w:rPr>
-          <w:rFonts w:ascii="Century Gothic" w:hAnsi="Century Gothic"/>
-          <w:b/>
-          <w:bCs/>
-          <w:szCs w:val="20"/>
-        </w:rPr>
-        <w:t>Leading the work of a team to achieve all projects</w:t>
-      </w:r>
-    </w:p>
-    <w:p>
-      <w:pPr>
-        <w:spacing w:after="0"/>
-        <w:rPr>
-          <w:rFonts w:ascii="Century Gothic" w:hAnsi="Century Gothic"/>
-          <w:b/>
-          <w:bCs/>
-          <w:szCs w:val="20"/>
-        </w:rPr>
-      </w:pPr>
-      <w:r>
-        <w:rPr>
-          <w:rFonts w:ascii="Century Gothic" w:hAnsi="Century Gothic"/>
-        </w:rPr>
-        <w:t xml:space="preserve">+ </w:t>
-      </w:r>
-      <w:r>
-        <w:rPr>
-          <w:rFonts w:ascii="Century Gothic" w:hAnsi="Century Gothic"/>
-          <w:b/>
-          <w:bCs/>
-          <w:szCs w:val="20"/>
-        </w:rPr>
-        <w:t>M</w:t>
-      </w:r>
-      <w:r>
-        <w:rPr>
-          <w:rFonts w:ascii="Century Gothic" w:hAnsi="Century Gothic"/>
-          <w:b/>
-          <w:bCs/>
-          <w:szCs w:val="20"/>
-        </w:rPr>
-        <w:t xml:space="preserve">aintaining </w:t>
-      </w:r>
-      <w:r>
-        <w:rPr>
-          <w:rFonts w:ascii="Century Gothic" w:hAnsi="Century Gothic"/>
-          <w:b/>
-          <w:bCs/>
-          <w:szCs w:val="20"/>
-        </w:rPr>
-        <w:t xml:space="preserve">company website, company system and </w:t>
-      </w:r>
-      <w:r>
-        <w:rPr>
-          <w:rFonts w:ascii="Century Gothic" w:hAnsi="Century Gothic"/>
-          <w:b/>
-          <w:bCs/>
-          <w:szCs w:val="20"/>
-        </w:rPr>
-        <w:t>client website</w:t>
-      </w:r>
-    </w:p>
-    <w:p>
-      <w:pPr>
-        <w:spacing w:after="0"/>
-        <w:rPr>
-          <w:rFonts w:ascii="Century Gothic" w:hAnsi="Century Gothic"/>
-          <w:b/>
-          <w:bCs/>
-          <w:szCs w:val="20"/>
-        </w:rPr>
-      </w:pPr>
-      <w:r>
-        <w:rPr>
-          <w:rFonts w:ascii="Century Gothic" w:hAnsi="Century Gothic"/>
-        </w:rPr>
-        <w:t xml:space="preserve">+ </w:t>
-      </w:r>
-      <w:r>
-        <w:rPr>
-          <w:rFonts w:ascii="Century Gothic" w:hAnsi="Century Gothic"/>
-          <w:b/>
-          <w:bCs/>
-          <w:szCs w:val="20"/>
-        </w:rPr>
-        <w:t>Design company website</w:t>
-      </w:r>
-    </w:p>
-    <w:p>
-      <w:pPr>
-        <w:spacing w:after="0" w:line="240" w:lineRule="auto"/>
-        <w:rPr>
-          <w:rFonts w:ascii="Century Gothic" w:hAnsi="Century Gothic"/>
-          <w:b/>
-          <w:bCs/>
-          <w:szCs w:val="20"/>
-        </w:rPr>
-      </w:pPr>
-      <w:r>
-        <w:rPr>
-          <w:rFonts w:ascii="Century Gothic" w:hAnsi="Century Gothic"/>
-        </w:rPr>
-        <w:t xml:space="preserve">+ </w:t>
-      </w:r>
-      <w:r>
-        <w:rPr>
-          <w:rFonts w:ascii="Century Gothic" w:hAnsi="Century Gothic"/>
-          <w:b/>
-          <w:bCs/>
-          <w:szCs w:val="20"/>
-        </w:rPr>
-        <w:t>Manage hosting</w:t>
-      </w:r>
-    </w:p>
-    <w:p>
-      <w:pPr>
-        <w:spacing w:after="0" w:line="240" w:lineRule="auto"/>
-        <w:rPr>
-          <w:rFonts w:ascii="Century Gothic" w:hAnsi="Century Gothic"/>
-          <w:b/>
-          <w:bCs/>
-          <w:szCs w:val="20"/>
-        </w:rPr>
-      </w:pPr>
-      <w:r>
-        <w:rPr>
-          <w:rFonts w:ascii="Century Gothic" w:hAnsi="Century Gothic"/>
-        </w:rPr>
-        <w:t xml:space="preserve">+ </w:t>
-      </w:r>
-      <w:r>
-        <w:rPr>
-          <w:rFonts w:ascii="Century Gothic" w:hAnsi="Century Gothic"/>
-          <w:b/>
-          <w:bCs/>
-          <w:szCs w:val="20"/>
-        </w:rPr>
-        <w:t>Make video presentation for the company</w:t>
-      </w:r>
-    </w:p>
-    <w:p>
-      <w:pPr>
-        <w:spacing w:after="0" w:line="240" w:lineRule="auto"/>
-        <w:rPr>
-          <w:rFonts w:ascii="Century Gothic" w:hAnsi="Century Gothic"/>
-          <w:b/>
-          <w:bCs/>
-          <w:szCs w:val="20"/>
-        </w:rPr>
-      </w:pPr>
-      <w:r>
-        <w:rPr>
-          <w:rFonts w:ascii="Century Gothic" w:hAnsi="Century Gothic"/>
-        </w:rPr>
-        <w:t xml:space="preserve">+ </w:t>
-      </w:r>
-      <w:r>
-        <w:rPr>
-          <w:rFonts w:ascii="Century Gothic" w:hAnsi="Century Gothic"/>
-          <w:b/>
-          <w:bCs/>
-          <w:szCs w:val="20"/>
-        </w:rPr>
-        <w:t>Trouble shoot company technology</w:t>
-      </w:r>
-    </w:p>
-    <w:p>
-      <w:pPr>
-        <w:spacing w:after="0" w:line="240" w:lineRule="auto"/>
-        <w:rPr>
-          <w:rFonts w:ascii="Century Gothic" w:hAnsi="Century Gothic"/>
-          <w:b/>
-          <w:bCs/>
-          <w:szCs w:val="20"/>
-        </w:rPr>
-      </w:pPr>
-      <w:r>
-        <w:rPr>
-          <w:rFonts w:ascii="Century Gothic" w:hAnsi="Century Gothic"/>
-        </w:rPr>
-        <w:t xml:space="preserve">+ </w:t>
-      </w:r>
-      <w:r>
-        <w:rPr>
-          <w:rFonts w:ascii="Century Gothic" w:hAnsi="Century Gothic"/>
-          <w:b/>
-          <w:bCs/>
-          <w:szCs w:val="20"/>
-        </w:rPr>
-        <w:t>Search Engine Optimization (SEO)</w:t>
-      </w:r>
-    </w:p>
-    <w:p>
-      <w:pPr>
-        <w:spacing w:after="0" w:line="240" w:lineRule="auto"/>
-        <w:rPr>
-          <w:rFonts w:ascii="Century Gothic" w:hAnsi="Century Gothic"/>
-          <w:b/>
-          <w:bCs/>
-          <w:szCs w:val="20"/>
-        </w:rPr>
-      </w:pPr>
-      <w:r>
-        <w:rPr>
-          <w:rFonts w:ascii="Century Gothic" w:hAnsi="Century Gothic"/>
-        </w:rPr>
-        <w:t xml:space="preserve">+ </w:t>
-      </w:r>
-      <w:r>
-        <w:rPr>
-          <w:rFonts w:ascii="Century Gothic" w:hAnsi="Century Gothic"/>
-          <w:b/>
-          <w:bCs/>
-          <w:szCs w:val="20"/>
-        </w:rPr>
-        <w:t>Identify and troubleshoot UI/UX problems</w:t>
-      </w:r>
-    </w:p>
-    <w:p>
-      <w:pPr>
-        <w:spacing w:after="0" w:line="240" w:lineRule="auto"/>
-        <w:rPr>
-          <w:rFonts w:ascii="Century Gothic" w:hAnsi="Century Gothic"/>
-          <w:b/>
-          <w:bCs/>
-          <w:szCs w:val="20"/>
-        </w:rPr>
-      </w:pPr>
-    </w:p>
-    <w:p>
-      <w:pPr>
-        <w:pStyle w:val="ListParagraph"/>
-        <w:numPr>
-          <w:ilvl w:val="0"/>
-          <w:numId w:val="5"/>
-        </w:numPr>
-        <w:rPr>
-          <w:rFonts w:ascii="Century Gothic" w:hAnsi="Century Gothic"/>
-        </w:rPr>
-      </w:pPr>
-      <w:proofErr w:type="spellStart"/>
-      <w:r>
-        <w:rPr>
-          <w:rFonts w:ascii="Century Gothic" w:hAnsi="Century Gothic"/>
-        </w:rPr>
-        <w:t>Wordpress</w:t>
-      </w:r>
-      <w:proofErr w:type="spellEnd"/>
-      <w:r>
-        <w:rPr>
-          <w:rFonts w:ascii="Century Gothic" w:hAnsi="Century Gothic"/>
-        </w:rPr>
-        <w:t xml:space="preserve"> (</w:t>
-      </w:r>
-      <w:proofErr w:type="spellStart"/>
-      <w:r>
-        <w:rPr>
-          <w:rFonts w:ascii="Century Gothic" w:hAnsi="Century Gothic"/>
-        </w:rPr>
-        <w:t>Brizy</w:t>
-      </w:r>
-      <w:proofErr w:type="spellEnd"/>
-      <w:r>
-        <w:rPr>
-          <w:rFonts w:ascii="Century Gothic" w:hAnsi="Century Gothic"/>
-        </w:rPr>
-        <w:t xml:space="preserve">, </w:t>
-      </w:r>
-      <w:proofErr w:type="spellStart"/>
-      <w:r>
-        <w:rPr>
-          <w:rFonts w:ascii="Century Gothic" w:hAnsi="Century Gothic"/>
-        </w:rPr>
-        <w:t>Elementor</w:t>
-      </w:r>
-      <w:proofErr w:type="spellEnd"/>
-      <w:r>
-        <w:rPr>
-          <w:rFonts w:ascii="Century Gothic" w:hAnsi="Century Gothic"/>
-        </w:rPr>
-        <w:t xml:space="preserve"> and mor</w:t>
-      </w:r>
-      <w:r>
-        <w:rPr>
-          <w:rFonts w:ascii="Century Gothic" w:hAnsi="Century Gothic"/>
-        </w:rPr>
-        <w:t>e</w:t>
-      </w:r>
-      <w:r>
-        <w:rPr>
-          <w:rFonts w:ascii="Century Gothic" w:hAnsi="Century Gothic"/>
-        </w:rPr>
-        <w:t>)</w:t>
-      </w:r>
-    </w:p>
-    <w:p>
-      <w:pPr>
-        <w:pStyle w:val="ListParagraph"/>
-        <w:numPr>
-          <w:ilvl w:val="0"/>
-          <w:numId w:val="5"/>
-        </w:numPr>
-        <w:rPr>
-          <w:rFonts w:ascii="Century Gothic" w:hAnsi="Century Gothic"/>
-        </w:rPr>
-      </w:pPr>
-      <w:r>
-        <w:rPr>
-          <w:rFonts w:ascii="Century Gothic" w:hAnsi="Century Gothic"/>
-        </w:rPr>
-        <w:t xml:space="preserve">Design (Adobe Photoshop, </w:t>
-      </w:r>
-      <w:r>
-        <w:rPr>
-          <w:rFonts w:ascii="Century Gothic" w:hAnsi="Century Gothic"/>
-        </w:rPr>
-        <w:t>Adobe Illustrator)</w:t>
-      </w:r>
-    </w:p>
-    <w:p>
-      <w:pPr>
-        <w:pStyle w:val="ListParagraph"/>
-        <w:numPr>
-          <w:ilvl w:val="0"/>
-          <w:numId w:val="5"/>
-        </w:numPr>
-        <w:rPr>
-          <w:rFonts w:ascii="Century Gothic" w:hAnsi="Century Gothic"/>
-        </w:rPr>
-      </w:pPr>
-      <w:r>
-        <w:rPr>
-          <w:rFonts w:ascii="Century Gothic" w:hAnsi="Century Gothic"/>
-        </w:rPr>
-        <w:t xml:space="preserve">PHP, </w:t>
-      </w:r>
-      <w:proofErr w:type="spellStart"/>
-      <w:r>
-        <w:rPr>
-          <w:rFonts w:ascii="Century Gothic" w:hAnsi="Century Gothic"/>
-        </w:rPr>
-        <w:t>Laravel</w:t>
-      </w:r>
-      <w:proofErr w:type="spellEnd"/>
-      <w:r>
-        <w:rPr>
-          <w:rFonts w:ascii="Century Gothic" w:hAnsi="Century Gothic"/>
-        </w:rPr>
-        <w:t>, V</w:t>
-      </w:r>
-      <w:r>
-        <w:rPr>
-          <w:rFonts w:ascii="Century Gothic" w:hAnsi="Century Gothic"/>
-        </w:rPr>
-        <w:t>ue</w:t>
-      </w:r>
-      <w:r>
-        <w:rPr>
-          <w:rFonts w:ascii="Century Gothic" w:hAnsi="Century Gothic"/>
-        </w:rPr>
-        <w:t xml:space="preserve">.js, </w:t>
-      </w:r>
-      <w:proofErr w:type="spellStart"/>
-      <w:r>
-        <w:rPr>
-          <w:rFonts w:ascii="Century Gothic" w:hAnsi="Century Gothic"/>
-        </w:rPr>
-        <w:t>Github</w:t>
-      </w:r>
-      <w:proofErr w:type="spellEnd"/>
-      <w:r>
-        <w:rPr>
-          <w:rFonts w:ascii="Century Gothic" w:hAnsi="Century Gothic"/>
-        </w:rPr>
-        <w:t>,</w:t>
-      </w:r>
-      <w:r>
-        <w:rPr>
-          <w:rFonts w:ascii="Century Gothic" w:hAnsi="Century Gothic"/>
-        </w:rPr>
-        <w:t xml:space="preserve"> AWS</w:t>
-      </w:r>
-    </w:p>
-    <w:p>
-      <w:pPr>
-        <w:spacing w:before="240"/>
-        <w:rPr>
-          <w:rFonts w:ascii="Century Gothic" w:hAnsi="Century Gothic"/>
-        </w:rPr>
-      </w:pPr>
-      <w:r>
-        <w:rPr>
-          <w:rFonts w:ascii="Century Gothic" w:hAnsi="Century Gothic"/>
-        </w:rPr>
-        <w:t>projects:</w:t>
+        <w:t>unitedsmarttech.com</w:t>
       </w:r>
     </w:p>
     <w:p>
@@ -3373,7 +3099,448 @@
         <w:rPr>
           <w:rFonts w:ascii="Century Gothic" w:hAnsi="Century Gothic"/>
         </w:rPr>
-        <w:t>centralityms.com</w:t>
+        <w:t>usmarttech.com</w:t>
+      </w:r>
+    </w:p>
+    <w:p>
+      <w:pPr>
+        <w:pStyle w:val="Year"/>
+        <w:jc w:val="left"/>
+        <w:rPr>
+          <w:sz w:val="18"/>
+        </w:rPr>
+      </w:pPr>
+    </w:p>
+    <w:p>
+      <w:pPr>
+        <w:pStyle w:val="Year"/>
+        <w:rPr>
+          <w:sz w:val="18"/>
+        </w:rPr>
+      </w:pPr>
+      <w:r>
+        <w:rPr>
+          <w:sz w:val="18"/>
+        </w:rPr>
+        <w:t>(</w:t>
+      </w:r>
+      <w:r>
+        <w:rPr>
+          <w:sz w:val="18"/>
+        </w:rPr>
+        <w:t>July 2021</w:t>
+      </w:r>
+      <w:r>
+        <w:rPr>
+          <w:sz w:val="18"/>
+        </w:rPr>
+        <w:t xml:space="preserve"> – </w:t>
+      </w:r>
+      <w:r>
+        <w:rPr>
+          <w:sz w:val="18"/>
+        </w:rPr>
+        <w:t>Present</w:t>
+      </w:r>
+      <w:r>
+        <w:rPr>
+          <w:sz w:val="18"/>
+        </w:rPr>
+        <w:t>)</w:t>
+      </w:r>
+    </w:p>
+    <w:p>
+      <w:pPr>
+        <w:spacing w:after="0"/>
+        <w:rPr>
+          <w:rFonts w:ascii="Century Gothic" w:hAnsi="Century Gothic"/>
+          <w:color w:val="C45911" w:themeColor="accent2" w:themeShade="BF"/>
+          <w:lang w:val="en-US"/>
+        </w:rPr>
+      </w:pPr>
+      <w:r>
+        <w:rPr>
+          <w:rFonts w:ascii="Century Gothic" w:hAnsi="Century Gothic"/>
+          <w:b/>
+          <w:bCs/>
+          <w:sz w:val="28"/>
+          <w:szCs w:val="28"/>
+          <w:lang w:val="en-US"/>
+        </w:rPr>
+        <w:t>DNA Micro</w:t>
+      </w:r>
+      <w:r>
+        <w:rPr>
+          <w:rFonts w:ascii="Century Gothic" w:hAnsi="Century Gothic"/>
+          <w:b/>
+          <w:bCs/>
+          <w:sz w:val="28"/>
+          <w:szCs w:val="28"/>
+          <w:lang w:val="en-US"/>
+        </w:rPr>
+        <w:t xml:space="preserve"> Software</w:t>
+      </w:r>
+      <w:r>
+        <w:rPr>
+          <w:rFonts w:ascii="Century Gothic" w:hAnsi="Century Gothic"/>
+          <w:b/>
+          <w:bCs/>
+          <w:sz w:val="28"/>
+          <w:szCs w:val="28"/>
+          <w:lang w:val="en-US"/>
+        </w:rPr>
+        <w:t xml:space="preserve"> Inc.</w:t>
+      </w:r>
+      <w:r>
+        <w:rPr>
+          <w:rFonts w:ascii="Century Gothic" w:hAnsi="Century Gothic"/>
+          <w:lang w:val="en-US"/>
+        </w:rPr>
+        <w:br/>
+      </w:r>
+      <w:r>
+        <w:rPr>
+          <w:rFonts w:ascii="Century Gothic" w:hAnsi="Century Gothic"/>
+          <w:color w:val="C45911" w:themeColor="accent2" w:themeShade="BF"/>
+          <w:sz w:val="18"/>
+          <w:szCs w:val="18"/>
+          <w:lang w:val="en-US"/>
+        </w:rPr>
+        <w:t>UI/UX</w:t>
+      </w:r>
+      <w:r>
+        <w:rPr>
+          <w:rFonts w:ascii="Century Gothic" w:hAnsi="Century Gothic"/>
+          <w:color w:val="C45911" w:themeColor="accent2" w:themeShade="BF"/>
+          <w:sz w:val="18"/>
+          <w:szCs w:val="18"/>
+          <w:lang w:val="en-US"/>
+        </w:rPr>
+        <w:t xml:space="preserve"> Designer</w:t>
+      </w:r>
+    </w:p>
+    <w:p>
+      <w:pPr>
+        <w:spacing w:after="0"/>
+        <w:rPr>
+          <w:rFonts w:ascii="Century Gothic" w:hAnsi="Century Gothic"/>
+          <w:b/>
+          <w:bCs/>
+          <w:szCs w:val="20"/>
+        </w:rPr>
+      </w:pPr>
+      <w:r>
+        <w:rPr>
+          <w:rFonts w:ascii="Century Gothic" w:hAnsi="Century Gothic"/>
+        </w:rPr>
+        <w:t xml:space="preserve">+ </w:t>
+      </w:r>
+      <w:r>
+        <w:rPr>
+          <w:rFonts w:ascii="Century Gothic" w:hAnsi="Century Gothic"/>
+          <w:b/>
+          <w:bCs/>
+          <w:szCs w:val="20"/>
+        </w:rPr>
+        <w:t>Take responsibility on responsive web and mobile</w:t>
+      </w:r>
+    </w:p>
+    <w:p>
+      <w:pPr>
+        <w:spacing w:after="0"/>
+        <w:rPr>
+          <w:rFonts w:ascii="Century Gothic" w:hAnsi="Century Gothic"/>
+          <w:b/>
+          <w:bCs/>
+          <w:szCs w:val="20"/>
+        </w:rPr>
+      </w:pPr>
+      <w:r>
+        <w:rPr>
+          <w:rFonts w:ascii="Century Gothic" w:hAnsi="Century Gothic"/>
+        </w:rPr>
+        <w:t xml:space="preserve">+ </w:t>
+      </w:r>
+      <w:r>
+        <w:rPr>
+          <w:rFonts w:ascii="Century Gothic" w:hAnsi="Century Gothic"/>
+          <w:b/>
+          <w:bCs/>
+          <w:szCs w:val="20"/>
+        </w:rPr>
+        <w:t>Testing and improving the design of the website</w:t>
+      </w:r>
+    </w:p>
+    <w:p>
+      <w:pPr>
+        <w:spacing w:after="0"/>
+        <w:rPr>
+          <w:rFonts w:ascii="Century Gothic" w:hAnsi="Century Gothic"/>
+          <w:b/>
+          <w:bCs/>
+          <w:szCs w:val="20"/>
+        </w:rPr>
+      </w:pPr>
+      <w:r>
+        <w:rPr>
+          <w:rFonts w:ascii="Century Gothic" w:hAnsi="Century Gothic"/>
+        </w:rPr>
+        <w:t xml:space="preserve">+ </w:t>
+      </w:r>
+      <w:r>
+        <w:rPr>
+          <w:rFonts w:ascii="Century Gothic" w:hAnsi="Century Gothic"/>
+          <w:b/>
+          <w:bCs/>
+          <w:szCs w:val="20"/>
+        </w:rPr>
+        <w:t>Maintaining the appearance of websites by enforcing content standards</w:t>
+      </w:r>
+    </w:p>
+    <w:p>
+      <w:pPr>
+        <w:spacing w:after="0"/>
+        <w:rPr>
+          <w:rFonts w:ascii="Century Gothic" w:hAnsi="Century Gothic"/>
+          <w:b/>
+          <w:bCs/>
+          <w:szCs w:val="20"/>
+        </w:rPr>
+      </w:pPr>
+      <w:r>
+        <w:rPr>
+          <w:rFonts w:ascii="Century Gothic" w:hAnsi="Century Gothic"/>
+        </w:rPr>
+        <w:t xml:space="preserve">+ </w:t>
+      </w:r>
+      <w:r>
+        <w:rPr>
+          <w:rFonts w:ascii="Century Gothic" w:hAnsi="Century Gothic"/>
+          <w:b/>
+          <w:bCs/>
+          <w:szCs w:val="20"/>
+        </w:rPr>
+        <w:t>Determine how users interact with products</w:t>
+      </w:r>
+    </w:p>
+    <w:p>
+      <w:pPr>
+        <w:spacing w:after="0"/>
+        <w:rPr>
+          <w:rFonts w:ascii="Century Gothic" w:hAnsi="Century Gothic"/>
+          <w:b/>
+          <w:bCs/>
+          <w:szCs w:val="20"/>
+        </w:rPr>
+      </w:pPr>
+      <w:r>
+        <w:rPr>
+          <w:rFonts w:ascii="Century Gothic" w:hAnsi="Century Gothic"/>
+        </w:rPr>
+        <w:t xml:space="preserve">+ </w:t>
+      </w:r>
+      <w:r>
+        <w:rPr>
+          <w:rFonts w:ascii="Century Gothic" w:hAnsi="Century Gothic"/>
+          <w:b/>
+          <w:bCs/>
+          <w:szCs w:val="20"/>
+        </w:rPr>
+        <w:t>Identify and troubleshoot UI/UX problems</w:t>
+      </w:r>
+    </w:p>
+    <w:p>
+      <w:pPr>
+        <w:spacing w:after="0"/>
+        <w:rPr>
+          <w:rFonts w:ascii="Century Gothic" w:hAnsi="Century Gothic"/>
+          <w:b/>
+          <w:bCs/>
+          <w:szCs w:val="20"/>
+        </w:rPr>
+      </w:pPr>
+      <w:r>
+        <w:rPr>
+          <w:rFonts w:ascii="Century Gothic" w:hAnsi="Century Gothic"/>
+        </w:rPr>
+        <w:t xml:space="preserve">+ </w:t>
+      </w:r>
+      <w:r>
+        <w:rPr>
+          <w:rFonts w:ascii="Century Gothic" w:hAnsi="Century Gothic"/>
+          <w:b/>
+          <w:bCs/>
+          <w:szCs w:val="20"/>
+        </w:rPr>
+        <w:t xml:space="preserve">Team lead on UI/UX </w:t>
+      </w:r>
+      <w:proofErr w:type="spellStart"/>
+      <w:r>
+        <w:rPr>
+          <w:rFonts w:ascii="Century Gothic" w:hAnsi="Century Gothic"/>
+          <w:b/>
+          <w:bCs/>
+          <w:szCs w:val="20"/>
+        </w:rPr>
+        <w:t>GoRentals</w:t>
+      </w:r>
+      <w:proofErr w:type="spellEnd"/>
+      <w:r>
+        <w:rPr>
+          <w:rFonts w:ascii="Century Gothic" w:hAnsi="Century Gothic"/>
+          <w:b/>
+          <w:bCs/>
+          <w:szCs w:val="20"/>
+        </w:rPr>
+        <w:t xml:space="preserve"> project</w:t>
+      </w:r>
+    </w:p>
+    <w:p>
+      <w:pPr>
+        <w:spacing w:after="0"/>
+        <w:rPr>
+          <w:rFonts w:ascii="Century Gothic" w:hAnsi="Century Gothic"/>
+          <w:b/>
+          <w:bCs/>
+          <w:szCs w:val="20"/>
+        </w:rPr>
+      </w:pPr>
+    </w:p>
+    <w:p>
+      <w:pPr>
+        <w:spacing w:after="0" w:line="240" w:lineRule="auto"/>
+        <w:ind w:left="360"/>
+        <w:rPr>
+          <w:rFonts w:ascii="Century Gothic" w:hAnsi="Century Gothic"/>
+        </w:rPr>
+      </w:pPr>
+      <w:r>
+        <w:rPr>
+          <w:rFonts w:ascii="Century Gothic" w:hAnsi="Century Gothic"/>
+          <w:b/>
+        </w:rPr>
+        <w:t>DESIGN</w:t>
+      </w:r>
+      <w:r>
+        <w:rPr>
+          <w:rFonts w:ascii="Century Gothic" w:hAnsi="Century Gothic"/>
+          <w:b/>
+        </w:rPr>
+        <w:t>:</w:t>
+      </w:r>
+      <w:r>
+        <w:rPr>
+          <w:rFonts w:ascii="Century Gothic" w:hAnsi="Century Gothic"/>
+        </w:rPr>
+        <w:t xml:space="preserve"> </w:t>
+      </w:r>
+      <w:proofErr w:type="spellStart"/>
+      <w:r>
+        <w:rPr>
+          <w:rFonts w:ascii="Century Gothic" w:hAnsi="Century Gothic"/>
+        </w:rPr>
+        <w:t>Figma</w:t>
+      </w:r>
+      <w:proofErr w:type="spellEnd"/>
+      <w:r>
+        <w:rPr>
+          <w:rFonts w:ascii="Century Gothic" w:hAnsi="Century Gothic"/>
+        </w:rPr>
+        <w:t xml:space="preserve">, Adobe XD, </w:t>
+      </w:r>
+      <w:proofErr w:type="spellStart"/>
+      <w:r>
+        <w:rPr>
+          <w:rFonts w:ascii="Century Gothic" w:hAnsi="Century Gothic"/>
+        </w:rPr>
+        <w:t>MockFlow</w:t>
+      </w:r>
+      <w:proofErr w:type="spellEnd"/>
+    </w:p>
+    <w:p>
+      <w:pPr>
+        <w:spacing w:after="0" w:line="240" w:lineRule="auto"/>
+        <w:ind w:left="360"/>
+        <w:rPr>
+          <w:rFonts w:ascii="Century Gothic" w:hAnsi="Century Gothic"/>
+        </w:rPr>
+      </w:pPr>
+      <w:r>
+        <w:rPr>
+          <w:rFonts w:ascii="Century Gothic" w:hAnsi="Century Gothic"/>
+          <w:b/>
+        </w:rPr>
+        <w:t>LANGUAGE:</w:t>
+      </w:r>
+      <w:r>
+        <w:rPr>
+          <w:rFonts w:ascii="Century Gothic" w:hAnsi="Century Gothic"/>
+        </w:rPr>
+        <w:t xml:space="preserve"> </w:t>
+      </w:r>
+      <w:r>
+        <w:rPr>
+          <w:rFonts w:ascii="Century Gothic" w:hAnsi="Century Gothic"/>
+        </w:rPr>
+        <w:t>Pug.js, Express.js,</w:t>
+      </w:r>
+      <w:r>
+        <w:rPr>
+          <w:rFonts w:ascii="Century Gothic" w:hAnsi="Century Gothic"/>
+        </w:rPr>
+        <w:t xml:space="preserve"> Node.js, SASS</w:t>
+      </w:r>
+      <w:r>
+        <w:rPr>
+          <w:rFonts w:ascii="Century Gothic" w:hAnsi="Century Gothic"/>
+        </w:rPr>
+        <w:t>, Tailwind</w:t>
+      </w:r>
+      <w:r>
+        <w:rPr>
+          <w:rFonts w:ascii="Century Gothic" w:hAnsi="Century Gothic"/>
+        </w:rPr>
+        <w:t xml:space="preserve">, HTML, CSS, </w:t>
+      </w:r>
+      <w:proofErr w:type="spellStart"/>
+      <w:r>
+        <w:rPr>
+          <w:rFonts w:ascii="Century Gothic" w:hAnsi="Century Gothic"/>
+        </w:rPr>
+        <w:t>JaveS</w:t>
+      </w:r>
+      <w:r>
+        <w:rPr>
+          <w:rFonts w:ascii="Century Gothic" w:hAnsi="Century Gothic"/>
+        </w:rPr>
+        <w:t>cript</w:t>
+      </w:r>
+      <w:proofErr w:type="spellEnd"/>
+      <w:r>
+        <w:rPr>
+          <w:rFonts w:ascii="Century Gothic" w:hAnsi="Century Gothic"/>
+        </w:rPr>
+        <w:t>, React.js</w:t>
+      </w:r>
+      <w:r>
+        <w:rPr>
+          <w:rFonts w:ascii="Century Gothic" w:hAnsi="Century Gothic"/>
+        </w:rPr>
+        <w:t>, Storybook</w:t>
+      </w:r>
+    </w:p>
+    <w:p>
+      <w:pPr>
+        <w:spacing w:before="240" w:line="240" w:lineRule="auto"/>
+        <w:rPr>
+          <w:rFonts w:ascii="Century Gothic" w:hAnsi="Century Gothic"/>
+        </w:rPr>
+      </w:pPr>
+      <w:r>
+        <w:rPr>
+          <w:rFonts w:ascii="Century Gothic" w:hAnsi="Century Gothic"/>
+        </w:rPr>
+        <w:t>projects:</w:t>
       </w:r>
     </w:p>
     <w:p>
@@ -3391,7 +3558,7 @@
         <w:rPr>
           <w:rFonts w:ascii="Century Gothic" w:hAnsi="Century Gothic"/>
         </w:rPr>
-        <w:t>blog.centralityms.com</w:t>
+        <w:t>gorentals.com</w:t>
       </w:r>
     </w:p>
     <w:p>
@@ -3409,13 +3576,637 @@
         <w:rPr>
           <w:rFonts w:ascii="Century Gothic" w:hAnsi="Century Gothic"/>
         </w:rPr>
-        <w:t>w</w:t>
-      </w:r>
-      <w:r>
-        <w:rPr>
-          <w:rFonts w:ascii="Century Gothic" w:hAnsi="Century Gothic"/>
-        </w:rPr>
-        <w:t>orkforce</w:t>
+        <w:t>23point5.com</w:t>
+      </w:r>
+    </w:p>
+    <w:p>
+      <w:pPr>
+        <w:rPr>
+          <w:rFonts w:ascii="Century Gothic" w:hAnsi="Century Gothic"/>
+        </w:rPr>
+      </w:pPr>
+    </w:p>
+    <w:p>
+      <w:pPr>
+        <w:pStyle w:val="Year"/>
+        <w:rPr>
+          <w:sz w:val="18"/>
+        </w:rPr>
+      </w:pPr>
+      <w:r>
+        <w:rPr>
+          <w:sz w:val="18"/>
+        </w:rPr>
+        <w:t xml:space="preserve"> </w:t>
+      </w:r>
+      <w:r>
+        <w:rPr>
+          <w:sz w:val="18"/>
+        </w:rPr>
+        <w:t>(</w:t>
+      </w:r>
+      <w:r>
+        <w:rPr>
+          <w:sz w:val="18"/>
+        </w:rPr>
+        <w:t>May 2021</w:t>
+      </w:r>
+      <w:r>
+        <w:rPr>
+          <w:sz w:val="18"/>
+        </w:rPr>
+        <w:t xml:space="preserve"> – </w:t>
+      </w:r>
+      <w:r>
+        <w:rPr>
+          <w:sz w:val="18"/>
+        </w:rPr>
+        <w:t>July 2021</w:t>
+      </w:r>
+      <w:r>
+        <w:rPr>
+          <w:sz w:val="18"/>
+        </w:rPr>
+        <w:t>)</w:t>
+      </w:r>
+    </w:p>
+    <w:p>
+      <w:pPr>
+        <w:spacing w:after="0"/>
+        <w:rPr>
+          <w:rFonts w:ascii="Century Gothic" w:hAnsi="Century Gothic"/>
+          <w:color w:val="C45911" w:themeColor="accent2" w:themeShade="BF"/>
+          <w:lang w:val="en-US"/>
+        </w:rPr>
+      </w:pPr>
+      <w:r>
+        <w:rPr>
+          <w:rFonts w:ascii="Century Gothic" w:hAnsi="Century Gothic"/>
+          <w:b/>
+          <w:bCs/>
+          <w:sz w:val="28"/>
+          <w:szCs w:val="28"/>
+          <w:lang w:val="en-US"/>
+        </w:rPr>
+        <w:t>Centrality Marketing Solutions</w:t>
+      </w:r>
+      <w:r>
+        <w:rPr>
+          <w:rFonts w:ascii="Century Gothic" w:hAnsi="Century Gothic"/>
+          <w:lang w:val="en-US"/>
+        </w:rPr>
+        <w:br/>
+      </w:r>
+      <w:r>
+        <w:rPr>
+          <w:rFonts w:ascii="Century Gothic" w:hAnsi="Century Gothic"/>
+          <w:color w:val="C45911" w:themeColor="accent2" w:themeShade="BF"/>
+          <w:sz w:val="18"/>
+          <w:szCs w:val="18"/>
+          <w:lang w:val="en-US"/>
+        </w:rPr>
+        <w:t xml:space="preserve">Frontend </w:t>
+      </w:r>
+      <w:r>
+        <w:rPr>
+          <w:rFonts w:ascii="Century Gothic" w:hAnsi="Century Gothic"/>
+          <w:color w:val="C45911" w:themeColor="accent2" w:themeShade="BF"/>
+          <w:sz w:val="18"/>
+          <w:szCs w:val="18"/>
+          <w:lang w:val="en-US"/>
+        </w:rPr>
+        <w:t>D</w:t>
+      </w:r>
+      <w:r>
+        <w:rPr>
+          <w:rFonts w:ascii="Century Gothic" w:hAnsi="Century Gothic"/>
+          <w:color w:val="C45911" w:themeColor="accent2" w:themeShade="BF"/>
+          <w:sz w:val="18"/>
+          <w:szCs w:val="18"/>
+          <w:lang w:val="en-US"/>
+        </w:rPr>
+        <w:t>eveloper</w:t>
+      </w:r>
+    </w:p>
+    <w:p>
+      <w:pPr>
+        <w:spacing w:after="0"/>
+        <w:rPr>
+          <w:rFonts w:ascii="Century Gothic" w:hAnsi="Century Gothic"/>
+          <w:b/>
+          <w:bCs/>
+          <w:szCs w:val="20"/>
+        </w:rPr>
+      </w:pPr>
+      <w:r>
+        <w:rPr>
+          <w:rFonts w:ascii="Century Gothic" w:hAnsi="Century Gothic"/>
+        </w:rPr>
+        <w:t xml:space="preserve">+ </w:t>
+      </w:r>
+      <w:r>
+        <w:rPr>
+          <w:rFonts w:ascii="Century Gothic" w:hAnsi="Century Gothic"/>
+          <w:b/>
+          <w:bCs/>
+          <w:szCs w:val="20"/>
+        </w:rPr>
+        <w:t xml:space="preserve">Create </w:t>
+      </w:r>
+      <w:r>
+        <w:rPr>
+          <w:rFonts w:ascii="Century Gothic" w:hAnsi="Century Gothic"/>
+          <w:b/>
+          <w:bCs/>
+          <w:szCs w:val="20"/>
+        </w:rPr>
+        <w:t>company website from scratch</w:t>
+      </w:r>
+      <w:r>
+        <w:rPr>
+          <w:rFonts w:ascii="Century Gothic" w:hAnsi="Century Gothic"/>
+          <w:b/>
+          <w:bCs/>
+          <w:szCs w:val="20"/>
+        </w:rPr>
+        <w:t xml:space="preserve"> using CMS</w:t>
+      </w:r>
+    </w:p>
+    <w:p>
+      <w:pPr>
+        <w:spacing w:after="0"/>
+        <w:rPr>
+          <w:rFonts w:ascii="Century Gothic" w:hAnsi="Century Gothic"/>
+          <w:b/>
+          <w:bCs/>
+          <w:szCs w:val="20"/>
+        </w:rPr>
+      </w:pPr>
+      <w:r>
+        <w:rPr>
+          <w:rFonts w:ascii="Century Gothic" w:hAnsi="Century Gothic"/>
+        </w:rPr>
+        <w:t xml:space="preserve">+ </w:t>
+      </w:r>
+      <w:r>
+        <w:rPr>
+          <w:rFonts w:ascii="Century Gothic" w:hAnsi="Century Gothic"/>
+          <w:b/>
+          <w:bCs/>
+          <w:szCs w:val="20"/>
+        </w:rPr>
+        <w:t>Leading the work of a team to achieve all projects</w:t>
+      </w:r>
+    </w:p>
+    <w:p>
+      <w:pPr>
+        <w:spacing w:after="0"/>
+        <w:rPr>
+          <w:rFonts w:ascii="Century Gothic" w:hAnsi="Century Gothic"/>
+          <w:b/>
+          <w:bCs/>
+          <w:szCs w:val="20"/>
+        </w:rPr>
+      </w:pPr>
+      <w:r>
+        <w:rPr>
+          <w:rFonts w:ascii="Century Gothic" w:hAnsi="Century Gothic"/>
+        </w:rPr>
+        <w:t xml:space="preserve">+ </w:t>
+      </w:r>
+      <w:r>
+        <w:rPr>
+          <w:rFonts w:ascii="Century Gothic" w:hAnsi="Century Gothic"/>
+          <w:b/>
+          <w:bCs/>
+          <w:szCs w:val="20"/>
+        </w:rPr>
+        <w:t>M</w:t>
+      </w:r>
+      <w:r>
+        <w:rPr>
+          <w:rFonts w:ascii="Century Gothic" w:hAnsi="Century Gothic"/>
+          <w:b/>
+          <w:bCs/>
+          <w:szCs w:val="20"/>
+        </w:rPr>
+        <w:t xml:space="preserve">aintaining </w:t>
+      </w:r>
+      <w:r>
+        <w:rPr>
+          <w:rFonts w:ascii="Century Gothic" w:hAnsi="Century Gothic"/>
+          <w:b/>
+          <w:bCs/>
+          <w:szCs w:val="20"/>
+        </w:rPr>
+        <w:t xml:space="preserve">company website, company system and </w:t>
+      </w:r>
+      <w:r>
+        <w:rPr>
+          <w:rFonts w:ascii="Century Gothic" w:hAnsi="Century Gothic"/>
+          <w:b/>
+          <w:bCs/>
+          <w:szCs w:val="20"/>
+        </w:rPr>
+        <w:t>client website</w:t>
+      </w:r>
+    </w:p>
+    <w:p>
+      <w:pPr>
+        <w:spacing w:after="0"/>
+        <w:rPr>
+          <w:rFonts w:ascii="Century Gothic" w:hAnsi="Century Gothic"/>
+          <w:b/>
+          <w:bCs/>
+          <w:szCs w:val="20"/>
+        </w:rPr>
+      </w:pPr>
+      <w:r>
+        <w:rPr>
+          <w:rFonts w:ascii="Century Gothic" w:hAnsi="Century Gothic"/>
+        </w:rPr>
+        <w:lastRenderedPageBreak/>
+        <w:t xml:space="preserve">+ </w:t>
+      </w:r>
+      <w:r>
+        <w:rPr>
+          <w:rFonts w:ascii="Century Gothic" w:hAnsi="Century Gothic"/>
+          <w:b/>
+          <w:bCs/>
+          <w:szCs w:val="20"/>
+        </w:rPr>
+        <w:t>Design company website</w:t>
+      </w:r>
+    </w:p>
+    <w:p>
+      <w:pPr>
+        <w:spacing w:after="0" w:line="240" w:lineRule="auto"/>
+        <w:rPr>
+          <w:rFonts w:ascii="Century Gothic" w:hAnsi="Century Gothic"/>
+          <w:b/>
+          <w:bCs/>
+          <w:szCs w:val="20"/>
+        </w:rPr>
+      </w:pPr>
+      <w:r>
+        <w:rPr>
+          <w:rFonts w:ascii="Century Gothic" w:hAnsi="Century Gothic"/>
+        </w:rPr>
+        <w:t xml:space="preserve">+ </w:t>
+      </w:r>
+      <w:r>
+        <w:rPr>
+          <w:rFonts w:ascii="Century Gothic" w:hAnsi="Century Gothic"/>
+          <w:b/>
+          <w:bCs/>
+          <w:szCs w:val="20"/>
+        </w:rPr>
+        <w:t>Manage hosting</w:t>
+      </w:r>
+    </w:p>
+    <w:p>
+      <w:pPr>
+        <w:spacing w:after="0" w:line="240" w:lineRule="auto"/>
+        <w:rPr>
+          <w:rFonts w:ascii="Century Gothic" w:hAnsi="Century Gothic"/>
+          <w:b/>
+          <w:bCs/>
+          <w:szCs w:val="20"/>
+        </w:rPr>
+      </w:pPr>
+      <w:r>
+        <w:rPr>
+          <w:rFonts w:ascii="Century Gothic" w:hAnsi="Century Gothic"/>
+        </w:rPr>
+        <w:t xml:space="preserve">+ </w:t>
+      </w:r>
+      <w:r>
+        <w:rPr>
+          <w:rFonts w:ascii="Century Gothic" w:hAnsi="Century Gothic"/>
+          <w:b/>
+          <w:bCs/>
+          <w:szCs w:val="20"/>
+        </w:rPr>
+        <w:t>Make video presentation for the company</w:t>
+      </w:r>
+    </w:p>
+    <w:p>
+      <w:pPr>
+        <w:spacing w:after="0" w:line="240" w:lineRule="auto"/>
+        <w:rPr>
+          <w:rFonts w:ascii="Century Gothic" w:hAnsi="Century Gothic"/>
+          <w:b/>
+          <w:bCs/>
+          <w:szCs w:val="20"/>
+        </w:rPr>
+      </w:pPr>
+      <w:r>
+        <w:rPr>
+          <w:rFonts w:ascii="Century Gothic" w:hAnsi="Century Gothic"/>
+        </w:rPr>
+        <w:t xml:space="preserve">+ </w:t>
+      </w:r>
+      <w:r>
+        <w:rPr>
+          <w:rFonts w:ascii="Century Gothic" w:hAnsi="Century Gothic"/>
+          <w:b/>
+          <w:bCs/>
+          <w:szCs w:val="20"/>
+        </w:rPr>
+        <w:t>Trouble shoot company technology</w:t>
+      </w:r>
+    </w:p>
+    <w:p>
+      <w:pPr>
+        <w:spacing w:after="0" w:line="240" w:lineRule="auto"/>
+        <w:rPr>
+          <w:rFonts w:ascii="Century Gothic" w:hAnsi="Century Gothic"/>
+          <w:b/>
+          <w:bCs/>
+          <w:szCs w:val="20"/>
+        </w:rPr>
+      </w:pPr>
+      <w:r>
+        <w:rPr>
+          <w:rFonts w:ascii="Century Gothic" w:hAnsi="Century Gothic"/>
+        </w:rPr>
+        <w:t xml:space="preserve">+ </w:t>
+      </w:r>
+      <w:r>
+        <w:rPr>
+          <w:rFonts w:ascii="Century Gothic" w:hAnsi="Century Gothic"/>
+          <w:b/>
+          <w:bCs/>
+          <w:szCs w:val="20"/>
+        </w:rPr>
+        <w:t>Search Engine Optimization (SEO)</w:t>
+      </w:r>
+    </w:p>
+    <w:p>
+      <w:pPr>
+        <w:spacing w:after="0" w:line="240" w:lineRule="auto"/>
+        <w:rPr>
+          <w:rFonts w:ascii="Century Gothic" w:hAnsi="Century Gothic"/>
+          <w:b/>
+          <w:bCs/>
+          <w:szCs w:val="20"/>
+        </w:rPr>
+      </w:pPr>
+      <w:r>
+        <w:rPr>
+          <w:rFonts w:ascii="Century Gothic" w:hAnsi="Century Gothic"/>
+        </w:rPr>
+        <w:t xml:space="preserve">+ </w:t>
+      </w:r>
+      <w:r>
+        <w:rPr>
+          <w:rFonts w:ascii="Century Gothic" w:hAnsi="Century Gothic"/>
+          <w:b/>
+          <w:bCs/>
+          <w:szCs w:val="20"/>
+        </w:rPr>
+        <w:t>Identify and troubleshoot UI/UX problems</w:t>
+      </w:r>
+    </w:p>
+    <w:p>
+      <w:pPr>
+        <w:spacing w:after="0" w:line="240" w:lineRule="auto"/>
+        <w:rPr>
+          <w:rFonts w:ascii="Century Gothic" w:hAnsi="Century Gothic"/>
+          <w:b/>
+          <w:bCs/>
+          <w:szCs w:val="20"/>
+        </w:rPr>
+      </w:pPr>
+    </w:p>
+    <w:p>
+      <w:pPr>
+        <w:spacing w:after="0"/>
+        <w:ind w:left="360"/>
+        <w:rPr>
+          <w:rFonts w:ascii="Century Gothic" w:hAnsi="Century Gothic"/>
+        </w:rPr>
+      </w:pPr>
+      <w:r>
+        <w:rPr>
+          <w:rFonts w:ascii="Century Gothic" w:hAnsi="Century Gothic"/>
+          <w:b/>
+        </w:rPr>
+        <w:t>CMS</w:t>
+      </w:r>
+      <w:r>
+        <w:rPr>
+          <w:rFonts w:ascii="Century Gothic" w:hAnsi="Century Gothic"/>
+          <w:b/>
+        </w:rPr>
+        <w:t>:</w:t>
+      </w:r>
+      <w:r>
+        <w:rPr>
+          <w:rFonts w:ascii="Century Gothic" w:hAnsi="Century Gothic"/>
+        </w:rPr>
+        <w:t xml:space="preserve"> </w:t>
+      </w:r>
+      <w:proofErr w:type="spellStart"/>
+      <w:r>
+        <w:rPr>
+          <w:rFonts w:ascii="Century Gothic" w:hAnsi="Century Gothic"/>
+        </w:rPr>
+        <w:t>Wordpress</w:t>
+      </w:r>
+      <w:proofErr w:type="spellEnd"/>
+    </w:p>
+    <w:p>
+      <w:pPr>
+        <w:spacing w:after="0"/>
+        <w:ind w:left="360"/>
+        <w:rPr>
+          <w:rFonts w:ascii="Century Gothic" w:hAnsi="Century Gothic"/>
+        </w:rPr>
+      </w:pPr>
+      <w:r>
+        <w:rPr>
+          <w:rFonts w:ascii="Century Gothic" w:hAnsi="Century Gothic"/>
+          <w:b/>
+        </w:rPr>
+        <w:t>PLUGIN</w:t>
+      </w:r>
+      <w:r>
+        <w:rPr>
+          <w:rFonts w:ascii="Century Gothic" w:hAnsi="Century Gothic"/>
+          <w:b/>
+        </w:rPr>
+        <w:t>:</w:t>
+      </w:r>
+      <w:r>
+        <w:rPr>
+          <w:rFonts w:ascii="Century Gothic" w:hAnsi="Century Gothic"/>
+        </w:rPr>
+        <w:t xml:space="preserve"> </w:t>
+      </w:r>
+      <w:proofErr w:type="spellStart"/>
+      <w:r>
+        <w:rPr>
+          <w:rFonts w:ascii="Century Gothic" w:hAnsi="Century Gothic"/>
+        </w:rPr>
+        <w:t>Brizy</w:t>
+      </w:r>
+      <w:proofErr w:type="spellEnd"/>
+      <w:r>
+        <w:rPr>
+          <w:rFonts w:ascii="Century Gothic" w:hAnsi="Century Gothic"/>
+        </w:rPr>
+        <w:t xml:space="preserve">, </w:t>
+      </w:r>
+      <w:proofErr w:type="spellStart"/>
+      <w:r>
+        <w:rPr>
+          <w:rFonts w:ascii="Century Gothic" w:hAnsi="Century Gothic"/>
+        </w:rPr>
+        <w:t>Elementor</w:t>
+      </w:r>
+      <w:proofErr w:type="spellEnd"/>
+      <w:r>
+        <w:rPr>
+          <w:rFonts w:ascii="Century Gothic" w:hAnsi="Century Gothic"/>
+        </w:rPr>
+        <w:t>, Duplicator and more</w:t>
+      </w:r>
+    </w:p>
+    <w:p>
+      <w:pPr>
+        <w:spacing w:after="0"/>
+        <w:ind w:left="360"/>
+        <w:rPr>
+          <w:rFonts w:ascii="Century Gothic" w:hAnsi="Century Gothic"/>
+        </w:rPr>
+      </w:pPr>
+      <w:r>
+        <w:rPr>
+          <w:rFonts w:ascii="Century Gothic" w:hAnsi="Century Gothic"/>
+          <w:b/>
+        </w:rPr>
+        <w:t>DESIGN</w:t>
+      </w:r>
+      <w:r>
+        <w:rPr>
+          <w:rFonts w:ascii="Century Gothic" w:hAnsi="Century Gothic"/>
+          <w:b/>
+        </w:rPr>
+        <w:t>:</w:t>
+      </w:r>
+      <w:r>
+        <w:rPr>
+          <w:rFonts w:ascii="Century Gothic" w:hAnsi="Century Gothic"/>
+        </w:rPr>
+        <w:t xml:space="preserve"> </w:t>
+      </w:r>
+      <w:r>
+        <w:rPr>
+          <w:rFonts w:ascii="Century Gothic" w:hAnsi="Century Gothic"/>
+        </w:rPr>
+        <w:t xml:space="preserve">Adobe Photoshop, </w:t>
+      </w:r>
+      <w:r>
+        <w:rPr>
+          <w:rFonts w:ascii="Century Gothic" w:hAnsi="Century Gothic"/>
+        </w:rPr>
+        <w:t>Adobe Illustrator</w:t>
+      </w:r>
+    </w:p>
+    <w:p>
+      <w:pPr>
+        <w:spacing w:after="0" w:line="240" w:lineRule="auto"/>
+        <w:ind w:left="360"/>
+        <w:rPr>
+          <w:rFonts w:ascii="Century Gothic" w:hAnsi="Century Gothic"/>
+        </w:rPr>
+      </w:pPr>
+      <w:r>
+        <w:rPr>
+          <w:rFonts w:ascii="Century Gothic" w:hAnsi="Century Gothic"/>
+          <w:b/>
+        </w:rPr>
+        <w:t>LANGUAGE</w:t>
+      </w:r>
+      <w:r>
+        <w:rPr>
+          <w:rFonts w:ascii="Century Gothic" w:hAnsi="Century Gothic"/>
+          <w:b/>
+        </w:rPr>
+        <w:t>:</w:t>
+      </w:r>
+      <w:r>
+        <w:rPr>
+          <w:rFonts w:ascii="Century Gothic" w:hAnsi="Century Gothic"/>
+        </w:rPr>
+        <w:t xml:space="preserve"> </w:t>
+      </w:r>
+      <w:r>
+        <w:rPr>
+          <w:rFonts w:ascii="Century Gothic" w:hAnsi="Century Gothic"/>
+        </w:rPr>
+        <w:t xml:space="preserve">PHP, </w:t>
+      </w:r>
+      <w:proofErr w:type="spellStart"/>
+      <w:r>
+        <w:rPr>
+          <w:rFonts w:ascii="Century Gothic" w:hAnsi="Century Gothic"/>
+        </w:rPr>
+        <w:t>Laravel</w:t>
+      </w:r>
+      <w:proofErr w:type="spellEnd"/>
+      <w:r>
+        <w:rPr>
+          <w:rFonts w:ascii="Century Gothic" w:hAnsi="Century Gothic"/>
+        </w:rPr>
+        <w:t>, V</w:t>
+      </w:r>
+      <w:r>
+        <w:rPr>
+          <w:rFonts w:ascii="Century Gothic" w:hAnsi="Century Gothic"/>
+        </w:rPr>
+        <w:t>ue</w:t>
+      </w:r>
+      <w:r>
+        <w:rPr>
+          <w:rFonts w:ascii="Century Gothic" w:hAnsi="Century Gothic"/>
+        </w:rPr>
+        <w:t xml:space="preserve">.js, </w:t>
+      </w:r>
+      <w:proofErr w:type="spellStart"/>
+      <w:r>
+        <w:rPr>
+          <w:rFonts w:ascii="Century Gothic" w:hAnsi="Century Gothic"/>
+        </w:rPr>
+        <w:t>Github</w:t>
+      </w:r>
+      <w:proofErr w:type="spellEnd"/>
+      <w:r>
+        <w:rPr>
+          <w:rFonts w:ascii="Century Gothic" w:hAnsi="Century Gothic"/>
+        </w:rPr>
+        <w:t>,</w:t>
+      </w:r>
+      <w:r>
+        <w:rPr>
+          <w:rFonts w:ascii="Century Gothic" w:hAnsi="Century Gothic"/>
+        </w:rPr>
+        <w:t xml:space="preserve"> AWS</w:t>
+      </w:r>
+    </w:p>
+    <w:p>
+      <w:pPr>
+        <w:spacing w:before="240" w:line="240" w:lineRule="auto"/>
+        <w:rPr>
+          <w:rFonts w:ascii="Century Gothic" w:hAnsi="Century Gothic"/>
+        </w:rPr>
+      </w:pPr>
+      <w:r>
+        <w:rPr>
+          <w:rFonts w:ascii="Century Gothic" w:hAnsi="Century Gothic"/>
+        </w:rPr>
+        <w:t>projects:</w:t>
       </w:r>
     </w:p>
     <w:p>
@@ -3433,296 +4224,8 @@
         <w:rPr>
           <w:rFonts w:ascii="Century Gothic" w:hAnsi="Century Gothic"/>
         </w:rPr>
-        <w:t>remaxprocebu.com</w:t>
-      </w:r>
-    </w:p>
-    <w:p>
-      <w:pPr>
-        <w:pStyle w:val="Year"/>
-        <w:jc w:val="left"/>
-        <w:rPr>
-          <w:sz w:val="24"/>
-        </w:rPr>
-      </w:pPr>
-    </w:p>
-    <w:p>
-      <w:pPr>
-        <w:pStyle w:val="Year"/>
-        <w:rPr>
-          <w:sz w:val="18"/>
-        </w:rPr>
-      </w:pPr>
-      <w:r>
-        <w:rPr>
-          <w:sz w:val="18"/>
-        </w:rPr>
-        <w:t xml:space="preserve">(November 2019 – </w:t>
-      </w:r>
-      <w:r>
-        <w:rPr>
-          <w:sz w:val="18"/>
-        </w:rPr>
-        <w:t>May 2021</w:t>
-      </w:r>
-      <w:r>
-        <w:rPr>
-          <w:sz w:val="18"/>
-        </w:rPr>
-        <w:t>)</w:t>
-      </w:r>
-    </w:p>
-    <w:p>
-      <w:pPr>
-        <w:spacing w:after="0"/>
-        <w:rPr>
-          <w:rFonts w:ascii="Century Gothic" w:hAnsi="Century Gothic"/>
-          <w:color w:val="C45911" w:themeColor="accent2" w:themeShade="BF"/>
-          <w:lang w:val="en-US"/>
-        </w:rPr>
-      </w:pPr>
-      <w:proofErr w:type="spellStart"/>
-      <w:r>
-        <w:rPr>
-          <w:rFonts w:ascii="Century Gothic" w:hAnsi="Century Gothic"/>
-          <w:b/>
-          <w:bCs/>
-          <w:sz w:val="28"/>
-          <w:szCs w:val="28"/>
-          <w:lang w:val="en-US"/>
-        </w:rPr>
-        <w:t>HiPE</w:t>
-      </w:r>
-      <w:proofErr w:type="spellEnd"/>
-      <w:r>
-        <w:rPr>
-          <w:rFonts w:ascii="Century Gothic" w:hAnsi="Century Gothic"/>
-          <w:b/>
-          <w:bCs/>
-          <w:sz w:val="28"/>
-          <w:szCs w:val="28"/>
-          <w:lang w:val="en-US"/>
-        </w:rPr>
-        <w:t xml:space="preserve"> Japan</w:t>
-      </w:r>
-      <w:r>
-        <w:rPr>
-          <w:rFonts w:ascii="Century Gothic" w:hAnsi="Century Gothic"/>
-          <w:b/>
-          <w:bCs/>
-          <w:sz w:val="28"/>
-          <w:szCs w:val="28"/>
-          <w:lang w:val="en-US"/>
-        </w:rPr>
-        <w:t>, Inc.</w:t>
-      </w:r>
-      <w:r>
-        <w:rPr>
-          <w:rFonts w:ascii="Century Gothic" w:hAnsi="Century Gothic"/>
-          <w:lang w:val="en-US"/>
-        </w:rPr>
-        <w:br/>
-      </w:r>
-      <w:r>
-        <w:rPr>
-          <w:rFonts w:ascii="Century Gothic" w:hAnsi="Century Gothic"/>
-          <w:color w:val="C45911" w:themeColor="accent2" w:themeShade="BF"/>
-          <w:sz w:val="18"/>
-          <w:szCs w:val="18"/>
-          <w:lang w:val="en-US"/>
-        </w:rPr>
-        <w:t>Web Developer</w:t>
-      </w:r>
-    </w:p>
-    <w:p>
-      <w:pPr>
-        <w:spacing w:after="0" w:line="240" w:lineRule="auto"/>
-        <w:rPr>
-          <w:rFonts w:ascii="Century Gothic" w:hAnsi="Century Gothic"/>
-          <w:b/>
-          <w:bCs/>
-          <w:szCs w:val="20"/>
-        </w:rPr>
-      </w:pPr>
-      <w:r>
-        <w:rPr>
-          <w:rFonts w:ascii="Century Gothic" w:hAnsi="Century Gothic"/>
-        </w:rPr>
-        <w:t xml:space="preserve">+ </w:t>
-      </w:r>
-      <w:r>
-        <w:rPr>
-          <w:rFonts w:ascii="Century Gothic" w:hAnsi="Century Gothic"/>
-          <w:b/>
-          <w:bCs/>
-          <w:szCs w:val="20"/>
-        </w:rPr>
-        <w:t xml:space="preserve">Create new website and maintaining company </w:t>
-      </w:r>
-      <w:r>
-        <w:rPr>
-          <w:rFonts w:ascii="Century Gothic" w:hAnsi="Century Gothic"/>
-          <w:b/>
-          <w:bCs/>
-          <w:szCs w:val="20"/>
-        </w:rPr>
-        <w:t>website</w:t>
-      </w:r>
-    </w:p>
-    <w:p>
-      <w:pPr>
-        <w:spacing w:after="0" w:line="240" w:lineRule="auto"/>
-        <w:rPr>
-          <w:rFonts w:ascii="Century Gothic" w:hAnsi="Century Gothic"/>
-          <w:b/>
-          <w:bCs/>
-          <w:szCs w:val="20"/>
-        </w:rPr>
-      </w:pPr>
-      <w:r>
-        <w:rPr>
-          <w:rFonts w:ascii="Century Gothic" w:hAnsi="Century Gothic"/>
-          <w:bCs/>
-          <w:szCs w:val="20"/>
-        </w:rPr>
-        <w:t>+</w:t>
-      </w:r>
-      <w:r>
-        <w:rPr>
-          <w:rFonts w:ascii="Century Gothic" w:hAnsi="Century Gothic"/>
-          <w:b/>
-          <w:bCs/>
-          <w:szCs w:val="20"/>
-        </w:rPr>
-        <w:t xml:space="preserve"> Setup and maintaining the company internet network</w:t>
-      </w:r>
-    </w:p>
-    <w:p>
-      <w:pPr>
-        <w:spacing w:after="0" w:line="240" w:lineRule="auto"/>
-        <w:rPr>
-          <w:rFonts w:ascii="Century Gothic" w:hAnsi="Century Gothic"/>
-          <w:b/>
-          <w:bCs/>
-          <w:szCs w:val="20"/>
-        </w:rPr>
-      </w:pPr>
-      <w:r>
-        <w:rPr>
-          <w:rFonts w:ascii="Century Gothic" w:hAnsi="Century Gothic"/>
-          <w:bCs/>
-          <w:szCs w:val="20"/>
-        </w:rPr>
-        <w:lastRenderedPageBreak/>
-        <w:t xml:space="preserve">+ </w:t>
-      </w:r>
-      <w:r>
-        <w:rPr>
-          <w:rFonts w:ascii="Century Gothic" w:hAnsi="Century Gothic"/>
-          <w:b/>
-          <w:bCs/>
-          <w:szCs w:val="20"/>
-        </w:rPr>
-        <w:t>Mange hosting</w:t>
-      </w:r>
-      <w:r>
-        <w:rPr>
-          <w:rFonts w:ascii="Century Gothic" w:hAnsi="Century Gothic"/>
-          <w:bCs/>
-          <w:szCs w:val="20"/>
-        </w:rPr>
-        <w:br/>
-      </w:r>
-      <w:r>
-        <w:rPr>
-          <w:rFonts w:ascii="Century Gothic" w:hAnsi="Century Gothic"/>
-          <w:bCs/>
-          <w:szCs w:val="20"/>
-        </w:rPr>
-        <w:t xml:space="preserve">+ </w:t>
-      </w:r>
-      <w:r>
-        <w:rPr>
-          <w:rFonts w:ascii="Century Gothic" w:hAnsi="Century Gothic"/>
-          <w:b/>
-          <w:bCs/>
-          <w:szCs w:val="20"/>
-        </w:rPr>
-        <w:t>T</w:t>
-      </w:r>
-      <w:r>
-        <w:rPr>
-          <w:rFonts w:ascii="Century Gothic" w:hAnsi="Century Gothic"/>
-          <w:b/>
-          <w:bCs/>
-          <w:szCs w:val="20"/>
-        </w:rPr>
-        <w:t>rouble shoot company laptop</w:t>
-      </w:r>
-    </w:p>
-    <w:p>
-      <w:pPr>
-        <w:spacing w:after="0" w:line="240" w:lineRule="auto"/>
-        <w:rPr>
-          <w:rFonts w:ascii="Century Gothic" w:hAnsi="Century Gothic"/>
-          <w:b/>
-          <w:bCs/>
-          <w:szCs w:val="20"/>
-        </w:rPr>
-      </w:pPr>
-      <w:r>
-        <w:rPr>
-          <w:rFonts w:ascii="Century Gothic" w:hAnsi="Century Gothic"/>
-          <w:bCs/>
-          <w:szCs w:val="20"/>
-        </w:rPr>
-        <w:t xml:space="preserve">+ </w:t>
-      </w:r>
-      <w:r>
-        <w:rPr>
-          <w:rFonts w:ascii="Century Gothic" w:hAnsi="Century Gothic"/>
-          <w:b/>
-          <w:bCs/>
-          <w:szCs w:val="20"/>
-        </w:rPr>
-        <w:t>PDF/PSD/XD to HTML</w:t>
-      </w:r>
-      <w:r>
-        <w:rPr>
-          <w:rFonts w:ascii="Century Gothic" w:hAnsi="Century Gothic"/>
-          <w:b/>
-          <w:bCs/>
-          <w:szCs w:val="20"/>
-        </w:rPr>
-        <w:br/>
-      </w:r>
-      <w:r>
-        <w:rPr>
-          <w:rFonts w:ascii="Century Gothic" w:hAnsi="Century Gothic"/>
-          <w:bCs/>
-          <w:szCs w:val="20"/>
-        </w:rPr>
-        <w:t xml:space="preserve">+ </w:t>
-      </w:r>
-      <w:r>
-        <w:rPr>
-          <w:rFonts w:ascii="Century Gothic" w:hAnsi="Century Gothic"/>
-          <w:b/>
-          <w:bCs/>
-          <w:szCs w:val="20"/>
-        </w:rPr>
-        <w:t>Search Engine Optimization (SEO)</w:t>
-      </w:r>
-    </w:p>
-    <w:p>
-      <w:pPr>
-        <w:spacing w:after="0" w:line="240" w:lineRule="auto"/>
-        <w:rPr>
-          <w:rFonts w:ascii="Century Gothic" w:hAnsi="Century Gothic"/>
-          <w:b/>
-          <w:bCs/>
-          <w:szCs w:val="20"/>
-        </w:rPr>
-      </w:pPr>
+        <w:t>centralityms.com</w:t>
+      </w:r>
     </w:p>
     <w:p>
       <w:pPr>
@@ -3735,51 +4238,11 @@
           <w:rFonts w:ascii="Century Gothic" w:hAnsi="Century Gothic"/>
         </w:rPr>
       </w:pPr>
-      <w:proofErr w:type="spellStart"/>
-      <w:r>
-        <w:rPr>
-          <w:rFonts w:ascii="Century Gothic" w:hAnsi="Century Gothic"/>
-        </w:rPr>
-        <w:t>Wordpress</w:t>
-      </w:r>
-      <w:proofErr w:type="spellEnd"/>
-      <w:r>
-        <w:rPr>
-          <w:rFonts w:ascii="Century Gothic" w:hAnsi="Century Gothic"/>
-        </w:rPr>
-        <w:t xml:space="preserve"> (ACF, </w:t>
-      </w:r>
-      <w:proofErr w:type="spellStart"/>
-      <w:r>
-        <w:rPr>
-          <w:rFonts w:ascii="Century Gothic" w:hAnsi="Century Gothic"/>
-        </w:rPr>
-        <w:t>Elementor</w:t>
-      </w:r>
-      <w:proofErr w:type="spellEnd"/>
-      <w:r>
-        <w:rPr>
-          <w:rFonts w:ascii="Century Gothic" w:hAnsi="Century Gothic"/>
-        </w:rPr>
-        <w:t>, Ninja Form</w:t>
-      </w:r>
-      <w:r>
-        <w:rPr>
-          <w:rFonts w:ascii="Century Gothic" w:hAnsi="Century Gothic"/>
-        </w:rPr>
-        <w:t>,</w:t>
-      </w:r>
-      <w:r>
-        <w:rPr>
-          <w:rFonts w:ascii="Century Gothic" w:hAnsi="Century Gothic"/>
-        </w:rPr>
-        <w:t xml:space="preserve"> and more</w:t>
-      </w:r>
-      <w:r>
-        <w:rPr>
-          <w:rFonts w:ascii="Century Gothic" w:hAnsi="Century Gothic"/>
-        </w:rPr>
-        <w:t>)</w:t>
+      <w:r>
+        <w:rPr>
+          <w:rFonts w:ascii="Century Gothic" w:hAnsi="Century Gothic"/>
+        </w:rPr>
+        <w:t>blog.centralityms.com</w:t>
       </w:r>
     </w:p>
     <w:p>
@@ -3797,13 +4260,13 @@
         <w:rPr>
           <w:rFonts w:ascii="Century Gothic" w:hAnsi="Century Gothic"/>
         </w:rPr>
-        <w:t>Design</w:t>
-      </w:r>
-      <w:r>
-        <w:rPr>
-          <w:rFonts w:ascii="Century Gothic" w:hAnsi="Century Gothic"/>
-        </w:rPr>
-        <w:t xml:space="preserve"> (Adobe Photoshop, Adobe Lightroom, and Adobe Illustrator)</w:t>
+        <w:t>w</w:t>
+      </w:r>
+      <w:r>
+        <w:rPr>
+          <w:rFonts w:ascii="Century Gothic" w:hAnsi="Century Gothic"/>
+        </w:rPr>
+        <w:t>orkforce</w:t>
       </w:r>
     </w:p>
     <w:p>
@@ -3821,6 +4284,504 @@
         <w:rPr>
           <w:rFonts w:ascii="Century Gothic" w:hAnsi="Century Gothic"/>
         </w:rPr>
+        <w:t>remaxprocebu.com</w:t>
+      </w:r>
+    </w:p>
+    <w:p>
+      <w:pPr>
+        <w:pStyle w:val="Year"/>
+        <w:jc w:val="left"/>
+        <w:rPr>
+          <w:sz w:val="24"/>
+        </w:rPr>
+      </w:pPr>
+    </w:p>
+    <w:p>
+      <w:pPr>
+        <w:pStyle w:val="Year"/>
+        <w:rPr>
+          <w:sz w:val="18"/>
+        </w:rPr>
+      </w:pPr>
+      <w:r>
+        <w:rPr>
+          <w:sz w:val="18"/>
+        </w:rPr>
+        <w:t xml:space="preserve">(November 2019 – </w:t>
+      </w:r>
+      <w:r>
+        <w:rPr>
+          <w:sz w:val="18"/>
+        </w:rPr>
+        <w:t>May 2021</w:t>
+      </w:r>
+      <w:r>
+        <w:rPr>
+          <w:sz w:val="18"/>
+        </w:rPr>
+        <w:t>)</w:t>
+      </w:r>
+    </w:p>
+    <w:p>
+      <w:pPr>
+        <w:spacing w:after="0"/>
+        <w:rPr>
+          <w:rFonts w:ascii="Century Gothic" w:hAnsi="Century Gothic"/>
+          <w:color w:val="C45911" w:themeColor="accent2" w:themeShade="BF"/>
+          <w:lang w:val="en-US"/>
+        </w:rPr>
+      </w:pPr>
+      <w:proofErr w:type="spellStart"/>
+      <w:r>
+        <w:rPr>
+          <w:rFonts w:ascii="Century Gothic" w:hAnsi="Century Gothic"/>
+          <w:b/>
+          <w:bCs/>
+          <w:sz w:val="28"/>
+          <w:szCs w:val="28"/>
+          <w:lang w:val="en-US"/>
+        </w:rPr>
+        <w:t>HiPE</w:t>
+      </w:r>
+      <w:proofErr w:type="spellEnd"/>
+      <w:r>
+        <w:rPr>
+          <w:rFonts w:ascii="Century Gothic" w:hAnsi="Century Gothic"/>
+          <w:b/>
+          <w:bCs/>
+          <w:sz w:val="28"/>
+          <w:szCs w:val="28"/>
+          <w:lang w:val="en-US"/>
+        </w:rPr>
+        <w:t xml:space="preserve"> Japan</w:t>
+      </w:r>
+      <w:r>
+        <w:rPr>
+          <w:rFonts w:ascii="Century Gothic" w:hAnsi="Century Gothic"/>
+          <w:b/>
+          <w:bCs/>
+          <w:sz w:val="28"/>
+          <w:szCs w:val="28"/>
+          <w:lang w:val="en-US"/>
+        </w:rPr>
+        <w:t>, Inc.</w:t>
+      </w:r>
+      <w:r>
+        <w:rPr>
+          <w:rFonts w:ascii="Century Gothic" w:hAnsi="Century Gothic"/>
+          <w:lang w:val="en-US"/>
+        </w:rPr>
+        <w:br/>
+      </w:r>
+      <w:r>
+        <w:rPr>
+          <w:rFonts w:ascii="Century Gothic" w:hAnsi="Century Gothic"/>
+          <w:color w:val="C45911" w:themeColor="accent2" w:themeShade="BF"/>
+          <w:sz w:val="18"/>
+          <w:szCs w:val="18"/>
+          <w:lang w:val="en-US"/>
+        </w:rPr>
+        <w:t>Web Developer</w:t>
+      </w:r>
+    </w:p>
+    <w:p>
+      <w:pPr>
+        <w:spacing w:after="0" w:line="240" w:lineRule="auto"/>
+        <w:rPr>
+          <w:rFonts w:ascii="Century Gothic" w:hAnsi="Century Gothic"/>
+          <w:b/>
+          <w:bCs/>
+          <w:szCs w:val="20"/>
+        </w:rPr>
+      </w:pPr>
+      <w:r>
+        <w:rPr>
+          <w:rFonts w:ascii="Century Gothic" w:hAnsi="Century Gothic"/>
+        </w:rPr>
+        <w:t xml:space="preserve">+ </w:t>
+      </w:r>
+      <w:r>
+        <w:rPr>
+          <w:rFonts w:ascii="Century Gothic" w:hAnsi="Century Gothic"/>
+          <w:b/>
+          <w:bCs/>
+          <w:szCs w:val="20"/>
+        </w:rPr>
+        <w:t xml:space="preserve">Create new website and maintaining company </w:t>
+      </w:r>
+      <w:r>
+        <w:rPr>
+          <w:rFonts w:ascii="Century Gothic" w:hAnsi="Century Gothic"/>
+          <w:b/>
+          <w:bCs/>
+          <w:szCs w:val="20"/>
+        </w:rPr>
+        <w:t>website</w:t>
+      </w:r>
+      <w:r>
+        <w:rPr>
+          <w:rFonts w:ascii="Century Gothic" w:hAnsi="Century Gothic"/>
+          <w:b/>
+          <w:bCs/>
+          <w:szCs w:val="20"/>
+        </w:rPr>
+        <w:t xml:space="preserve"> and client website</w:t>
+      </w:r>
+    </w:p>
+    <w:p>
+      <w:pPr>
+        <w:spacing w:after="0" w:line="240" w:lineRule="auto"/>
+        <w:rPr>
+          <w:rFonts w:ascii="Century Gothic" w:hAnsi="Century Gothic"/>
+          <w:b/>
+          <w:bCs/>
+          <w:szCs w:val="20"/>
+        </w:rPr>
+      </w:pPr>
+      <w:r>
+        <w:rPr>
+          <w:rFonts w:ascii="Century Gothic" w:hAnsi="Century Gothic"/>
+          <w:bCs/>
+          <w:szCs w:val="20"/>
+        </w:rPr>
+        <w:t>+</w:t>
+      </w:r>
+      <w:r>
+        <w:rPr>
+          <w:rFonts w:ascii="Century Gothic" w:hAnsi="Century Gothic"/>
+          <w:b/>
+          <w:bCs/>
+          <w:szCs w:val="20"/>
+        </w:rPr>
+        <w:t xml:space="preserve"> Setup and maintaining the company internet network</w:t>
+      </w:r>
+    </w:p>
+    <w:p>
+      <w:pPr>
+        <w:spacing w:after="0" w:line="240" w:lineRule="auto"/>
+        <w:rPr>
+          <w:rFonts w:ascii="Century Gothic" w:hAnsi="Century Gothic"/>
+          <w:b/>
+          <w:bCs/>
+          <w:szCs w:val="20"/>
+        </w:rPr>
+      </w:pPr>
+      <w:r>
+        <w:rPr>
+          <w:rFonts w:ascii="Century Gothic" w:hAnsi="Century Gothic"/>
+          <w:bCs/>
+          <w:szCs w:val="20"/>
+        </w:rPr>
+        <w:t xml:space="preserve">+ </w:t>
+      </w:r>
+      <w:r>
+        <w:rPr>
+          <w:rFonts w:ascii="Century Gothic" w:hAnsi="Century Gothic"/>
+          <w:b/>
+          <w:bCs/>
+          <w:szCs w:val="20"/>
+        </w:rPr>
+        <w:t>Man</w:t>
+      </w:r>
+      <w:r>
+        <w:rPr>
+          <w:rFonts w:ascii="Century Gothic" w:hAnsi="Century Gothic"/>
+          <w:b/>
+          <w:bCs/>
+          <w:szCs w:val="20"/>
+        </w:rPr>
+        <w:t>a</w:t>
+      </w:r>
+      <w:r>
+        <w:rPr>
+          <w:rFonts w:ascii="Century Gothic" w:hAnsi="Century Gothic"/>
+          <w:b/>
+          <w:bCs/>
+          <w:szCs w:val="20"/>
+        </w:rPr>
+        <w:t>ge hosting</w:t>
+      </w:r>
+      <w:r>
+        <w:rPr>
+          <w:rFonts w:ascii="Century Gothic" w:hAnsi="Century Gothic"/>
+          <w:bCs/>
+          <w:szCs w:val="20"/>
+        </w:rPr>
+        <w:br/>
+      </w:r>
+      <w:r>
+        <w:rPr>
+          <w:rFonts w:ascii="Century Gothic" w:hAnsi="Century Gothic"/>
+          <w:bCs/>
+          <w:szCs w:val="20"/>
+        </w:rPr>
+        <w:t xml:space="preserve">+ </w:t>
+      </w:r>
+      <w:r>
+        <w:rPr>
+          <w:rFonts w:ascii="Century Gothic" w:hAnsi="Century Gothic"/>
+          <w:b/>
+          <w:bCs/>
+          <w:szCs w:val="20"/>
+        </w:rPr>
+        <w:t>T</w:t>
+      </w:r>
+      <w:r>
+        <w:rPr>
+          <w:rFonts w:ascii="Century Gothic" w:hAnsi="Century Gothic"/>
+          <w:b/>
+          <w:bCs/>
+          <w:szCs w:val="20"/>
+        </w:rPr>
+        <w:t>rouble shoot company laptop</w:t>
+      </w:r>
+    </w:p>
+    <w:p>
+      <w:pPr>
+        <w:spacing w:after="0" w:line="240" w:lineRule="auto"/>
+        <w:rPr>
+          <w:rFonts w:ascii="Century Gothic" w:hAnsi="Century Gothic"/>
+          <w:b/>
+          <w:bCs/>
+          <w:szCs w:val="20"/>
+        </w:rPr>
+      </w:pPr>
+      <w:r>
+        <w:rPr>
+          <w:rFonts w:ascii="Century Gothic" w:hAnsi="Century Gothic"/>
+          <w:bCs/>
+          <w:szCs w:val="20"/>
+        </w:rPr>
+        <w:t xml:space="preserve">+ </w:t>
+      </w:r>
+      <w:r>
+        <w:rPr>
+          <w:rFonts w:ascii="Century Gothic" w:hAnsi="Century Gothic"/>
+          <w:b/>
+          <w:bCs/>
+          <w:szCs w:val="20"/>
+        </w:rPr>
+        <w:t xml:space="preserve">PDF/PSD/XD to </w:t>
+      </w:r>
+      <w:r>
+        <w:rPr>
+          <w:rFonts w:ascii="Century Gothic" w:hAnsi="Century Gothic"/>
+          <w:b/>
+          <w:bCs/>
+          <w:szCs w:val="20"/>
+        </w:rPr>
+        <w:t>page code</w:t>
+      </w:r>
+      <w:r>
+        <w:rPr>
+          <w:rFonts w:ascii="Century Gothic" w:hAnsi="Century Gothic"/>
+          <w:b/>
+          <w:bCs/>
+          <w:szCs w:val="20"/>
+        </w:rPr>
+        <w:br/>
+      </w:r>
+      <w:r>
+        <w:rPr>
+          <w:rFonts w:ascii="Century Gothic" w:hAnsi="Century Gothic"/>
+          <w:bCs/>
+          <w:szCs w:val="20"/>
+        </w:rPr>
+        <w:t xml:space="preserve">+ </w:t>
+      </w:r>
+      <w:r>
+        <w:rPr>
+          <w:rFonts w:ascii="Century Gothic" w:hAnsi="Century Gothic"/>
+          <w:b/>
+          <w:bCs/>
+          <w:szCs w:val="20"/>
+        </w:rPr>
+        <w:t>Search Engine Optimization (SEO)</w:t>
+      </w:r>
+    </w:p>
+    <w:p>
+      <w:pPr>
+        <w:spacing w:after="0" w:line="240" w:lineRule="auto"/>
+        <w:rPr>
+          <w:rFonts w:ascii="Century Gothic" w:hAnsi="Century Gothic"/>
+          <w:b/>
+          <w:bCs/>
+          <w:szCs w:val="20"/>
+        </w:rPr>
+      </w:pPr>
+    </w:p>
+    <w:p>
+      <w:pPr>
+        <w:spacing w:after="0"/>
+        <w:ind w:left="360"/>
+        <w:rPr>
+          <w:rFonts w:ascii="Century Gothic" w:hAnsi="Century Gothic"/>
+        </w:rPr>
+      </w:pPr>
+      <w:r>
+        <w:rPr>
+          <w:rFonts w:ascii="Century Gothic" w:hAnsi="Century Gothic"/>
+          <w:b/>
+        </w:rPr>
+        <w:t>CMS</w:t>
+      </w:r>
+      <w:r>
+        <w:rPr>
+          <w:rFonts w:ascii="Century Gothic" w:hAnsi="Century Gothic"/>
+          <w:b/>
+        </w:rPr>
+        <w:t xml:space="preserve">: </w:t>
+      </w:r>
+      <w:proofErr w:type="spellStart"/>
+      <w:r>
+        <w:rPr>
+          <w:rFonts w:ascii="Century Gothic" w:hAnsi="Century Gothic"/>
+        </w:rPr>
+        <w:t>Wordpress</w:t>
+      </w:r>
+      <w:proofErr w:type="spellEnd"/>
+      <w:r>
+        <w:rPr>
+          <w:rFonts w:ascii="Century Gothic" w:hAnsi="Century Gothic"/>
+        </w:rPr>
+        <w:t xml:space="preserve"> </w:t>
+      </w:r>
+    </w:p>
+    <w:p>
+      <w:pPr>
+        <w:spacing w:after="0"/>
+        <w:ind w:left="360"/>
+        <w:rPr>
+          <w:rFonts w:ascii="Century Gothic" w:hAnsi="Century Gothic"/>
+        </w:rPr>
+      </w:pPr>
+      <w:r>
+        <w:rPr>
+          <w:rFonts w:ascii="Century Gothic" w:hAnsi="Century Gothic"/>
+          <w:b/>
+        </w:rPr>
+        <w:t xml:space="preserve">PLUGIN: </w:t>
+      </w:r>
+      <w:r>
+        <w:rPr>
+          <w:rFonts w:ascii="Century Gothic" w:hAnsi="Century Gothic"/>
+        </w:rPr>
+        <w:t xml:space="preserve">ACF, </w:t>
+      </w:r>
+      <w:proofErr w:type="spellStart"/>
+      <w:r>
+        <w:rPr>
+          <w:rFonts w:ascii="Century Gothic" w:hAnsi="Century Gothic"/>
+        </w:rPr>
+        <w:t>Elementor</w:t>
+      </w:r>
+      <w:proofErr w:type="spellEnd"/>
+      <w:r>
+        <w:rPr>
+          <w:rFonts w:ascii="Century Gothic" w:hAnsi="Century Gothic"/>
+        </w:rPr>
+        <w:t>, Ninja Form</w:t>
+      </w:r>
+      <w:r>
+        <w:rPr>
+          <w:rFonts w:ascii="Century Gothic" w:hAnsi="Century Gothic"/>
+        </w:rPr>
+        <w:t>,</w:t>
+      </w:r>
+      <w:r>
+        <w:rPr>
+          <w:rFonts w:ascii="Century Gothic" w:hAnsi="Century Gothic"/>
+        </w:rPr>
+        <w:t xml:space="preserve"> and more</w:t>
+      </w:r>
+    </w:p>
+    <w:p>
+      <w:pPr>
+        <w:spacing w:after="0"/>
+        <w:ind w:left="360"/>
+        <w:rPr>
+          <w:rFonts w:ascii="Century Gothic" w:hAnsi="Century Gothic"/>
+        </w:rPr>
+      </w:pPr>
+      <w:r>
+        <w:rPr>
+          <w:rFonts w:ascii="Century Gothic" w:hAnsi="Century Gothic"/>
+          <w:b/>
+        </w:rPr>
+        <w:t>DESIGN</w:t>
+      </w:r>
+      <w:r>
+        <w:rPr>
+          <w:rFonts w:ascii="Century Gothic" w:hAnsi="Century Gothic"/>
+          <w:b/>
+        </w:rPr>
+        <w:t>:</w:t>
+      </w:r>
+      <w:r>
+        <w:rPr>
+          <w:rFonts w:ascii="Century Gothic" w:hAnsi="Century Gothic"/>
+        </w:rPr>
+        <w:t xml:space="preserve"> </w:t>
+      </w:r>
+      <w:r>
+        <w:rPr>
+          <w:rFonts w:ascii="Century Gothic" w:hAnsi="Century Gothic"/>
+        </w:rPr>
+        <w:t xml:space="preserve">Adobe Photoshop, Adobe </w:t>
+      </w:r>
+      <w:proofErr w:type="spellStart"/>
+      <w:r>
+        <w:rPr>
+          <w:rFonts w:ascii="Century Gothic" w:hAnsi="Century Gothic"/>
+        </w:rPr>
+        <w:t>L</w:t>
+      </w:r>
+      <w:r>
+        <w:rPr>
+          <w:rFonts w:ascii="Century Gothic" w:hAnsi="Century Gothic"/>
+        </w:rPr>
+        <w:t>ightroom</w:t>
+      </w:r>
+      <w:proofErr w:type="spellEnd"/>
+      <w:r>
+        <w:rPr>
+          <w:rFonts w:ascii="Century Gothic" w:hAnsi="Century Gothic"/>
+        </w:rPr>
+        <w:t>, and Adobe Illustrator</w:t>
+      </w:r>
+    </w:p>
+    <w:p>
+      <w:pPr>
+        <w:spacing w:after="0"/>
+        <w:ind w:left="360"/>
+        <w:rPr>
+          <w:rFonts w:ascii="Century Gothic" w:hAnsi="Century Gothic"/>
+        </w:rPr>
+      </w:pPr>
+      <w:r>
+        <w:rPr>
+          <w:rFonts w:ascii="Century Gothic" w:hAnsi="Century Gothic"/>
+          <w:b/>
+        </w:rPr>
+        <w:t>LANGUAGE</w:t>
+      </w:r>
+      <w:r>
+        <w:rPr>
+          <w:rFonts w:ascii="Century Gothic" w:hAnsi="Century Gothic"/>
+          <w:b/>
+        </w:rPr>
+        <w:t>:</w:t>
+      </w:r>
+      <w:r>
+        <w:rPr>
+          <w:rFonts w:ascii="Century Gothic" w:hAnsi="Century Gothic"/>
+        </w:rPr>
+        <w:t xml:space="preserve"> </w:t>
+      </w:r>
+      <w:r>
+        <w:rPr>
+          <w:rFonts w:ascii="Century Gothic" w:hAnsi="Century Gothic"/>
+        </w:rPr>
         <w:t xml:space="preserve">CSS, HTML, SASS, </w:t>
       </w:r>
       <w:proofErr w:type="spellStart"/>
@@ -4046,7 +5007,16 @@
           <w:bCs/>
           <w:szCs w:val="20"/>
         </w:rPr>
-        <w:t>PSD to HTML</w:t>
+        <w:t xml:space="preserve">PSD to </w:t>
+      </w:r>
+      <w:r>
+        <w:rPr>
+          <w:rFonts w:ascii="Century Gothic" w:hAnsi="Century Gothic"/>
+          <w:b/>
+          <w:bCs/>
+          <w:szCs w:val="20"/>
+        </w:rPr>
+        <w:t>page code</w:t>
       </w:r>
     </w:p>
     <w:p>
@@ -4062,33 +5032,67 @@
     </w:p>
     <w:p>
       <w:pPr>
-        <w:pStyle w:val="ListParagraph"/>
-        <w:numPr>
-          <w:ilvl w:val="0"/>
-          <w:numId w:val="1"/>
-        </w:numPr>
-        <w:rPr>
-          <w:rFonts w:ascii="Century Gothic" w:hAnsi="Century Gothic"/>
-        </w:rPr>
-      </w:pPr>
-      <w:r>
-        <w:rPr>
-          <w:rFonts w:ascii="Century Gothic" w:hAnsi="Century Gothic"/>
-        </w:rPr>
-        <w:t>Design (Adobe Photoshop)</w:t>
-      </w:r>
-    </w:p>
-    <w:p>
-      <w:pPr>
-        <w:pStyle w:val="ListParagraph"/>
-        <w:numPr>
-          <w:ilvl w:val="0"/>
-          <w:numId w:val="1"/>
-        </w:numPr>
-        <w:rPr>
-          <w:rFonts w:ascii="Century Gothic" w:hAnsi="Century Gothic"/>
-        </w:rPr>
-      </w:pPr>
+        <w:spacing w:after="0"/>
+        <w:ind w:left="360"/>
+        <w:rPr>
+          <w:rFonts w:ascii="Century Gothic" w:hAnsi="Century Gothic"/>
+        </w:rPr>
+      </w:pPr>
+      <w:r>
+        <w:rPr>
+          <w:rFonts w:ascii="Century Gothic" w:hAnsi="Century Gothic"/>
+          <w:b/>
+        </w:rPr>
+        <w:t>DESIGN</w:t>
+      </w:r>
+      <w:r>
+        <w:rPr>
+          <w:rFonts w:ascii="Century Gothic" w:hAnsi="Century Gothic"/>
+          <w:b/>
+        </w:rPr>
+        <w:t>:</w:t>
+      </w:r>
+      <w:r>
+        <w:rPr>
+          <w:rFonts w:ascii="Century Gothic" w:hAnsi="Century Gothic"/>
+        </w:rPr>
+        <w:t xml:space="preserve"> </w:t>
+      </w:r>
+      <w:r>
+        <w:rPr>
+          <w:rFonts w:ascii="Century Gothic" w:hAnsi="Century Gothic"/>
+        </w:rPr>
+        <w:t>Adobe Photoshop</w:t>
+      </w:r>
+    </w:p>
+    <w:p>
+      <w:pPr>
+        <w:spacing w:after="0" w:line="240" w:lineRule="auto"/>
+        <w:ind w:left="360"/>
+        <w:rPr>
+          <w:rFonts w:ascii="Century Gothic" w:hAnsi="Century Gothic"/>
+        </w:rPr>
+      </w:pPr>
+      <w:r>
+        <w:rPr>
+          <w:rFonts w:ascii="Century Gothic" w:hAnsi="Century Gothic"/>
+          <w:b/>
+        </w:rPr>
+        <w:t>LANGUAGE</w:t>
+      </w:r>
+      <w:r>
+        <w:rPr>
+          <w:rFonts w:ascii="Century Gothic" w:hAnsi="Century Gothic"/>
+          <w:b/>
+        </w:rPr>
+        <w:t>:</w:t>
+      </w:r>
+      <w:r>
+        <w:rPr>
+          <w:rFonts w:ascii="Century Gothic" w:hAnsi="Century Gothic"/>
+        </w:rPr>
+        <w:t xml:space="preserve"> </w:t>
+      </w:r>
       <w:proofErr w:type="spellStart"/>
       <w:r>
         <w:rPr>
@@ -4112,7 +5116,7 @@
     </w:p>
     <w:p>
       <w:pPr>
-        <w:spacing w:before="240"/>
+        <w:spacing w:before="240" w:line="240" w:lineRule="auto"/>
         <w:rPr>
           <w:rStyle w:val="Hyperlink"/>
           <w:rFonts w:ascii="Century Gothic" w:hAnsi="Century Gothic"/>
@@ -4200,6 +5204,7 @@
           <w:sz w:val="24"/>
           <w:szCs w:val="28"/>
         </w:rPr>
+        <w:lastRenderedPageBreak/>
         <w:t>bukkenkingdom.com</w:t>
       </w:r>
     </w:p>
@@ -4451,6 +5456,19 @@
     </w:p>
     <w:p>
       <w:pPr>
+        <w:pStyle w:val="Default"/>
+        <w:rPr>
+          <w:rFonts w:ascii="Century Gothic" w:hAnsi="Century Gothic"/>
+          <w:b/>
+          <w:sz w:val="22"/>
+          <w:szCs w:val="22"/>
+        </w:rPr>
+      </w:pPr>
+    </w:p>
+    <w:p>
+      <w:pPr>
+        <w:spacing w:after="0"/>
+        <w:ind w:left="360"/>
         <w:rPr>
           <w:rFonts w:ascii="Century Gothic" w:hAnsi="Century Gothic"/>
           <w:sz w:val="20"/>
@@ -4460,36 +5478,71 @@
       <w:r>
         <w:rPr>
           <w:rFonts w:ascii="Century Gothic" w:hAnsi="Century Gothic"/>
-        </w:rPr>
-        <w:t>Position: Hipster</w:t>
-      </w:r>
-    </w:p>
-    <w:p>
-      <w:pPr>
-        <w:spacing w:after="0"/>
-        <w:rPr>
-          <w:rFonts w:ascii="Century Gothic" w:hAnsi="Century Gothic"/>
-          <w:sz w:val="24"/>
-          <w:szCs w:val="20"/>
-        </w:rPr>
-      </w:pPr>
-      <w:r>
-        <w:rPr>
-          <w:rFonts w:ascii="Century Gothic" w:hAnsi="Century Gothic"/>
-          <w:b/>
-          <w:bCs/>
-          <w:sz w:val="24"/>
-          <w:szCs w:val="20"/>
-        </w:rPr>
-        <w:t>Language:</w:t>
-      </w:r>
-      <w:r>
-        <w:rPr>
-          <w:rFonts w:ascii="Century Gothic" w:hAnsi="Century Gothic"/>
-          <w:sz w:val="24"/>
-          <w:szCs w:val="20"/>
-        </w:rPr>
-        <w:t xml:space="preserve"> AngularJS, PHP, Bootstrap, CSS, HTML, Android, and Firebase</w:t>
+          <w:b/>
+        </w:rPr>
+        <w:t>POSITION</w:t>
+      </w:r>
+      <w:r>
+        <w:rPr>
+          <w:rFonts w:ascii="Century Gothic" w:hAnsi="Century Gothic"/>
+          <w:b/>
+        </w:rPr>
+        <w:t>:</w:t>
+      </w:r>
+      <w:r>
+        <w:rPr>
+          <w:rFonts w:ascii="Century Gothic" w:hAnsi="Century Gothic"/>
+        </w:rPr>
+        <w:t xml:space="preserve"> Hipster</w:t>
+      </w:r>
+    </w:p>
+    <w:p>
+      <w:pPr>
+        <w:spacing w:after="0"/>
+        <w:ind w:left="360"/>
+        <w:rPr>
+          <w:rFonts w:ascii="Century Gothic" w:hAnsi="Century Gothic"/>
+          <w:szCs w:val="20"/>
+        </w:rPr>
+      </w:pPr>
+      <w:r>
+        <w:rPr>
+          <w:rFonts w:ascii="Century Gothic" w:hAnsi="Century Gothic"/>
+          <w:b/>
+          <w:bCs/>
+          <w:szCs w:val="20"/>
+        </w:rPr>
+        <w:t>LANGUAGE</w:t>
+      </w:r>
+      <w:r>
+        <w:rPr>
+          <w:rFonts w:ascii="Century Gothic" w:hAnsi="Century Gothic"/>
+          <w:b/>
+          <w:bCs/>
+          <w:szCs w:val="20"/>
+        </w:rPr>
+        <w:t>:</w:t>
+      </w:r>
+      <w:r>
+        <w:rPr>
+          <w:rFonts w:ascii="Century Gothic" w:hAnsi="Century Gothic"/>
+          <w:szCs w:val="20"/>
+        </w:rPr>
+        <w:t xml:space="preserve"> AngularJS, PHP, Bo</w:t>
+      </w:r>
+      <w:r>
+        <w:rPr>
+          <w:rFonts w:ascii="Century Gothic" w:hAnsi="Century Gothic"/>
+          <w:szCs w:val="20"/>
+        </w:rPr>
+        <w:t>otstrap, CSS, HTML, Android,</w:t>
+      </w:r>
+      <w:r>
+        <w:rPr>
+          <w:rFonts w:ascii="Century Gothic" w:hAnsi="Century Gothic"/>
+          <w:szCs w:val="20"/>
+        </w:rPr>
+        <w:t xml:space="preserve"> Firebase</w:t>
       </w:r>
     </w:p>
     <w:p>
@@ -4672,12 +5725,9 @@
     </w:p>
     <w:p>
       <w:pPr>
-        <w:numPr>
-          <w:ilvl w:val="0"/>
-          <w:numId w:val="3"/>
-        </w:numPr>
         <w:shd w:val="clear" w:color="auto" w:fill="FFFFFF"/>
         <w:spacing w:before="240" w:after="0" w:line="240" w:lineRule="auto"/>
+        <w:ind w:left="360"/>
         <w:rPr>
           <w:rFonts w:ascii="Century Gothic" w:eastAsia="Times New Roman" w:hAnsi="Century Gothic" w:cs="Segoe UI"/>
           <w:color w:val="000000" w:themeColor="text1"/>
@@ -4688,12 +5738,60 @@
       <w:r>
         <w:rPr>
           <w:rFonts w:ascii="Century Gothic" w:eastAsia="Times New Roman" w:hAnsi="Century Gothic" w:cs="Segoe UI"/>
+          <w:b/>
           <w:color w:val="000000" w:themeColor="text1"/>
           <w:sz w:val="24"/>
           <w:szCs w:val="20"/>
         </w:rPr>
-        <w:lastRenderedPageBreak/>
-        <w:t>Laravel, SQL, CSS, HTML, and GIT</w:t>
+        <w:t>LANGUAGE</w:t>
+      </w:r>
+      <w:r>
+        <w:rPr>
+          <w:rFonts w:ascii="Century Gothic" w:eastAsia="Times New Roman" w:hAnsi="Century Gothic" w:cs="Segoe UI"/>
+          <w:b/>
+          <w:color w:val="000000" w:themeColor="text1"/>
+          <w:sz w:val="24"/>
+          <w:szCs w:val="20"/>
+        </w:rPr>
+        <w:t>:</w:t>
+      </w:r>
+      <w:r>
+        <w:rPr>
+          <w:rFonts w:ascii="Century Gothic" w:eastAsia="Times New Roman" w:hAnsi="Century Gothic" w:cs="Segoe UI"/>
+          <w:color w:val="000000" w:themeColor="text1"/>
+          <w:sz w:val="24"/>
+          <w:szCs w:val="20"/>
+        </w:rPr>
+        <w:t xml:space="preserve"> </w:t>
+      </w:r>
+      <w:proofErr w:type="spellStart"/>
+      <w:r>
+        <w:rPr>
+          <w:rFonts w:ascii="Century Gothic" w:eastAsia="Times New Roman" w:hAnsi="Century Gothic" w:cs="Segoe UI"/>
+          <w:color w:val="000000" w:themeColor="text1"/>
+          <w:sz w:val="24"/>
+          <w:szCs w:val="20"/>
+        </w:rPr>
+        <w:t>Laravel</w:t>
+      </w:r>
+      <w:proofErr w:type="spellEnd"/>
+      <w:r>
+        <w:rPr>
+          <w:rFonts w:ascii="Century Gothic" w:eastAsia="Times New Roman" w:hAnsi="Century Gothic" w:cs="Segoe UI"/>
+          <w:color w:val="000000" w:themeColor="text1"/>
+          <w:sz w:val="24"/>
+          <w:szCs w:val="20"/>
+        </w:rPr>
+        <w:t>, SQL, CSS, HTML,</w:t>
+      </w:r>
+      <w:r>
+        <w:rPr>
+          <w:rFonts w:ascii="Century Gothic" w:eastAsia="Times New Roman" w:hAnsi="Century Gothic" w:cs="Segoe UI"/>
+          <w:color w:val="000000" w:themeColor="text1"/>
+          <w:sz w:val="24"/>
+          <w:szCs w:val="20"/>
+        </w:rPr>
+        <w:t xml:space="preserve"> GIT</w:t>
       </w:r>
     </w:p>
     <w:p>
@@ -5043,6 +6141,15 @@
         </w:rPr>
         <w:t>GDG Cebu – Google Developers Group</w:t>
       </w:r>
+      <w:r>
+        <w:rPr>
+          <w:rFonts w:ascii="Century Gothic" w:hAnsi="Century Gothic"/>
+          <w:b/>
+          <w:bCs/>
+          <w:szCs w:val="20"/>
+        </w:rPr>
+        <w:t xml:space="preserve"> Cebu</w:t>
+      </w:r>
     </w:p>
     <w:p>
       <w:pPr>
@@ -5141,6 +6248,7 @@
           <w:bCs/>
           <w:szCs w:val="20"/>
         </w:rPr>
+        <w:lastRenderedPageBreak/>
         <w:t>UNIVERSITY OF CEBU – PHILIPPINE SOCIETY OF INFORMATION TECHNOLOGY STUDENT (PSITS)</w:t>
       </w:r>
     </w:p>
@@ -6114,7 +7222,7 @@
                 <w:bCs/>
                 <w:noProof/>
               </w:rPr>
-              <w:t>5</w:t>
+              <w:t>2</w:t>
             </w:r>
             <w:r>
               <w:rPr>
@@ -7802,7 +8910,7 @@
 </file>
 
 <file path=customXml/itemProps1.xml><?xml version="1.0" encoding="utf-8"?>
-<ds:datastoreItem xmlns:ds="http://schemas.openxmlformats.org/officeDocument/2006/customXml" ds:itemID="{A4A0E07C-CB2E-4924-9F50-D8DB71814537}">
+<ds:datastoreItem xmlns:ds="http://schemas.openxmlformats.org/officeDocument/2006/customXml" ds:itemID="{0731DC87-216A-4A2B-AD5A-0BCA79755BCE}">
   <ds:schemaRefs>
     <ds:schemaRef ds:uri="http://schemas.openxmlformats.org/officeDocument/2006/bibliography"/>
   </ds:schemaRefs>

</xml_diff>

<commit_message>
EN: update resume and addresume v2
</commit_message>
<xml_diff>
--- a/resume_johnlloydmayol_v2.docx
+++ b/resume_johnlloydmayol_v2.docx
@@ -11,6 +11,8 @@
           <w:sz w:val="44"/>
         </w:rPr>
       </w:pPr>
+      <w:bookmarkStart w:id="0" w:name="_GoBack"/>
+      <w:bookmarkEnd w:id="0"/>
       <w:r>
         <w:rPr>
           <w:color w:val="C45911" w:themeColor="accent2" w:themeShade="BF"/>
@@ -100,39 +102,14 @@
           <w:rFonts w:ascii="Century Gothic" w:hAnsi="Century Gothic"/>
           <w:b/>
         </w:rPr>
-        <w:t xml:space="preserve"> </w:t>
-      </w:r>
-      <w:proofErr w:type="spellStart"/>
-      <w:r>
-        <w:rPr>
-          <w:rFonts w:ascii="Century Gothic" w:hAnsi="Century Gothic"/>
-          <w:b/>
-        </w:rPr>
-        <w:t>Tunghaan</w:t>
-      </w:r>
-      <w:proofErr w:type="spellEnd"/>
-      <w:r>
-        <w:rPr>
-          <w:rFonts w:ascii="Century Gothic" w:hAnsi="Century Gothic"/>
-          <w:b/>
-        </w:rPr>
-        <w:t xml:space="preserve"> </w:t>
-      </w:r>
-      <w:proofErr w:type="spellStart"/>
-      <w:r>
-        <w:rPr>
-          <w:rFonts w:ascii="Century Gothic" w:hAnsi="Century Gothic"/>
-          <w:b/>
-        </w:rPr>
-        <w:t>Minglanilla</w:t>
-      </w:r>
-      <w:proofErr w:type="spellEnd"/>
-      <w:r>
-        <w:rPr>
-          <w:rFonts w:ascii="Century Gothic" w:hAnsi="Century Gothic"/>
-          <w:b/>
-        </w:rPr>
-        <w:t>, Cebu 6046</w:t>
+        <w:t xml:space="preserve"> Tunghaan </w:t>
+      </w:r>
+      <w:r>
+        <w:rPr>
+          <w:rFonts w:ascii="Century Gothic" w:hAnsi="Century Gothic"/>
+          <w:b/>
+        </w:rPr>
+        <w:t>Minglanilla, Cebu 6046</w:t>
       </w:r>
     </w:p>
     <w:p>
@@ -477,7 +454,6 @@
           <w:szCs w:val="18"/>
         </w:rPr>
       </w:pPr>
-      <w:proofErr w:type="spellStart"/>
       <w:r>
         <w:rPr>
           <w:rFonts w:ascii="Century Gothic" w:hAnsi="Century Gothic"/>
@@ -488,7 +464,6 @@
         <w:lastRenderedPageBreak/>
         <w:t>Bisaya</w:t>
       </w:r>
-      <w:proofErr w:type="spellEnd"/>
     </w:p>
     <w:p>
       <w:pPr>
@@ -1444,7 +1419,6 @@
           <w:szCs w:val="20"/>
         </w:rPr>
       </w:pPr>
-      <w:proofErr w:type="spellStart"/>
       <w:r>
         <w:rPr>
           <w:rFonts w:ascii="Century Gothic" w:eastAsia="Times New Roman" w:hAnsi="Century Gothic" w:cs="Calibri"/>
@@ -1452,19 +1426,20 @@
           <w:sz w:val="18"/>
           <w:szCs w:val="20"/>
         </w:rPr>
-        <w:t>Filmora</w:t>
-      </w:r>
-      <w:proofErr w:type="spellEnd"/>
-      <w:r>
+        <w:t>Filmora Wondershare</w:t>
+      </w:r>
+    </w:p>
+    <w:p>
+      <w:pPr>
+        <w:spacing w:after="0" w:line="240" w:lineRule="auto"/>
+        <w:ind w:left="142"/>
         <w:rPr>
           <w:rFonts w:ascii="Century Gothic" w:eastAsia="Times New Roman" w:hAnsi="Century Gothic" w:cs="Calibri"/>
           <w:color w:val="000000"/>
           <w:sz w:val="18"/>
           <w:szCs w:val="20"/>
         </w:rPr>
-        <w:t xml:space="preserve"> </w:t>
-      </w:r>
-      <w:proofErr w:type="spellStart"/>
+      </w:pPr>
       <w:r>
         <w:rPr>
           <w:rFonts w:ascii="Century Gothic" w:eastAsia="Times New Roman" w:hAnsi="Century Gothic" w:cs="Calibri"/>
@@ -1472,32 +1447,8 @@
           <w:sz w:val="18"/>
           <w:szCs w:val="20"/>
         </w:rPr>
-        <w:t>Wondershare</w:t>
-      </w:r>
-      <w:proofErr w:type="spellEnd"/>
-    </w:p>
-    <w:p>
-      <w:pPr>
-        <w:spacing w:after="0" w:line="240" w:lineRule="auto"/>
-        <w:ind w:left="142"/>
-        <w:rPr>
-          <w:rFonts w:ascii="Century Gothic" w:eastAsia="Times New Roman" w:hAnsi="Century Gothic" w:cs="Calibri"/>
-          <w:color w:val="000000"/>
-          <w:sz w:val="18"/>
-          <w:szCs w:val="20"/>
-        </w:rPr>
-      </w:pPr>
-      <w:proofErr w:type="spellStart"/>
-      <w:r>
-        <w:rPr>
-          <w:rFonts w:ascii="Century Gothic" w:eastAsia="Times New Roman" w:hAnsi="Century Gothic" w:cs="Calibri"/>
-          <w:color w:val="000000"/>
-          <w:sz w:val="18"/>
-          <w:szCs w:val="20"/>
-        </w:rPr>
         <w:t>Figma</w:t>
       </w:r>
-      <w:proofErr w:type="spellEnd"/>
     </w:p>
     <w:p>
       <w:pPr>
@@ -1517,7 +1468,6 @@
           <w:docGrid w:linePitch="360"/>
         </w:sectPr>
       </w:pPr>
-      <w:proofErr w:type="spellStart"/>
       <w:r>
         <w:rPr>
           <w:rFonts w:ascii="Century Gothic" w:eastAsia="Times New Roman" w:hAnsi="Century Gothic" w:cs="Calibri"/>
@@ -1528,7 +1478,6 @@
         <w:lastRenderedPageBreak/>
         <w:t>MockFlow</w:t>
       </w:r>
-      <w:proofErr w:type="spellEnd"/>
     </w:p>
     <w:p>
       <w:pPr>
@@ -1628,7 +1577,6 @@
           <w:szCs w:val="20"/>
         </w:rPr>
       </w:pPr>
-      <w:proofErr w:type="spellStart"/>
       <w:r>
         <w:rPr>
           <w:rFonts w:ascii="Century Gothic" w:eastAsia="Times New Roman" w:hAnsi="Century Gothic" w:cs="Calibri"/>
@@ -1638,7 +1586,6 @@
         </w:rPr>
         <w:t>CloudFlare</w:t>
       </w:r>
-      <w:proofErr w:type="spellEnd"/>
     </w:p>
     <w:p>
       <w:pPr>
@@ -1693,7 +1640,6 @@
           <w:szCs w:val="20"/>
         </w:rPr>
       </w:pPr>
-      <w:proofErr w:type="spellStart"/>
       <w:r>
         <w:rPr>
           <w:rFonts w:ascii="Century Gothic" w:eastAsia="Times New Roman" w:hAnsi="Century Gothic" w:cs="Calibri"/>
@@ -1703,7 +1649,6 @@
         </w:rPr>
         <w:t>cPanel</w:t>
       </w:r>
-      <w:proofErr w:type="spellEnd"/>
     </w:p>
     <w:p>
       <w:pPr>
@@ -1716,7 +1661,6 @@
           <w:szCs w:val="20"/>
         </w:rPr>
       </w:pPr>
-      <w:proofErr w:type="spellStart"/>
       <w:r>
         <w:rPr>
           <w:rFonts w:ascii="Century Gothic" w:eastAsia="Times New Roman" w:hAnsi="Century Gothic" w:cs="Calibri"/>
@@ -1726,7 +1670,6 @@
         </w:rPr>
         <w:t>Chatwork</w:t>
       </w:r>
-      <w:proofErr w:type="spellEnd"/>
     </w:p>
     <w:p>
       <w:pPr>
@@ -1739,7 +1682,6 @@
           <w:szCs w:val="20"/>
         </w:rPr>
       </w:pPr>
-      <w:proofErr w:type="spellStart"/>
       <w:r>
         <w:rPr>
           <w:rFonts w:ascii="Century Gothic" w:eastAsia="Times New Roman" w:hAnsi="Century Gothic" w:cs="Calibri"/>
@@ -1749,7 +1691,6 @@
         </w:rPr>
         <w:t>Freshwork</w:t>
       </w:r>
-      <w:proofErr w:type="spellEnd"/>
     </w:p>
     <w:p>
       <w:pPr>
@@ -1762,7 +1703,6 @@
           <w:szCs w:val="20"/>
         </w:rPr>
       </w:pPr>
-      <w:proofErr w:type="spellStart"/>
       <w:r>
         <w:rPr>
           <w:rFonts w:ascii="Century Gothic" w:eastAsia="Times New Roman" w:hAnsi="Century Gothic" w:cs="Calibri"/>
@@ -1772,7 +1712,6 @@
         </w:rPr>
         <w:t>Git</w:t>
       </w:r>
-      <w:proofErr w:type="spellEnd"/>
     </w:p>
     <w:p>
       <w:pPr>
@@ -1785,7 +1724,6 @@
           <w:szCs w:val="20"/>
         </w:rPr>
       </w:pPr>
-      <w:proofErr w:type="spellStart"/>
       <w:r>
         <w:rPr>
           <w:rFonts w:ascii="Century Gothic" w:eastAsia="Times New Roman" w:hAnsi="Century Gothic" w:cs="Calibri"/>
@@ -1796,7 +1734,6 @@
         <w:lastRenderedPageBreak/>
         <w:t>Github</w:t>
       </w:r>
-      <w:proofErr w:type="spellEnd"/>
     </w:p>
     <w:p>
       <w:pPr>
@@ -1809,7 +1746,6 @@
           <w:szCs w:val="20"/>
         </w:rPr>
       </w:pPr>
-      <w:proofErr w:type="spellStart"/>
       <w:r>
         <w:rPr>
           <w:rFonts w:ascii="Century Gothic" w:eastAsia="Times New Roman" w:hAnsi="Century Gothic" w:cs="Calibri"/>
@@ -1819,7 +1755,6 @@
         </w:rPr>
         <w:t>GitLab</w:t>
       </w:r>
-      <w:proofErr w:type="spellEnd"/>
     </w:p>
     <w:p>
       <w:pPr>
@@ -1832,7 +1767,6 @@
           <w:szCs w:val="20"/>
         </w:rPr>
       </w:pPr>
-      <w:proofErr w:type="spellStart"/>
       <w:r>
         <w:rPr>
           <w:rFonts w:ascii="Century Gothic" w:eastAsia="Times New Roman" w:hAnsi="Century Gothic" w:cs="Calibri"/>
@@ -1842,7 +1776,6 @@
         </w:rPr>
         <w:t>Glip</w:t>
       </w:r>
-      <w:proofErr w:type="spellEnd"/>
     </w:p>
     <w:p>
       <w:pPr>
@@ -1897,7 +1830,6 @@
           <w:szCs w:val="20"/>
         </w:rPr>
       </w:pPr>
-      <w:proofErr w:type="spellStart"/>
       <w:r>
         <w:rPr>
           <w:rFonts w:ascii="Century Gothic" w:eastAsia="Times New Roman" w:hAnsi="Century Gothic" w:cs="Calibri"/>
@@ -1907,7 +1839,6 @@
         </w:rPr>
         <w:t>PHPStorm</w:t>
       </w:r>
-      <w:proofErr w:type="spellEnd"/>
     </w:p>
     <w:p>
       <w:pPr>
@@ -1920,7 +1851,6 @@
           <w:szCs w:val="20"/>
         </w:rPr>
       </w:pPr>
-      <w:proofErr w:type="spellStart"/>
       <w:r>
         <w:rPr>
           <w:rFonts w:ascii="Century Gothic" w:eastAsia="Times New Roman" w:hAnsi="Century Gothic" w:cs="Calibri"/>
@@ -1930,7 +1860,6 @@
         </w:rPr>
         <w:t>Plesk</w:t>
       </w:r>
-      <w:proofErr w:type="spellEnd"/>
     </w:p>
     <w:p>
       <w:pPr>
@@ -2070,7 +1999,6 @@
           <w:szCs w:val="20"/>
         </w:rPr>
       </w:pPr>
-      <w:proofErr w:type="spellStart"/>
       <w:r>
         <w:rPr>
           <w:rFonts w:ascii="Century Gothic" w:eastAsia="Times New Roman" w:hAnsi="Century Gothic" w:cs="Calibri"/>
@@ -2080,7 +2008,6 @@
         </w:rPr>
         <w:t>Wordpress</w:t>
       </w:r>
-      <w:proofErr w:type="spellEnd"/>
     </w:p>
     <w:p>
       <w:pPr>
@@ -2486,7 +2413,7 @@
         <w:rPr>
           <w:sz w:val="18"/>
         </w:rPr>
-        <w:t>Present</w:t>
+        <w:t>January 2023</w:t>
       </w:r>
       <w:r>
         <w:rPr>
@@ -2556,19 +2483,8 @@
           <w:bCs/>
           <w:szCs w:val="20"/>
         </w:rPr>
-        <w:t xml:space="preserve">Manage hosting using AWS </w:t>
-      </w:r>
-      <w:proofErr w:type="spellStart"/>
-      <w:r>
-        <w:rPr>
-          <w:rFonts w:ascii="Century Gothic" w:hAnsi="Century Gothic"/>
-          <w:b/>
-          <w:bCs/>
-          <w:szCs w:val="20"/>
-        </w:rPr>
-        <w:t>lightsail</w:t>
-      </w:r>
-      <w:proofErr w:type="spellEnd"/>
+        <w:t>Manage hosting using AWS lightsail</w:t>
+      </w:r>
       <w:r>
         <w:rPr>
           <w:rFonts w:ascii="Century Gothic" w:hAnsi="Century Gothic"/>
@@ -2591,19 +2507,8 @@
           <w:bCs/>
           <w:szCs w:val="20"/>
         </w:rPr>
-        <w:t xml:space="preserve">Manage Domain using GKG and </w:t>
-      </w:r>
-      <w:proofErr w:type="spellStart"/>
-      <w:r>
-        <w:rPr>
-          <w:rFonts w:ascii="Century Gothic" w:hAnsi="Century Gothic"/>
-          <w:b/>
-          <w:bCs/>
-          <w:szCs w:val="20"/>
-        </w:rPr>
-        <w:t>Namecheap</w:t>
-      </w:r>
-      <w:proofErr w:type="spellEnd"/>
+        <w:t>Manage Domain using GKG and Namecheap</w:t>
+      </w:r>
     </w:p>
     <w:p>
       <w:pPr>
@@ -2637,19 +2542,8 @@
           <w:bCs/>
           <w:szCs w:val="20"/>
         </w:rPr>
-        <w:t xml:space="preserve"> using </w:t>
-      </w:r>
-      <w:proofErr w:type="spellStart"/>
-      <w:r>
-        <w:rPr>
-          <w:rFonts w:ascii="Century Gothic" w:hAnsi="Century Gothic"/>
-          <w:b/>
-          <w:bCs/>
-          <w:szCs w:val="20"/>
-        </w:rPr>
-        <w:t>CloudFlare</w:t>
-      </w:r>
-      <w:proofErr w:type="spellEnd"/>
+        <w:t xml:space="preserve"> using CloudFlare</w:t>
+      </w:r>
     </w:p>
     <w:p>
       <w:pPr>
@@ -2674,19 +2568,8 @@
           <w:bCs/>
           <w:szCs w:val="20"/>
         </w:rPr>
-        <w:t xml:space="preserve">Manage forms using </w:t>
-      </w:r>
-      <w:proofErr w:type="spellStart"/>
-      <w:r>
-        <w:rPr>
-          <w:rFonts w:ascii="Century Gothic" w:hAnsi="Century Gothic"/>
-          <w:b/>
-          <w:bCs/>
-          <w:szCs w:val="20"/>
-        </w:rPr>
-        <w:t>Freshworks</w:t>
-      </w:r>
-      <w:proofErr w:type="spellEnd"/>
+        <w:t>Manage forms using Freshworks</w:t>
+      </w:r>
     </w:p>
     <w:p>
       <w:pPr>
@@ -2737,27 +2620,7 @@
           <w:bCs/>
           <w:szCs w:val="20"/>
         </w:rPr>
-        <w:t xml:space="preserve">Fixing bugs on </w:t>
-      </w:r>
-      <w:proofErr w:type="spellStart"/>
-      <w:r>
-        <w:rPr>
-          <w:rFonts w:ascii="Century Gothic" w:hAnsi="Century Gothic"/>
-          <w:b/>
-          <w:bCs/>
-          <w:szCs w:val="20"/>
-        </w:rPr>
-        <w:t>wordpress</w:t>
-      </w:r>
-      <w:proofErr w:type="spellEnd"/>
-      <w:r>
-        <w:rPr>
-          <w:rFonts w:ascii="Century Gothic" w:hAnsi="Century Gothic"/>
-          <w:b/>
-          <w:bCs/>
-          <w:szCs w:val="20"/>
-        </w:rPr>
-        <w:t xml:space="preserve"> including plugins</w:t>
+        <w:t>Fixing bugs on wordpress including plugins</w:t>
       </w:r>
     </w:p>
     <w:p>
@@ -2912,14 +2775,12 @@
         </w:rPr>
         <w:t xml:space="preserve"> </w:t>
       </w:r>
-      <w:proofErr w:type="spellStart"/>
       <w:r>
         <w:rPr>
           <w:rFonts w:ascii="Century Gothic" w:hAnsi="Century Gothic"/>
         </w:rPr>
         <w:t>Wordpress</w:t>
       </w:r>
-      <w:proofErr w:type="spellEnd"/>
       <w:r>
         <w:rPr>
           <w:rFonts w:ascii="Century Gothic" w:hAnsi="Century Gothic"/>
@@ -2931,7 +2792,41 @@
           <w:rFonts w:ascii="Century Gothic" w:hAnsi="Century Gothic"/>
           <w:b/>
         </w:rPr>
-        <w:t>LANGUE</w:t>
+        <w:t>LANGUE:</w:t>
+      </w:r>
+      <w:r>
+        <w:rPr>
+          <w:rFonts w:ascii="Century Gothic" w:hAnsi="Century Gothic"/>
+        </w:rPr>
+        <w:t xml:space="preserve"> HTML, CSS</w:t>
+      </w:r>
+      <w:r>
+        <w:rPr>
+          <w:rFonts w:ascii="Century Gothic" w:hAnsi="Century Gothic"/>
+        </w:rPr>
+        <w:t>,</w:t>
+      </w:r>
+      <w:r>
+        <w:rPr>
+          <w:rFonts w:ascii="Century Gothic" w:hAnsi="Century Gothic"/>
+        </w:rPr>
+        <w:t xml:space="preserve"> PHP</w:t>
+      </w:r>
+    </w:p>
+    <w:p>
+      <w:pPr>
+        <w:spacing w:after="0"/>
+        <w:ind w:left="360"/>
+        <w:rPr>
+          <w:rFonts w:ascii="Century Gothic" w:hAnsi="Century Gothic"/>
+        </w:rPr>
+      </w:pPr>
+      <w:r>
+        <w:rPr>
+          <w:rFonts w:ascii="Century Gothic" w:hAnsi="Century Gothic"/>
+          <w:b/>
+        </w:rPr>
+        <w:t>PLUGIN</w:t>
       </w:r>
       <w:r>
         <w:rPr>
@@ -2944,92 +2839,7 @@
         <w:rPr>
           <w:rFonts w:ascii="Century Gothic" w:hAnsi="Century Gothic"/>
         </w:rPr>
-        <w:t xml:space="preserve"> </w:t>
-      </w:r>
-      <w:r>
-        <w:rPr>
-          <w:rFonts w:ascii="Century Gothic" w:hAnsi="Century Gothic"/>
-        </w:rPr>
-        <w:t>HTML, CSS</w:t>
-      </w:r>
-      <w:r>
-        <w:rPr>
-          <w:rFonts w:ascii="Century Gothic" w:hAnsi="Century Gothic"/>
-        </w:rPr>
-        <w:t>,</w:t>
-      </w:r>
-      <w:r>
-        <w:rPr>
-          <w:rFonts w:ascii="Century Gothic" w:hAnsi="Century Gothic"/>
-        </w:rPr>
-        <w:t xml:space="preserve"> PHP</w:t>
-      </w:r>
-    </w:p>
-    <w:p>
-      <w:pPr>
-        <w:spacing w:after="0"/>
-        <w:ind w:left="360"/>
-        <w:rPr>
-          <w:rFonts w:ascii="Century Gothic" w:hAnsi="Century Gothic"/>
-        </w:rPr>
-      </w:pPr>
-      <w:r>
-        <w:rPr>
-          <w:rFonts w:ascii="Century Gothic" w:hAnsi="Century Gothic"/>
-          <w:b/>
-        </w:rPr>
-        <w:t>PLUGIN</w:t>
-      </w:r>
-      <w:r>
-        <w:rPr>
-          <w:rFonts w:ascii="Century Gothic" w:hAnsi="Century Gothic"/>
-          <w:b/>
-        </w:rPr>
-        <w:t>:</w:t>
-      </w:r>
-      <w:r>
-        <w:rPr>
-          <w:rFonts w:ascii="Century Gothic" w:hAnsi="Century Gothic"/>
-        </w:rPr>
-        <w:t xml:space="preserve"> </w:t>
-      </w:r>
-      <w:proofErr w:type="spellStart"/>
-      <w:r>
-        <w:rPr>
-          <w:rFonts w:ascii="Century Gothic" w:hAnsi="Century Gothic"/>
-        </w:rPr>
-        <w:t>WPBaker</w:t>
-      </w:r>
-      <w:proofErr w:type="spellEnd"/>
-      <w:r>
-        <w:rPr>
-          <w:rFonts w:ascii="Century Gothic" w:hAnsi="Century Gothic"/>
-        </w:rPr>
-        <w:t xml:space="preserve"> Page Builder,</w:t>
-      </w:r>
-      <w:r>
-        <w:rPr>
-          <w:rFonts w:ascii="Century Gothic" w:hAnsi="Century Gothic"/>
-        </w:rPr>
-        <w:t xml:space="preserve"> Duplicator</w:t>
-      </w:r>
-      <w:r>
-        <w:rPr>
-          <w:rFonts w:ascii="Century Gothic" w:hAnsi="Century Gothic"/>
-        </w:rPr>
-        <w:t>,</w:t>
-      </w:r>
-      <w:r>
-        <w:rPr>
-          <w:rFonts w:ascii="Century Gothic" w:hAnsi="Century Gothic"/>
-        </w:rPr>
-        <w:t xml:space="preserve"> </w:t>
-      </w:r>
-      <w:r>
-        <w:rPr>
-          <w:rFonts w:ascii="Century Gothic" w:hAnsi="Century Gothic"/>
-        </w:rPr>
-        <w:t>Slider Revolution, Contact Form 7 and more</w:t>
+        <w:t xml:space="preserve"> WPBaker Page Builder, Duplicator, Slider Revolution, Contact Form 7 and more</w:t>
       </w:r>
     </w:p>
     <w:p>
@@ -3072,7 +2882,7 @@
           <w:numId w:val="1"/>
         </w:numPr>
         <w:rPr>
-          <w:rFonts w:ascii="Century Gothic" w:hAnsi="Century Gothic"/>
+          <w:sz w:val="18"/>
         </w:rPr>
       </w:pPr>
       <w:r>
@@ -3080,6 +2890,394 @@
           <w:rFonts w:ascii="Century Gothic" w:hAnsi="Century Gothic"/>
         </w:rPr>
         <w:t>unitedsmarttech.com</w:t>
+      </w:r>
+    </w:p>
+    <w:p>
+      <w:pPr>
+        <w:pStyle w:val="Year"/>
+        <w:rPr>
+          <w:sz w:val="18"/>
+        </w:rPr>
+      </w:pPr>
+      <w:r>
+        <w:rPr>
+          <w:sz w:val="18"/>
+        </w:rPr>
+        <w:t>(</w:t>
+      </w:r>
+      <w:r>
+        <w:rPr>
+          <w:sz w:val="18"/>
+        </w:rPr>
+        <w:t>July 2021</w:t>
+      </w:r>
+      <w:r>
+        <w:rPr>
+          <w:sz w:val="18"/>
+        </w:rPr>
+        <w:t xml:space="preserve"> – </w:t>
+      </w:r>
+      <w:r>
+        <w:rPr>
+          <w:sz w:val="18"/>
+        </w:rPr>
+        <w:t>March 2022</w:t>
+      </w:r>
+      <w:r>
+        <w:rPr>
+          <w:sz w:val="18"/>
+        </w:rPr>
+        <w:t>)</w:t>
+      </w:r>
+    </w:p>
+    <w:p>
+      <w:pPr>
+        <w:spacing w:after="0"/>
+        <w:rPr>
+          <w:rFonts w:ascii="Century Gothic" w:hAnsi="Century Gothic"/>
+          <w:color w:val="C45911" w:themeColor="accent2" w:themeShade="BF"/>
+          <w:lang w:val="en-US"/>
+        </w:rPr>
+      </w:pPr>
+      <w:r>
+        <w:rPr>
+          <w:rFonts w:ascii="Century Gothic" w:hAnsi="Century Gothic"/>
+          <w:b/>
+          <w:bCs/>
+          <w:sz w:val="28"/>
+          <w:szCs w:val="28"/>
+          <w:lang w:val="en-US"/>
+        </w:rPr>
+        <w:t>DNA Micro</w:t>
+      </w:r>
+      <w:r>
+        <w:rPr>
+          <w:rFonts w:ascii="Century Gothic" w:hAnsi="Century Gothic"/>
+          <w:b/>
+          <w:bCs/>
+          <w:sz w:val="28"/>
+          <w:szCs w:val="28"/>
+          <w:lang w:val="en-US"/>
+        </w:rPr>
+        <w:t xml:space="preserve"> Software</w:t>
+      </w:r>
+      <w:r>
+        <w:rPr>
+          <w:rFonts w:ascii="Century Gothic" w:hAnsi="Century Gothic"/>
+          <w:b/>
+          <w:bCs/>
+          <w:sz w:val="28"/>
+          <w:szCs w:val="28"/>
+          <w:lang w:val="en-US"/>
+        </w:rPr>
+        <w:t xml:space="preserve"> Inc.</w:t>
+      </w:r>
+      <w:r>
+        <w:rPr>
+          <w:rFonts w:ascii="Century Gothic" w:hAnsi="Century Gothic"/>
+          <w:lang w:val="en-US"/>
+        </w:rPr>
+        <w:br/>
+      </w:r>
+      <w:r>
+        <w:rPr>
+          <w:rFonts w:ascii="Century Gothic" w:hAnsi="Century Gothic"/>
+          <w:color w:val="C45911" w:themeColor="accent2" w:themeShade="BF"/>
+          <w:sz w:val="18"/>
+          <w:szCs w:val="18"/>
+          <w:lang w:val="en-US"/>
+        </w:rPr>
+        <w:t>UI/UX</w:t>
+      </w:r>
+      <w:r>
+        <w:rPr>
+          <w:rFonts w:ascii="Century Gothic" w:hAnsi="Century Gothic"/>
+          <w:color w:val="C45911" w:themeColor="accent2" w:themeShade="BF"/>
+          <w:sz w:val="18"/>
+          <w:szCs w:val="18"/>
+          <w:lang w:val="en-US"/>
+        </w:rPr>
+        <w:t xml:space="preserve"> Designer</w:t>
+      </w:r>
+    </w:p>
+    <w:p>
+      <w:pPr>
+        <w:spacing w:after="0"/>
+        <w:rPr>
+          <w:rFonts w:ascii="Century Gothic" w:hAnsi="Century Gothic"/>
+          <w:b/>
+          <w:bCs/>
+          <w:szCs w:val="20"/>
+        </w:rPr>
+      </w:pPr>
+      <w:r>
+        <w:rPr>
+          <w:rFonts w:ascii="Century Gothic" w:hAnsi="Century Gothic"/>
+        </w:rPr>
+        <w:t xml:space="preserve">+ </w:t>
+      </w:r>
+      <w:r>
+        <w:rPr>
+          <w:rFonts w:ascii="Century Gothic" w:hAnsi="Century Gothic"/>
+          <w:b/>
+          <w:bCs/>
+          <w:szCs w:val="20"/>
+        </w:rPr>
+        <w:t>Take responsibility on responsive web and mobile</w:t>
+      </w:r>
+    </w:p>
+    <w:p>
+      <w:pPr>
+        <w:spacing w:after="0"/>
+        <w:rPr>
+          <w:rFonts w:ascii="Century Gothic" w:hAnsi="Century Gothic"/>
+          <w:b/>
+          <w:bCs/>
+          <w:szCs w:val="20"/>
+        </w:rPr>
+      </w:pPr>
+      <w:r>
+        <w:rPr>
+          <w:rFonts w:ascii="Century Gothic" w:hAnsi="Century Gothic"/>
+        </w:rPr>
+        <w:t xml:space="preserve">+ </w:t>
+      </w:r>
+      <w:r>
+        <w:rPr>
+          <w:rFonts w:ascii="Century Gothic" w:hAnsi="Century Gothic"/>
+          <w:b/>
+          <w:bCs/>
+          <w:szCs w:val="20"/>
+        </w:rPr>
+        <w:t>Testing and improving the design of the website</w:t>
+      </w:r>
+    </w:p>
+    <w:p>
+      <w:pPr>
+        <w:spacing w:after="0"/>
+        <w:rPr>
+          <w:rFonts w:ascii="Century Gothic" w:hAnsi="Century Gothic"/>
+          <w:b/>
+          <w:bCs/>
+          <w:szCs w:val="20"/>
+        </w:rPr>
+      </w:pPr>
+      <w:r>
+        <w:rPr>
+          <w:rFonts w:ascii="Century Gothic" w:hAnsi="Century Gothic"/>
+        </w:rPr>
+        <w:t xml:space="preserve">+ </w:t>
+      </w:r>
+      <w:r>
+        <w:rPr>
+          <w:rFonts w:ascii="Century Gothic" w:hAnsi="Century Gothic"/>
+          <w:b/>
+          <w:bCs/>
+          <w:szCs w:val="20"/>
+        </w:rPr>
+        <w:t>Maintaining the appearance of websites by enforcing content standards</w:t>
+      </w:r>
+    </w:p>
+    <w:p>
+      <w:pPr>
+        <w:spacing w:after="0"/>
+        <w:rPr>
+          <w:rFonts w:ascii="Century Gothic" w:hAnsi="Century Gothic"/>
+          <w:b/>
+          <w:bCs/>
+          <w:szCs w:val="20"/>
+        </w:rPr>
+      </w:pPr>
+      <w:r>
+        <w:rPr>
+          <w:rFonts w:ascii="Century Gothic" w:hAnsi="Century Gothic"/>
+        </w:rPr>
+        <w:t xml:space="preserve">+ </w:t>
+      </w:r>
+      <w:r>
+        <w:rPr>
+          <w:rFonts w:ascii="Century Gothic" w:hAnsi="Century Gothic"/>
+          <w:b/>
+          <w:bCs/>
+          <w:szCs w:val="20"/>
+        </w:rPr>
+        <w:t>Determine how users interact with products</w:t>
+      </w:r>
+    </w:p>
+    <w:p>
+      <w:pPr>
+        <w:spacing w:after="0"/>
+        <w:rPr>
+          <w:rFonts w:ascii="Century Gothic" w:hAnsi="Century Gothic"/>
+          <w:b/>
+          <w:bCs/>
+          <w:szCs w:val="20"/>
+        </w:rPr>
+      </w:pPr>
+      <w:r>
+        <w:rPr>
+          <w:rFonts w:ascii="Century Gothic" w:hAnsi="Century Gothic"/>
+        </w:rPr>
+        <w:t xml:space="preserve">+ </w:t>
+      </w:r>
+      <w:r>
+        <w:rPr>
+          <w:rFonts w:ascii="Century Gothic" w:hAnsi="Century Gothic"/>
+          <w:b/>
+          <w:bCs/>
+          <w:szCs w:val="20"/>
+        </w:rPr>
+        <w:t>Identify and troubleshoot UI/UX problems</w:t>
+      </w:r>
+    </w:p>
+    <w:p>
+      <w:pPr>
+        <w:spacing w:after="0"/>
+        <w:rPr>
+          <w:rFonts w:ascii="Century Gothic" w:hAnsi="Century Gothic"/>
+          <w:b/>
+          <w:bCs/>
+          <w:szCs w:val="20"/>
+        </w:rPr>
+      </w:pPr>
+      <w:r>
+        <w:rPr>
+          <w:rFonts w:ascii="Century Gothic" w:hAnsi="Century Gothic"/>
+        </w:rPr>
+        <w:t xml:space="preserve">+ </w:t>
+      </w:r>
+      <w:r>
+        <w:rPr>
+          <w:rFonts w:ascii="Century Gothic" w:hAnsi="Century Gothic"/>
+          <w:b/>
+          <w:bCs/>
+          <w:szCs w:val="20"/>
+        </w:rPr>
+        <w:t>Team lead on UI/UX GoRentals project</w:t>
+      </w:r>
+    </w:p>
+    <w:p>
+      <w:pPr>
+        <w:spacing w:after="0"/>
+        <w:rPr>
+          <w:rFonts w:ascii="Century Gothic" w:hAnsi="Century Gothic"/>
+          <w:b/>
+          <w:bCs/>
+          <w:szCs w:val="20"/>
+        </w:rPr>
+      </w:pPr>
+    </w:p>
+    <w:p>
+      <w:pPr>
+        <w:spacing w:after="0" w:line="240" w:lineRule="auto"/>
+        <w:ind w:left="360"/>
+        <w:rPr>
+          <w:rFonts w:ascii="Century Gothic" w:hAnsi="Century Gothic"/>
+        </w:rPr>
+      </w:pPr>
+      <w:r>
+        <w:rPr>
+          <w:rFonts w:ascii="Century Gothic" w:hAnsi="Century Gothic"/>
+          <w:b/>
+        </w:rPr>
+        <w:t>DESIGN</w:t>
+      </w:r>
+      <w:r>
+        <w:rPr>
+          <w:rFonts w:ascii="Century Gothic" w:hAnsi="Century Gothic"/>
+          <w:b/>
+        </w:rPr>
+        <w:t>:</w:t>
+      </w:r>
+      <w:r>
+        <w:rPr>
+          <w:rFonts w:ascii="Century Gothic" w:hAnsi="Century Gothic"/>
+        </w:rPr>
+        <w:t xml:space="preserve"> </w:t>
+      </w:r>
+      <w:r>
+        <w:rPr>
+          <w:rFonts w:ascii="Century Gothic" w:hAnsi="Century Gothic"/>
+        </w:rPr>
+        <w:t>Figma, Adobe XD, MockFlow</w:t>
+      </w:r>
+    </w:p>
+    <w:p>
+      <w:pPr>
+        <w:spacing w:after="0" w:line="240" w:lineRule="auto"/>
+        <w:ind w:left="360"/>
+        <w:rPr>
+          <w:rFonts w:ascii="Century Gothic" w:hAnsi="Century Gothic"/>
+        </w:rPr>
+      </w:pPr>
+      <w:r>
+        <w:rPr>
+          <w:rFonts w:ascii="Century Gothic" w:hAnsi="Century Gothic"/>
+          <w:b/>
+        </w:rPr>
+        <w:t>LANGUAGE:</w:t>
+      </w:r>
+      <w:r>
+        <w:rPr>
+          <w:rFonts w:ascii="Century Gothic" w:hAnsi="Century Gothic"/>
+        </w:rPr>
+        <w:t xml:space="preserve"> </w:t>
+      </w:r>
+      <w:r>
+        <w:rPr>
+          <w:rFonts w:ascii="Century Gothic" w:hAnsi="Century Gothic"/>
+        </w:rPr>
+        <w:t>Pug.js, Express.js,</w:t>
+      </w:r>
+      <w:r>
+        <w:rPr>
+          <w:rFonts w:ascii="Century Gothic" w:hAnsi="Century Gothic"/>
+        </w:rPr>
+        <w:t xml:space="preserve"> Node.js, SASS</w:t>
+      </w:r>
+      <w:r>
+        <w:rPr>
+          <w:rFonts w:ascii="Century Gothic" w:hAnsi="Century Gothic"/>
+        </w:rPr>
+        <w:t>, Tailwind</w:t>
+      </w:r>
+      <w:r>
+        <w:rPr>
+          <w:rFonts w:ascii="Century Gothic" w:hAnsi="Century Gothic"/>
+        </w:rPr>
+        <w:t>, HTML, CSS, JaveS</w:t>
+      </w:r>
+      <w:r>
+        <w:rPr>
+          <w:rFonts w:ascii="Century Gothic" w:hAnsi="Century Gothic"/>
+        </w:rPr>
+        <w:t>cript</w:t>
+      </w:r>
+      <w:r>
+        <w:rPr>
+          <w:rFonts w:ascii="Century Gothic" w:hAnsi="Century Gothic"/>
+        </w:rPr>
+        <w:t>, React.js</w:t>
+      </w:r>
+      <w:r>
+        <w:rPr>
+          <w:rFonts w:ascii="Century Gothic" w:hAnsi="Century Gothic"/>
+        </w:rPr>
+        <w:t>, Storybook</w:t>
+      </w:r>
+    </w:p>
+    <w:p>
+      <w:pPr>
+        <w:spacing w:before="240" w:line="240" w:lineRule="auto"/>
+        <w:rPr>
+          <w:rFonts w:ascii="Century Gothic" w:hAnsi="Century Gothic"/>
+        </w:rPr>
+      </w:pPr>
+      <w:r>
+        <w:rPr>
+          <w:rFonts w:ascii="Century Gothic" w:hAnsi="Century Gothic"/>
+        </w:rPr>
+        <w:t>projects:</w:t>
       </w:r>
     </w:p>
     <w:p>
@@ -3097,448 +3295,7 @@
         <w:rPr>
           <w:rFonts w:ascii="Century Gothic" w:hAnsi="Century Gothic"/>
         </w:rPr>
-        <w:t>usmarttech.com</w:t>
-      </w:r>
-    </w:p>
-    <w:p>
-      <w:pPr>
-        <w:pStyle w:val="Year"/>
-        <w:jc w:val="left"/>
-        <w:rPr>
-          <w:sz w:val="18"/>
-        </w:rPr>
-      </w:pPr>
-    </w:p>
-    <w:p>
-      <w:pPr>
-        <w:pStyle w:val="Year"/>
-        <w:rPr>
-          <w:sz w:val="18"/>
-        </w:rPr>
-      </w:pPr>
-      <w:r>
-        <w:rPr>
-          <w:sz w:val="18"/>
-        </w:rPr>
-        <w:t>(</w:t>
-      </w:r>
-      <w:r>
-        <w:rPr>
-          <w:sz w:val="18"/>
-        </w:rPr>
-        <w:t>July 2021</w:t>
-      </w:r>
-      <w:r>
-        <w:rPr>
-          <w:sz w:val="18"/>
-        </w:rPr>
-        <w:t xml:space="preserve"> – </w:t>
-      </w:r>
-      <w:r>
-        <w:rPr>
-          <w:sz w:val="18"/>
-        </w:rPr>
-        <w:t>Present</w:t>
-      </w:r>
-      <w:r>
-        <w:rPr>
-          <w:sz w:val="18"/>
-        </w:rPr>
-        <w:t>)</w:t>
-      </w:r>
-    </w:p>
-    <w:p>
-      <w:pPr>
-        <w:spacing w:after="0"/>
-        <w:rPr>
-          <w:rFonts w:ascii="Century Gothic" w:hAnsi="Century Gothic"/>
-          <w:color w:val="C45911" w:themeColor="accent2" w:themeShade="BF"/>
-          <w:lang w:val="en-US"/>
-        </w:rPr>
-      </w:pPr>
-      <w:r>
-        <w:rPr>
-          <w:rFonts w:ascii="Century Gothic" w:hAnsi="Century Gothic"/>
-          <w:b/>
-          <w:bCs/>
-          <w:sz w:val="28"/>
-          <w:szCs w:val="28"/>
-          <w:lang w:val="en-US"/>
-        </w:rPr>
-        <w:t>DNA Micro</w:t>
-      </w:r>
-      <w:r>
-        <w:rPr>
-          <w:rFonts w:ascii="Century Gothic" w:hAnsi="Century Gothic"/>
-          <w:b/>
-          <w:bCs/>
-          <w:sz w:val="28"/>
-          <w:szCs w:val="28"/>
-          <w:lang w:val="en-US"/>
-        </w:rPr>
-        <w:t xml:space="preserve"> Software</w:t>
-      </w:r>
-      <w:r>
-        <w:rPr>
-          <w:rFonts w:ascii="Century Gothic" w:hAnsi="Century Gothic"/>
-          <w:b/>
-          <w:bCs/>
-          <w:sz w:val="28"/>
-          <w:szCs w:val="28"/>
-          <w:lang w:val="en-US"/>
-        </w:rPr>
-        <w:t xml:space="preserve"> Inc.</w:t>
-      </w:r>
-      <w:r>
-        <w:rPr>
-          <w:rFonts w:ascii="Century Gothic" w:hAnsi="Century Gothic"/>
-          <w:lang w:val="en-US"/>
-        </w:rPr>
-        <w:br/>
-      </w:r>
-      <w:r>
-        <w:rPr>
-          <w:rFonts w:ascii="Century Gothic" w:hAnsi="Century Gothic"/>
-          <w:color w:val="C45911" w:themeColor="accent2" w:themeShade="BF"/>
-          <w:sz w:val="18"/>
-          <w:szCs w:val="18"/>
-          <w:lang w:val="en-US"/>
-        </w:rPr>
-        <w:t>UI/UX</w:t>
-      </w:r>
-      <w:r>
-        <w:rPr>
-          <w:rFonts w:ascii="Century Gothic" w:hAnsi="Century Gothic"/>
-          <w:color w:val="C45911" w:themeColor="accent2" w:themeShade="BF"/>
-          <w:sz w:val="18"/>
-          <w:szCs w:val="18"/>
-          <w:lang w:val="en-US"/>
-        </w:rPr>
-        <w:t xml:space="preserve"> Designer</w:t>
-      </w:r>
-    </w:p>
-    <w:p>
-      <w:pPr>
-        <w:spacing w:after="0"/>
-        <w:rPr>
-          <w:rFonts w:ascii="Century Gothic" w:hAnsi="Century Gothic"/>
-          <w:b/>
-          <w:bCs/>
-          <w:szCs w:val="20"/>
-        </w:rPr>
-      </w:pPr>
-      <w:r>
-        <w:rPr>
-          <w:rFonts w:ascii="Century Gothic" w:hAnsi="Century Gothic"/>
-        </w:rPr>
-        <w:t xml:space="preserve">+ </w:t>
-      </w:r>
-      <w:r>
-        <w:rPr>
-          <w:rFonts w:ascii="Century Gothic" w:hAnsi="Century Gothic"/>
-          <w:b/>
-          <w:bCs/>
-          <w:szCs w:val="20"/>
-        </w:rPr>
-        <w:t>Take responsibility on responsive web and mobile</w:t>
-      </w:r>
-    </w:p>
-    <w:p>
-      <w:pPr>
-        <w:spacing w:after="0"/>
-        <w:rPr>
-          <w:rFonts w:ascii="Century Gothic" w:hAnsi="Century Gothic"/>
-          <w:b/>
-          <w:bCs/>
-          <w:szCs w:val="20"/>
-        </w:rPr>
-      </w:pPr>
-      <w:r>
-        <w:rPr>
-          <w:rFonts w:ascii="Century Gothic" w:hAnsi="Century Gothic"/>
-        </w:rPr>
-        <w:t xml:space="preserve">+ </w:t>
-      </w:r>
-      <w:r>
-        <w:rPr>
-          <w:rFonts w:ascii="Century Gothic" w:hAnsi="Century Gothic"/>
-          <w:b/>
-          <w:bCs/>
-          <w:szCs w:val="20"/>
-        </w:rPr>
-        <w:t>Testing and improving the design of the website</w:t>
-      </w:r>
-    </w:p>
-    <w:p>
-      <w:pPr>
-        <w:spacing w:after="0"/>
-        <w:rPr>
-          <w:rFonts w:ascii="Century Gothic" w:hAnsi="Century Gothic"/>
-          <w:b/>
-          <w:bCs/>
-          <w:szCs w:val="20"/>
-        </w:rPr>
-      </w:pPr>
-      <w:r>
-        <w:rPr>
-          <w:rFonts w:ascii="Century Gothic" w:hAnsi="Century Gothic"/>
-        </w:rPr>
-        <w:t xml:space="preserve">+ </w:t>
-      </w:r>
-      <w:r>
-        <w:rPr>
-          <w:rFonts w:ascii="Century Gothic" w:hAnsi="Century Gothic"/>
-          <w:b/>
-          <w:bCs/>
-          <w:szCs w:val="20"/>
-        </w:rPr>
-        <w:t>Maintaining the appearance of websites by enforcing content standards</w:t>
-      </w:r>
-    </w:p>
-    <w:p>
-      <w:pPr>
-        <w:spacing w:after="0"/>
-        <w:rPr>
-          <w:rFonts w:ascii="Century Gothic" w:hAnsi="Century Gothic"/>
-          <w:b/>
-          <w:bCs/>
-          <w:szCs w:val="20"/>
-        </w:rPr>
-      </w:pPr>
-      <w:r>
-        <w:rPr>
-          <w:rFonts w:ascii="Century Gothic" w:hAnsi="Century Gothic"/>
-        </w:rPr>
-        <w:t xml:space="preserve">+ </w:t>
-      </w:r>
-      <w:r>
-        <w:rPr>
-          <w:rFonts w:ascii="Century Gothic" w:hAnsi="Century Gothic"/>
-          <w:b/>
-          <w:bCs/>
-          <w:szCs w:val="20"/>
-        </w:rPr>
-        <w:t>Determine how users interact with products</w:t>
-      </w:r>
-    </w:p>
-    <w:p>
-      <w:pPr>
-        <w:spacing w:after="0"/>
-        <w:rPr>
-          <w:rFonts w:ascii="Century Gothic" w:hAnsi="Century Gothic"/>
-          <w:b/>
-          <w:bCs/>
-          <w:szCs w:val="20"/>
-        </w:rPr>
-      </w:pPr>
-      <w:r>
-        <w:rPr>
-          <w:rFonts w:ascii="Century Gothic" w:hAnsi="Century Gothic"/>
-        </w:rPr>
-        <w:t xml:space="preserve">+ </w:t>
-      </w:r>
-      <w:r>
-        <w:rPr>
-          <w:rFonts w:ascii="Century Gothic" w:hAnsi="Century Gothic"/>
-          <w:b/>
-          <w:bCs/>
-          <w:szCs w:val="20"/>
-        </w:rPr>
-        <w:t>Identify and troubleshoot UI/UX problems</w:t>
-      </w:r>
-    </w:p>
-    <w:p>
-      <w:pPr>
-        <w:spacing w:after="0"/>
-        <w:rPr>
-          <w:rFonts w:ascii="Century Gothic" w:hAnsi="Century Gothic"/>
-          <w:b/>
-          <w:bCs/>
-          <w:szCs w:val="20"/>
-        </w:rPr>
-      </w:pPr>
-      <w:r>
-        <w:rPr>
-          <w:rFonts w:ascii="Century Gothic" w:hAnsi="Century Gothic"/>
-        </w:rPr>
-        <w:t xml:space="preserve">+ </w:t>
-      </w:r>
-      <w:r>
-        <w:rPr>
-          <w:rFonts w:ascii="Century Gothic" w:hAnsi="Century Gothic"/>
-          <w:b/>
-          <w:bCs/>
-          <w:szCs w:val="20"/>
-        </w:rPr>
-        <w:t xml:space="preserve">Team lead on UI/UX </w:t>
-      </w:r>
-      <w:proofErr w:type="spellStart"/>
-      <w:r>
-        <w:rPr>
-          <w:rFonts w:ascii="Century Gothic" w:hAnsi="Century Gothic"/>
-          <w:b/>
-          <w:bCs/>
-          <w:szCs w:val="20"/>
-        </w:rPr>
-        <w:t>GoRentals</w:t>
-      </w:r>
-      <w:proofErr w:type="spellEnd"/>
-      <w:r>
-        <w:rPr>
-          <w:rFonts w:ascii="Century Gothic" w:hAnsi="Century Gothic"/>
-          <w:b/>
-          <w:bCs/>
-          <w:szCs w:val="20"/>
-        </w:rPr>
-        <w:t xml:space="preserve"> project</w:t>
-      </w:r>
-    </w:p>
-    <w:p>
-      <w:pPr>
-        <w:spacing w:after="0"/>
-        <w:rPr>
-          <w:rFonts w:ascii="Century Gothic" w:hAnsi="Century Gothic"/>
-          <w:b/>
-          <w:bCs/>
-          <w:szCs w:val="20"/>
-        </w:rPr>
-      </w:pPr>
-    </w:p>
-    <w:p>
-      <w:pPr>
-        <w:spacing w:after="0" w:line="240" w:lineRule="auto"/>
-        <w:ind w:left="360"/>
-        <w:rPr>
-          <w:rFonts w:ascii="Century Gothic" w:hAnsi="Century Gothic"/>
-        </w:rPr>
-      </w:pPr>
-      <w:r>
-        <w:rPr>
-          <w:rFonts w:ascii="Century Gothic" w:hAnsi="Century Gothic"/>
-          <w:b/>
-        </w:rPr>
-        <w:t>DESIGN</w:t>
-      </w:r>
-      <w:r>
-        <w:rPr>
-          <w:rFonts w:ascii="Century Gothic" w:hAnsi="Century Gothic"/>
-          <w:b/>
-        </w:rPr>
-        <w:t>:</w:t>
-      </w:r>
-      <w:r>
-        <w:rPr>
-          <w:rFonts w:ascii="Century Gothic" w:hAnsi="Century Gothic"/>
-        </w:rPr>
-        <w:t xml:space="preserve"> </w:t>
-      </w:r>
-      <w:proofErr w:type="spellStart"/>
-      <w:r>
-        <w:rPr>
-          <w:rFonts w:ascii="Century Gothic" w:hAnsi="Century Gothic"/>
-        </w:rPr>
-        <w:t>Figma</w:t>
-      </w:r>
-      <w:proofErr w:type="spellEnd"/>
-      <w:r>
-        <w:rPr>
-          <w:rFonts w:ascii="Century Gothic" w:hAnsi="Century Gothic"/>
-        </w:rPr>
-        <w:t xml:space="preserve">, Adobe XD, </w:t>
-      </w:r>
-      <w:proofErr w:type="spellStart"/>
-      <w:r>
-        <w:rPr>
-          <w:rFonts w:ascii="Century Gothic" w:hAnsi="Century Gothic"/>
-        </w:rPr>
-        <w:t>MockFlow</w:t>
-      </w:r>
-      <w:proofErr w:type="spellEnd"/>
-    </w:p>
-    <w:p>
-      <w:pPr>
-        <w:spacing w:after="0" w:line="240" w:lineRule="auto"/>
-        <w:ind w:left="360"/>
-        <w:rPr>
-          <w:rFonts w:ascii="Century Gothic" w:hAnsi="Century Gothic"/>
-        </w:rPr>
-      </w:pPr>
-      <w:r>
-        <w:rPr>
-          <w:rFonts w:ascii="Century Gothic" w:hAnsi="Century Gothic"/>
-          <w:b/>
-        </w:rPr>
-        <w:t>LANGUAGE:</w:t>
-      </w:r>
-      <w:r>
-        <w:rPr>
-          <w:rFonts w:ascii="Century Gothic" w:hAnsi="Century Gothic"/>
-        </w:rPr>
-        <w:t xml:space="preserve"> </w:t>
-      </w:r>
-      <w:r>
-        <w:rPr>
-          <w:rFonts w:ascii="Century Gothic" w:hAnsi="Century Gothic"/>
-        </w:rPr>
-        <w:t>Pug.js, Express.js,</w:t>
-      </w:r>
-      <w:r>
-        <w:rPr>
-          <w:rFonts w:ascii="Century Gothic" w:hAnsi="Century Gothic"/>
-        </w:rPr>
-        <w:t xml:space="preserve"> Node.js, SASS</w:t>
-      </w:r>
-      <w:r>
-        <w:rPr>
-          <w:rFonts w:ascii="Century Gothic" w:hAnsi="Century Gothic"/>
-        </w:rPr>
-        <w:t>, Tailwind</w:t>
-      </w:r>
-      <w:r>
-        <w:rPr>
-          <w:rFonts w:ascii="Century Gothic" w:hAnsi="Century Gothic"/>
-        </w:rPr>
-        <w:t xml:space="preserve">, HTML, CSS, </w:t>
-      </w:r>
-      <w:proofErr w:type="spellStart"/>
-      <w:r>
-        <w:rPr>
-          <w:rFonts w:ascii="Century Gothic" w:hAnsi="Century Gothic"/>
-        </w:rPr>
-        <w:t>JaveS</w:t>
-      </w:r>
-      <w:r>
-        <w:rPr>
-          <w:rFonts w:ascii="Century Gothic" w:hAnsi="Century Gothic"/>
-        </w:rPr>
-        <w:t>cript</w:t>
-      </w:r>
-      <w:proofErr w:type="spellEnd"/>
-      <w:r>
-        <w:rPr>
-          <w:rFonts w:ascii="Century Gothic" w:hAnsi="Century Gothic"/>
-        </w:rPr>
-        <w:t>, React.js</w:t>
-      </w:r>
-      <w:r>
-        <w:rPr>
-          <w:rFonts w:ascii="Century Gothic" w:hAnsi="Century Gothic"/>
-        </w:rPr>
-        <w:t>, Storybook</w:t>
-      </w:r>
-    </w:p>
-    <w:p>
-      <w:pPr>
-        <w:spacing w:before="240" w:line="240" w:lineRule="auto"/>
-        <w:rPr>
-          <w:rFonts w:ascii="Century Gothic" w:hAnsi="Century Gothic"/>
-        </w:rPr>
-      </w:pPr>
-      <w:r>
-        <w:rPr>
-          <w:rFonts w:ascii="Century Gothic" w:hAnsi="Century Gothic"/>
-        </w:rPr>
-        <w:t>projects:</w:t>
+        <w:t>gorentals.com</w:t>
       </w:r>
     </w:p>
     <w:p>
@@ -3556,7 +3313,590 @@
         <w:rPr>
           <w:rFonts w:ascii="Century Gothic" w:hAnsi="Century Gothic"/>
         </w:rPr>
-        <w:t>gorentals.com</w:t>
+        <w:t>23point5.com</w:t>
+      </w:r>
+    </w:p>
+    <w:p>
+      <w:pPr>
+        <w:rPr>
+          <w:rFonts w:ascii="Century Gothic" w:hAnsi="Century Gothic"/>
+        </w:rPr>
+      </w:pPr>
+    </w:p>
+    <w:p>
+      <w:pPr>
+        <w:pStyle w:val="Year"/>
+        <w:rPr>
+          <w:sz w:val="18"/>
+        </w:rPr>
+      </w:pPr>
+      <w:r>
+        <w:rPr>
+          <w:sz w:val="18"/>
+        </w:rPr>
+        <w:t xml:space="preserve"> </w:t>
+      </w:r>
+      <w:r>
+        <w:rPr>
+          <w:sz w:val="18"/>
+        </w:rPr>
+        <w:t>(</w:t>
+      </w:r>
+      <w:r>
+        <w:rPr>
+          <w:sz w:val="18"/>
+        </w:rPr>
+        <w:t>May 2021</w:t>
+      </w:r>
+      <w:r>
+        <w:rPr>
+          <w:sz w:val="18"/>
+        </w:rPr>
+        <w:t xml:space="preserve"> – </w:t>
+      </w:r>
+      <w:r>
+        <w:rPr>
+          <w:sz w:val="18"/>
+        </w:rPr>
+        <w:t>July 2021</w:t>
+      </w:r>
+      <w:r>
+        <w:rPr>
+          <w:sz w:val="18"/>
+        </w:rPr>
+        <w:t>)</w:t>
+      </w:r>
+    </w:p>
+    <w:p>
+      <w:pPr>
+        <w:spacing w:after="0"/>
+        <w:rPr>
+          <w:rFonts w:ascii="Century Gothic" w:hAnsi="Century Gothic"/>
+          <w:color w:val="C45911" w:themeColor="accent2" w:themeShade="BF"/>
+          <w:lang w:val="en-US"/>
+        </w:rPr>
+      </w:pPr>
+      <w:r>
+        <w:rPr>
+          <w:rFonts w:ascii="Century Gothic" w:hAnsi="Century Gothic"/>
+          <w:b/>
+          <w:bCs/>
+          <w:sz w:val="28"/>
+          <w:szCs w:val="28"/>
+          <w:lang w:val="en-US"/>
+        </w:rPr>
+        <w:t>Centrality Marketing Solutions</w:t>
+      </w:r>
+      <w:r>
+        <w:rPr>
+          <w:rFonts w:ascii="Century Gothic" w:hAnsi="Century Gothic"/>
+          <w:lang w:val="en-US"/>
+        </w:rPr>
+        <w:br/>
+      </w:r>
+      <w:r>
+        <w:rPr>
+          <w:rFonts w:ascii="Century Gothic" w:hAnsi="Century Gothic"/>
+          <w:color w:val="C45911" w:themeColor="accent2" w:themeShade="BF"/>
+          <w:sz w:val="18"/>
+          <w:szCs w:val="18"/>
+          <w:lang w:val="en-US"/>
+        </w:rPr>
+        <w:t xml:space="preserve">Frontend </w:t>
+      </w:r>
+      <w:r>
+        <w:rPr>
+          <w:rFonts w:ascii="Century Gothic" w:hAnsi="Century Gothic"/>
+          <w:color w:val="C45911" w:themeColor="accent2" w:themeShade="BF"/>
+          <w:sz w:val="18"/>
+          <w:szCs w:val="18"/>
+          <w:lang w:val="en-US"/>
+        </w:rPr>
+        <w:t>D</w:t>
+      </w:r>
+      <w:r>
+        <w:rPr>
+          <w:rFonts w:ascii="Century Gothic" w:hAnsi="Century Gothic"/>
+          <w:color w:val="C45911" w:themeColor="accent2" w:themeShade="BF"/>
+          <w:sz w:val="18"/>
+          <w:szCs w:val="18"/>
+          <w:lang w:val="en-US"/>
+        </w:rPr>
+        <w:t>eveloper</w:t>
+      </w:r>
+    </w:p>
+    <w:p>
+      <w:pPr>
+        <w:spacing w:after="0"/>
+        <w:rPr>
+          <w:rFonts w:ascii="Century Gothic" w:hAnsi="Century Gothic"/>
+          <w:b/>
+          <w:bCs/>
+          <w:szCs w:val="20"/>
+        </w:rPr>
+      </w:pPr>
+      <w:r>
+        <w:rPr>
+          <w:rFonts w:ascii="Century Gothic" w:hAnsi="Century Gothic"/>
+        </w:rPr>
+        <w:t xml:space="preserve">+ </w:t>
+      </w:r>
+      <w:r>
+        <w:rPr>
+          <w:rFonts w:ascii="Century Gothic" w:hAnsi="Century Gothic"/>
+          <w:b/>
+          <w:bCs/>
+          <w:szCs w:val="20"/>
+        </w:rPr>
+        <w:t xml:space="preserve">Create </w:t>
+      </w:r>
+      <w:r>
+        <w:rPr>
+          <w:rFonts w:ascii="Century Gothic" w:hAnsi="Century Gothic"/>
+          <w:b/>
+          <w:bCs/>
+          <w:szCs w:val="20"/>
+        </w:rPr>
+        <w:t>company website from scratch</w:t>
+      </w:r>
+      <w:r>
+        <w:rPr>
+          <w:rFonts w:ascii="Century Gothic" w:hAnsi="Century Gothic"/>
+          <w:b/>
+          <w:bCs/>
+          <w:szCs w:val="20"/>
+        </w:rPr>
+        <w:t xml:space="preserve"> using CMS</w:t>
+      </w:r>
+    </w:p>
+    <w:p>
+      <w:pPr>
+        <w:spacing w:after="0"/>
+        <w:rPr>
+          <w:rFonts w:ascii="Century Gothic" w:hAnsi="Century Gothic"/>
+          <w:b/>
+          <w:bCs/>
+          <w:szCs w:val="20"/>
+        </w:rPr>
+      </w:pPr>
+      <w:r>
+        <w:rPr>
+          <w:rFonts w:ascii="Century Gothic" w:hAnsi="Century Gothic"/>
+        </w:rPr>
+        <w:t xml:space="preserve">+ </w:t>
+      </w:r>
+      <w:r>
+        <w:rPr>
+          <w:rFonts w:ascii="Century Gothic" w:hAnsi="Century Gothic"/>
+          <w:b/>
+          <w:bCs/>
+          <w:szCs w:val="20"/>
+        </w:rPr>
+        <w:t>Leading the work of a team to achieve all projects</w:t>
+      </w:r>
+    </w:p>
+    <w:p>
+      <w:pPr>
+        <w:spacing w:after="0"/>
+        <w:rPr>
+          <w:rFonts w:ascii="Century Gothic" w:hAnsi="Century Gothic"/>
+          <w:b/>
+          <w:bCs/>
+          <w:szCs w:val="20"/>
+        </w:rPr>
+      </w:pPr>
+      <w:r>
+        <w:rPr>
+          <w:rFonts w:ascii="Century Gothic" w:hAnsi="Century Gothic"/>
+        </w:rPr>
+        <w:t xml:space="preserve">+ </w:t>
+      </w:r>
+      <w:r>
+        <w:rPr>
+          <w:rFonts w:ascii="Century Gothic" w:hAnsi="Century Gothic"/>
+          <w:b/>
+          <w:bCs/>
+          <w:szCs w:val="20"/>
+        </w:rPr>
+        <w:t>M</w:t>
+      </w:r>
+      <w:r>
+        <w:rPr>
+          <w:rFonts w:ascii="Century Gothic" w:hAnsi="Century Gothic"/>
+          <w:b/>
+          <w:bCs/>
+          <w:szCs w:val="20"/>
+        </w:rPr>
+        <w:t xml:space="preserve">aintaining </w:t>
+      </w:r>
+      <w:r>
+        <w:rPr>
+          <w:rFonts w:ascii="Century Gothic" w:hAnsi="Century Gothic"/>
+          <w:b/>
+          <w:bCs/>
+          <w:szCs w:val="20"/>
+        </w:rPr>
+        <w:t xml:space="preserve">company website, company system and </w:t>
+      </w:r>
+      <w:r>
+        <w:rPr>
+          <w:rFonts w:ascii="Century Gothic" w:hAnsi="Century Gothic"/>
+          <w:b/>
+          <w:bCs/>
+          <w:szCs w:val="20"/>
+        </w:rPr>
+        <w:t>client website</w:t>
+      </w:r>
+    </w:p>
+    <w:p>
+      <w:pPr>
+        <w:spacing w:after="0"/>
+        <w:rPr>
+          <w:rFonts w:ascii="Century Gothic" w:hAnsi="Century Gothic"/>
+          <w:b/>
+          <w:bCs/>
+          <w:szCs w:val="20"/>
+        </w:rPr>
+      </w:pPr>
+      <w:r>
+        <w:rPr>
+          <w:rFonts w:ascii="Century Gothic" w:hAnsi="Century Gothic"/>
+        </w:rPr>
+        <w:t xml:space="preserve">+ </w:t>
+      </w:r>
+      <w:r>
+        <w:rPr>
+          <w:rFonts w:ascii="Century Gothic" w:hAnsi="Century Gothic"/>
+          <w:b/>
+          <w:bCs/>
+          <w:szCs w:val="20"/>
+        </w:rPr>
+        <w:t>Design company website</w:t>
+      </w:r>
+    </w:p>
+    <w:p>
+      <w:pPr>
+        <w:spacing w:after="0" w:line="240" w:lineRule="auto"/>
+        <w:rPr>
+          <w:rFonts w:ascii="Century Gothic" w:hAnsi="Century Gothic"/>
+          <w:b/>
+          <w:bCs/>
+          <w:szCs w:val="20"/>
+        </w:rPr>
+      </w:pPr>
+      <w:r>
+        <w:rPr>
+          <w:rFonts w:ascii="Century Gothic" w:hAnsi="Century Gothic"/>
+        </w:rPr>
+        <w:t xml:space="preserve">+ </w:t>
+      </w:r>
+      <w:r>
+        <w:rPr>
+          <w:rFonts w:ascii="Century Gothic" w:hAnsi="Century Gothic"/>
+          <w:b/>
+          <w:bCs/>
+          <w:szCs w:val="20"/>
+        </w:rPr>
+        <w:t>Manage hosting</w:t>
+      </w:r>
+    </w:p>
+    <w:p>
+      <w:pPr>
+        <w:spacing w:after="0" w:line="240" w:lineRule="auto"/>
+        <w:rPr>
+          <w:rFonts w:ascii="Century Gothic" w:hAnsi="Century Gothic"/>
+          <w:b/>
+          <w:bCs/>
+          <w:szCs w:val="20"/>
+        </w:rPr>
+      </w:pPr>
+      <w:r>
+        <w:rPr>
+          <w:rFonts w:ascii="Century Gothic" w:hAnsi="Century Gothic"/>
+        </w:rPr>
+        <w:t xml:space="preserve">+ </w:t>
+      </w:r>
+      <w:r>
+        <w:rPr>
+          <w:rFonts w:ascii="Century Gothic" w:hAnsi="Century Gothic"/>
+          <w:b/>
+          <w:bCs/>
+          <w:szCs w:val="20"/>
+        </w:rPr>
+        <w:t>Make video presentation for the company</w:t>
+      </w:r>
+    </w:p>
+    <w:p>
+      <w:pPr>
+        <w:spacing w:after="0" w:line="240" w:lineRule="auto"/>
+        <w:rPr>
+          <w:rFonts w:ascii="Century Gothic" w:hAnsi="Century Gothic"/>
+          <w:b/>
+          <w:bCs/>
+          <w:szCs w:val="20"/>
+        </w:rPr>
+      </w:pPr>
+      <w:r>
+        <w:rPr>
+          <w:rFonts w:ascii="Century Gothic" w:hAnsi="Century Gothic"/>
+        </w:rPr>
+        <w:t xml:space="preserve">+ </w:t>
+      </w:r>
+      <w:r>
+        <w:rPr>
+          <w:rFonts w:ascii="Century Gothic" w:hAnsi="Century Gothic"/>
+          <w:b/>
+          <w:bCs/>
+          <w:szCs w:val="20"/>
+        </w:rPr>
+        <w:t>Trouble shoot company technology</w:t>
+      </w:r>
+    </w:p>
+    <w:p>
+      <w:pPr>
+        <w:spacing w:after="0" w:line="240" w:lineRule="auto"/>
+        <w:rPr>
+          <w:rFonts w:ascii="Century Gothic" w:hAnsi="Century Gothic"/>
+          <w:b/>
+          <w:bCs/>
+          <w:szCs w:val="20"/>
+        </w:rPr>
+      </w:pPr>
+      <w:r>
+        <w:rPr>
+          <w:rFonts w:ascii="Century Gothic" w:hAnsi="Century Gothic"/>
+        </w:rPr>
+        <w:t xml:space="preserve">+ </w:t>
+      </w:r>
+      <w:r>
+        <w:rPr>
+          <w:rFonts w:ascii="Century Gothic" w:hAnsi="Century Gothic"/>
+          <w:b/>
+          <w:bCs/>
+          <w:szCs w:val="20"/>
+        </w:rPr>
+        <w:t>Search Engine Optimization (SEO)</w:t>
+      </w:r>
+    </w:p>
+    <w:p>
+      <w:pPr>
+        <w:spacing w:after="0" w:line="240" w:lineRule="auto"/>
+        <w:rPr>
+          <w:rFonts w:ascii="Century Gothic" w:hAnsi="Century Gothic"/>
+          <w:b/>
+          <w:bCs/>
+          <w:szCs w:val="20"/>
+        </w:rPr>
+      </w:pPr>
+      <w:r>
+        <w:rPr>
+          <w:rFonts w:ascii="Century Gothic" w:hAnsi="Century Gothic"/>
+        </w:rPr>
+        <w:t xml:space="preserve">+ </w:t>
+      </w:r>
+      <w:r>
+        <w:rPr>
+          <w:rFonts w:ascii="Century Gothic" w:hAnsi="Century Gothic"/>
+          <w:b/>
+          <w:bCs/>
+          <w:szCs w:val="20"/>
+        </w:rPr>
+        <w:t>Identify and troubleshoot UI/UX problems</w:t>
+      </w:r>
+    </w:p>
+    <w:p>
+      <w:pPr>
+        <w:spacing w:after="0" w:line="240" w:lineRule="auto"/>
+        <w:rPr>
+          <w:rFonts w:ascii="Century Gothic" w:hAnsi="Century Gothic"/>
+          <w:b/>
+          <w:bCs/>
+          <w:szCs w:val="20"/>
+        </w:rPr>
+      </w:pPr>
+    </w:p>
+    <w:p>
+      <w:pPr>
+        <w:spacing w:after="0"/>
+        <w:ind w:left="360"/>
+        <w:rPr>
+          <w:rFonts w:ascii="Century Gothic" w:hAnsi="Century Gothic"/>
+        </w:rPr>
+      </w:pPr>
+      <w:r>
+        <w:rPr>
+          <w:rFonts w:ascii="Century Gothic" w:hAnsi="Century Gothic"/>
+          <w:b/>
+        </w:rPr>
+        <w:t>CMS</w:t>
+      </w:r>
+      <w:r>
+        <w:rPr>
+          <w:rFonts w:ascii="Century Gothic" w:hAnsi="Century Gothic"/>
+          <w:b/>
+        </w:rPr>
+        <w:t>:</w:t>
+      </w:r>
+      <w:r>
+        <w:rPr>
+          <w:rFonts w:ascii="Century Gothic" w:hAnsi="Century Gothic"/>
+        </w:rPr>
+        <w:t xml:space="preserve"> </w:t>
+      </w:r>
+      <w:r>
+        <w:rPr>
+          <w:rFonts w:ascii="Century Gothic" w:hAnsi="Century Gothic"/>
+        </w:rPr>
+        <w:t>Wordpress</w:t>
+      </w:r>
+    </w:p>
+    <w:p>
+      <w:pPr>
+        <w:spacing w:after="0"/>
+        <w:ind w:left="360"/>
+        <w:rPr>
+          <w:rFonts w:ascii="Century Gothic" w:hAnsi="Century Gothic"/>
+        </w:rPr>
+      </w:pPr>
+      <w:r>
+        <w:rPr>
+          <w:rFonts w:ascii="Century Gothic" w:hAnsi="Century Gothic"/>
+          <w:b/>
+        </w:rPr>
+        <w:t>PLUGIN</w:t>
+      </w:r>
+      <w:r>
+        <w:rPr>
+          <w:rFonts w:ascii="Century Gothic" w:hAnsi="Century Gothic"/>
+          <w:b/>
+        </w:rPr>
+        <w:t>:</w:t>
+      </w:r>
+      <w:r>
+        <w:rPr>
+          <w:rFonts w:ascii="Century Gothic" w:hAnsi="Century Gothic"/>
+        </w:rPr>
+        <w:t xml:space="preserve"> </w:t>
+      </w:r>
+      <w:r>
+        <w:rPr>
+          <w:rFonts w:ascii="Century Gothic" w:hAnsi="Century Gothic"/>
+        </w:rPr>
+        <w:t>Brizy, Elementor, Duplicator and more</w:t>
+      </w:r>
+    </w:p>
+    <w:p>
+      <w:pPr>
+        <w:spacing w:after="0"/>
+        <w:ind w:left="360"/>
+        <w:rPr>
+          <w:rFonts w:ascii="Century Gothic" w:hAnsi="Century Gothic"/>
+        </w:rPr>
+      </w:pPr>
+      <w:r>
+        <w:rPr>
+          <w:rFonts w:ascii="Century Gothic" w:hAnsi="Century Gothic"/>
+          <w:b/>
+        </w:rPr>
+        <w:t>DESIGN</w:t>
+      </w:r>
+      <w:r>
+        <w:rPr>
+          <w:rFonts w:ascii="Century Gothic" w:hAnsi="Century Gothic"/>
+          <w:b/>
+        </w:rPr>
+        <w:t>:</w:t>
+      </w:r>
+      <w:r>
+        <w:rPr>
+          <w:rFonts w:ascii="Century Gothic" w:hAnsi="Century Gothic"/>
+        </w:rPr>
+        <w:t xml:space="preserve"> </w:t>
+      </w:r>
+      <w:r>
+        <w:rPr>
+          <w:rFonts w:ascii="Century Gothic" w:hAnsi="Century Gothic"/>
+        </w:rPr>
+        <w:t xml:space="preserve">Adobe Photoshop, </w:t>
+      </w:r>
+      <w:r>
+        <w:rPr>
+          <w:rFonts w:ascii="Century Gothic" w:hAnsi="Century Gothic"/>
+        </w:rPr>
+        <w:t>Adobe Illustrator</w:t>
+      </w:r>
+    </w:p>
+    <w:p>
+      <w:pPr>
+        <w:spacing w:after="0" w:line="240" w:lineRule="auto"/>
+        <w:ind w:left="360"/>
+        <w:rPr>
+          <w:rFonts w:ascii="Century Gothic" w:hAnsi="Century Gothic"/>
+        </w:rPr>
+      </w:pPr>
+      <w:r>
+        <w:rPr>
+          <w:rFonts w:ascii="Century Gothic" w:hAnsi="Century Gothic"/>
+          <w:b/>
+        </w:rPr>
+        <w:t>LANGUAGE</w:t>
+      </w:r>
+      <w:r>
+        <w:rPr>
+          <w:rFonts w:ascii="Century Gothic" w:hAnsi="Century Gothic"/>
+          <w:b/>
+        </w:rPr>
+        <w:t>:</w:t>
+      </w:r>
+      <w:r>
+        <w:rPr>
+          <w:rFonts w:ascii="Century Gothic" w:hAnsi="Century Gothic"/>
+        </w:rPr>
+        <w:t xml:space="preserve"> </w:t>
+      </w:r>
+      <w:r>
+        <w:rPr>
+          <w:rFonts w:ascii="Century Gothic" w:hAnsi="Century Gothic"/>
+        </w:rPr>
+        <w:t xml:space="preserve">PHP, </w:t>
+      </w:r>
+      <w:r>
+        <w:rPr>
+          <w:rFonts w:ascii="Century Gothic" w:hAnsi="Century Gothic"/>
+        </w:rPr>
+        <w:t>Laravel, V</w:t>
+      </w:r>
+      <w:r>
+        <w:rPr>
+          <w:rFonts w:ascii="Century Gothic" w:hAnsi="Century Gothic"/>
+        </w:rPr>
+        <w:t>ue</w:t>
+      </w:r>
+      <w:r>
+        <w:rPr>
+          <w:rFonts w:ascii="Century Gothic" w:hAnsi="Century Gothic"/>
+        </w:rPr>
+        <w:t>.js, Github,</w:t>
+      </w:r>
+      <w:r>
+        <w:rPr>
+          <w:rFonts w:ascii="Century Gothic" w:hAnsi="Century Gothic"/>
+        </w:rPr>
+        <w:t xml:space="preserve"> AWS</w:t>
+      </w:r>
+    </w:p>
+    <w:p>
+      <w:pPr>
+        <w:spacing w:before="240" w:line="240" w:lineRule="auto"/>
+        <w:rPr>
+          <w:rFonts w:ascii="Century Gothic" w:hAnsi="Century Gothic"/>
+        </w:rPr>
+      </w:pPr>
+      <w:r>
+        <w:rPr>
+          <w:rFonts w:ascii="Century Gothic" w:hAnsi="Century Gothic"/>
+        </w:rPr>
+        <w:t>projects:</w:t>
       </w:r>
     </w:p>
     <w:p>
@@ -3574,637 +3914,7 @@
         <w:rPr>
           <w:rFonts w:ascii="Century Gothic" w:hAnsi="Century Gothic"/>
         </w:rPr>
-        <w:t>23point5.com</w:t>
-      </w:r>
-    </w:p>
-    <w:p>
-      <w:pPr>
-        <w:rPr>
-          <w:rFonts w:ascii="Century Gothic" w:hAnsi="Century Gothic"/>
-        </w:rPr>
-      </w:pPr>
-    </w:p>
-    <w:p>
-      <w:pPr>
-        <w:pStyle w:val="Year"/>
-        <w:rPr>
-          <w:sz w:val="18"/>
-        </w:rPr>
-      </w:pPr>
-      <w:r>
-        <w:rPr>
-          <w:sz w:val="18"/>
-        </w:rPr>
-        <w:t xml:space="preserve"> </w:t>
-      </w:r>
-      <w:r>
-        <w:rPr>
-          <w:sz w:val="18"/>
-        </w:rPr>
-        <w:t>(</w:t>
-      </w:r>
-      <w:r>
-        <w:rPr>
-          <w:sz w:val="18"/>
-        </w:rPr>
-        <w:t>May 2021</w:t>
-      </w:r>
-      <w:r>
-        <w:rPr>
-          <w:sz w:val="18"/>
-        </w:rPr>
-        <w:t xml:space="preserve"> – </w:t>
-      </w:r>
-      <w:r>
-        <w:rPr>
-          <w:sz w:val="18"/>
-        </w:rPr>
-        <w:t>July 2021</w:t>
-      </w:r>
-      <w:r>
-        <w:rPr>
-          <w:sz w:val="18"/>
-        </w:rPr>
-        <w:t>)</w:t>
-      </w:r>
-    </w:p>
-    <w:p>
-      <w:pPr>
-        <w:spacing w:after="0"/>
-        <w:rPr>
-          <w:rFonts w:ascii="Century Gothic" w:hAnsi="Century Gothic"/>
-          <w:color w:val="C45911" w:themeColor="accent2" w:themeShade="BF"/>
-          <w:lang w:val="en-US"/>
-        </w:rPr>
-      </w:pPr>
-      <w:r>
-        <w:rPr>
-          <w:rFonts w:ascii="Century Gothic" w:hAnsi="Century Gothic"/>
-          <w:b/>
-          <w:bCs/>
-          <w:sz w:val="28"/>
-          <w:szCs w:val="28"/>
-          <w:lang w:val="en-US"/>
-        </w:rPr>
-        <w:t>Centrality Marketing Solutions</w:t>
-      </w:r>
-      <w:r>
-        <w:rPr>
-          <w:rFonts w:ascii="Century Gothic" w:hAnsi="Century Gothic"/>
-          <w:lang w:val="en-US"/>
-        </w:rPr>
-        <w:br/>
-      </w:r>
-      <w:r>
-        <w:rPr>
-          <w:rFonts w:ascii="Century Gothic" w:hAnsi="Century Gothic"/>
-          <w:color w:val="C45911" w:themeColor="accent2" w:themeShade="BF"/>
-          <w:sz w:val="18"/>
-          <w:szCs w:val="18"/>
-          <w:lang w:val="en-US"/>
-        </w:rPr>
-        <w:t xml:space="preserve">Frontend </w:t>
-      </w:r>
-      <w:r>
-        <w:rPr>
-          <w:rFonts w:ascii="Century Gothic" w:hAnsi="Century Gothic"/>
-          <w:color w:val="C45911" w:themeColor="accent2" w:themeShade="BF"/>
-          <w:sz w:val="18"/>
-          <w:szCs w:val="18"/>
-          <w:lang w:val="en-US"/>
-        </w:rPr>
-        <w:t>D</w:t>
-      </w:r>
-      <w:r>
-        <w:rPr>
-          <w:rFonts w:ascii="Century Gothic" w:hAnsi="Century Gothic"/>
-          <w:color w:val="C45911" w:themeColor="accent2" w:themeShade="BF"/>
-          <w:sz w:val="18"/>
-          <w:szCs w:val="18"/>
-          <w:lang w:val="en-US"/>
-        </w:rPr>
-        <w:t>eveloper</w:t>
-      </w:r>
-    </w:p>
-    <w:p>
-      <w:pPr>
-        <w:spacing w:after="0"/>
-        <w:rPr>
-          <w:rFonts w:ascii="Century Gothic" w:hAnsi="Century Gothic"/>
-          <w:b/>
-          <w:bCs/>
-          <w:szCs w:val="20"/>
-        </w:rPr>
-      </w:pPr>
-      <w:r>
-        <w:rPr>
-          <w:rFonts w:ascii="Century Gothic" w:hAnsi="Century Gothic"/>
-        </w:rPr>
-        <w:t xml:space="preserve">+ </w:t>
-      </w:r>
-      <w:r>
-        <w:rPr>
-          <w:rFonts w:ascii="Century Gothic" w:hAnsi="Century Gothic"/>
-          <w:b/>
-          <w:bCs/>
-          <w:szCs w:val="20"/>
-        </w:rPr>
-        <w:t xml:space="preserve">Create </w:t>
-      </w:r>
-      <w:r>
-        <w:rPr>
-          <w:rFonts w:ascii="Century Gothic" w:hAnsi="Century Gothic"/>
-          <w:b/>
-          <w:bCs/>
-          <w:szCs w:val="20"/>
-        </w:rPr>
-        <w:t>company website from scratch</w:t>
-      </w:r>
-      <w:r>
-        <w:rPr>
-          <w:rFonts w:ascii="Century Gothic" w:hAnsi="Century Gothic"/>
-          <w:b/>
-          <w:bCs/>
-          <w:szCs w:val="20"/>
-        </w:rPr>
-        <w:t xml:space="preserve"> using CMS</w:t>
-      </w:r>
-    </w:p>
-    <w:p>
-      <w:pPr>
-        <w:spacing w:after="0"/>
-        <w:rPr>
-          <w:rFonts w:ascii="Century Gothic" w:hAnsi="Century Gothic"/>
-          <w:b/>
-          <w:bCs/>
-          <w:szCs w:val="20"/>
-        </w:rPr>
-      </w:pPr>
-      <w:r>
-        <w:rPr>
-          <w:rFonts w:ascii="Century Gothic" w:hAnsi="Century Gothic"/>
-        </w:rPr>
-        <w:t xml:space="preserve">+ </w:t>
-      </w:r>
-      <w:r>
-        <w:rPr>
-          <w:rFonts w:ascii="Century Gothic" w:hAnsi="Century Gothic"/>
-          <w:b/>
-          <w:bCs/>
-          <w:szCs w:val="20"/>
-        </w:rPr>
-        <w:t>Leading the work of a team to achieve all projects</w:t>
-      </w:r>
-    </w:p>
-    <w:p>
-      <w:pPr>
-        <w:spacing w:after="0"/>
-        <w:rPr>
-          <w:rFonts w:ascii="Century Gothic" w:hAnsi="Century Gothic"/>
-          <w:b/>
-          <w:bCs/>
-          <w:szCs w:val="20"/>
-        </w:rPr>
-      </w:pPr>
-      <w:r>
-        <w:rPr>
-          <w:rFonts w:ascii="Century Gothic" w:hAnsi="Century Gothic"/>
-        </w:rPr>
-        <w:t xml:space="preserve">+ </w:t>
-      </w:r>
-      <w:r>
-        <w:rPr>
-          <w:rFonts w:ascii="Century Gothic" w:hAnsi="Century Gothic"/>
-          <w:b/>
-          <w:bCs/>
-          <w:szCs w:val="20"/>
-        </w:rPr>
-        <w:t>M</w:t>
-      </w:r>
-      <w:r>
-        <w:rPr>
-          <w:rFonts w:ascii="Century Gothic" w:hAnsi="Century Gothic"/>
-          <w:b/>
-          <w:bCs/>
-          <w:szCs w:val="20"/>
-        </w:rPr>
-        <w:t xml:space="preserve">aintaining </w:t>
-      </w:r>
-      <w:r>
-        <w:rPr>
-          <w:rFonts w:ascii="Century Gothic" w:hAnsi="Century Gothic"/>
-          <w:b/>
-          <w:bCs/>
-          <w:szCs w:val="20"/>
-        </w:rPr>
-        <w:t xml:space="preserve">company website, company system and </w:t>
-      </w:r>
-      <w:r>
-        <w:rPr>
-          <w:rFonts w:ascii="Century Gothic" w:hAnsi="Century Gothic"/>
-          <w:b/>
-          <w:bCs/>
-          <w:szCs w:val="20"/>
-        </w:rPr>
-        <w:t>client website</w:t>
-      </w:r>
-    </w:p>
-    <w:p>
-      <w:pPr>
-        <w:spacing w:after="0"/>
-        <w:rPr>
-          <w:rFonts w:ascii="Century Gothic" w:hAnsi="Century Gothic"/>
-          <w:b/>
-          <w:bCs/>
-          <w:szCs w:val="20"/>
-        </w:rPr>
-      </w:pPr>
-      <w:r>
-        <w:rPr>
-          <w:rFonts w:ascii="Century Gothic" w:hAnsi="Century Gothic"/>
-        </w:rPr>
-        <w:lastRenderedPageBreak/>
-        <w:t xml:space="preserve">+ </w:t>
-      </w:r>
-      <w:r>
-        <w:rPr>
-          <w:rFonts w:ascii="Century Gothic" w:hAnsi="Century Gothic"/>
-          <w:b/>
-          <w:bCs/>
-          <w:szCs w:val="20"/>
-        </w:rPr>
-        <w:t>Design company website</w:t>
-      </w:r>
-    </w:p>
-    <w:p>
-      <w:pPr>
-        <w:spacing w:after="0" w:line="240" w:lineRule="auto"/>
-        <w:rPr>
-          <w:rFonts w:ascii="Century Gothic" w:hAnsi="Century Gothic"/>
-          <w:b/>
-          <w:bCs/>
-          <w:szCs w:val="20"/>
-        </w:rPr>
-      </w:pPr>
-      <w:r>
-        <w:rPr>
-          <w:rFonts w:ascii="Century Gothic" w:hAnsi="Century Gothic"/>
-        </w:rPr>
-        <w:t xml:space="preserve">+ </w:t>
-      </w:r>
-      <w:r>
-        <w:rPr>
-          <w:rFonts w:ascii="Century Gothic" w:hAnsi="Century Gothic"/>
-          <w:b/>
-          <w:bCs/>
-          <w:szCs w:val="20"/>
-        </w:rPr>
-        <w:t>Manage hosting</w:t>
-      </w:r>
-    </w:p>
-    <w:p>
-      <w:pPr>
-        <w:spacing w:after="0" w:line="240" w:lineRule="auto"/>
-        <w:rPr>
-          <w:rFonts w:ascii="Century Gothic" w:hAnsi="Century Gothic"/>
-          <w:b/>
-          <w:bCs/>
-          <w:szCs w:val="20"/>
-        </w:rPr>
-      </w:pPr>
-      <w:r>
-        <w:rPr>
-          <w:rFonts w:ascii="Century Gothic" w:hAnsi="Century Gothic"/>
-        </w:rPr>
-        <w:t xml:space="preserve">+ </w:t>
-      </w:r>
-      <w:r>
-        <w:rPr>
-          <w:rFonts w:ascii="Century Gothic" w:hAnsi="Century Gothic"/>
-          <w:b/>
-          <w:bCs/>
-          <w:szCs w:val="20"/>
-        </w:rPr>
-        <w:t>Make video presentation for the company</w:t>
-      </w:r>
-    </w:p>
-    <w:p>
-      <w:pPr>
-        <w:spacing w:after="0" w:line="240" w:lineRule="auto"/>
-        <w:rPr>
-          <w:rFonts w:ascii="Century Gothic" w:hAnsi="Century Gothic"/>
-          <w:b/>
-          <w:bCs/>
-          <w:szCs w:val="20"/>
-        </w:rPr>
-      </w:pPr>
-      <w:r>
-        <w:rPr>
-          <w:rFonts w:ascii="Century Gothic" w:hAnsi="Century Gothic"/>
-        </w:rPr>
-        <w:t xml:space="preserve">+ </w:t>
-      </w:r>
-      <w:r>
-        <w:rPr>
-          <w:rFonts w:ascii="Century Gothic" w:hAnsi="Century Gothic"/>
-          <w:b/>
-          <w:bCs/>
-          <w:szCs w:val="20"/>
-        </w:rPr>
-        <w:t>Trouble shoot company technology</w:t>
-      </w:r>
-    </w:p>
-    <w:p>
-      <w:pPr>
-        <w:spacing w:after="0" w:line="240" w:lineRule="auto"/>
-        <w:rPr>
-          <w:rFonts w:ascii="Century Gothic" w:hAnsi="Century Gothic"/>
-          <w:b/>
-          <w:bCs/>
-          <w:szCs w:val="20"/>
-        </w:rPr>
-      </w:pPr>
-      <w:r>
-        <w:rPr>
-          <w:rFonts w:ascii="Century Gothic" w:hAnsi="Century Gothic"/>
-        </w:rPr>
-        <w:t xml:space="preserve">+ </w:t>
-      </w:r>
-      <w:r>
-        <w:rPr>
-          <w:rFonts w:ascii="Century Gothic" w:hAnsi="Century Gothic"/>
-          <w:b/>
-          <w:bCs/>
-          <w:szCs w:val="20"/>
-        </w:rPr>
-        <w:t>Search Engine Optimization (SEO)</w:t>
-      </w:r>
-    </w:p>
-    <w:p>
-      <w:pPr>
-        <w:spacing w:after="0" w:line="240" w:lineRule="auto"/>
-        <w:rPr>
-          <w:rFonts w:ascii="Century Gothic" w:hAnsi="Century Gothic"/>
-          <w:b/>
-          <w:bCs/>
-          <w:szCs w:val="20"/>
-        </w:rPr>
-      </w:pPr>
-      <w:r>
-        <w:rPr>
-          <w:rFonts w:ascii="Century Gothic" w:hAnsi="Century Gothic"/>
-        </w:rPr>
-        <w:t xml:space="preserve">+ </w:t>
-      </w:r>
-      <w:r>
-        <w:rPr>
-          <w:rFonts w:ascii="Century Gothic" w:hAnsi="Century Gothic"/>
-          <w:b/>
-          <w:bCs/>
-          <w:szCs w:val="20"/>
-        </w:rPr>
-        <w:t>Identify and troubleshoot UI/UX problems</w:t>
-      </w:r>
-    </w:p>
-    <w:p>
-      <w:pPr>
-        <w:spacing w:after="0" w:line="240" w:lineRule="auto"/>
-        <w:rPr>
-          <w:rFonts w:ascii="Century Gothic" w:hAnsi="Century Gothic"/>
-          <w:b/>
-          <w:bCs/>
-          <w:szCs w:val="20"/>
-        </w:rPr>
-      </w:pPr>
-    </w:p>
-    <w:p>
-      <w:pPr>
-        <w:spacing w:after="0"/>
-        <w:ind w:left="360"/>
-        <w:rPr>
-          <w:rFonts w:ascii="Century Gothic" w:hAnsi="Century Gothic"/>
-        </w:rPr>
-      </w:pPr>
-      <w:r>
-        <w:rPr>
-          <w:rFonts w:ascii="Century Gothic" w:hAnsi="Century Gothic"/>
-          <w:b/>
-        </w:rPr>
-        <w:t>CMS</w:t>
-      </w:r>
-      <w:r>
-        <w:rPr>
-          <w:rFonts w:ascii="Century Gothic" w:hAnsi="Century Gothic"/>
-          <w:b/>
-        </w:rPr>
-        <w:t>:</w:t>
-      </w:r>
-      <w:r>
-        <w:rPr>
-          <w:rFonts w:ascii="Century Gothic" w:hAnsi="Century Gothic"/>
-        </w:rPr>
-        <w:t xml:space="preserve"> </w:t>
-      </w:r>
-      <w:proofErr w:type="spellStart"/>
-      <w:r>
-        <w:rPr>
-          <w:rFonts w:ascii="Century Gothic" w:hAnsi="Century Gothic"/>
-        </w:rPr>
-        <w:t>Wordpress</w:t>
-      </w:r>
-      <w:proofErr w:type="spellEnd"/>
-    </w:p>
-    <w:p>
-      <w:pPr>
-        <w:spacing w:after="0"/>
-        <w:ind w:left="360"/>
-        <w:rPr>
-          <w:rFonts w:ascii="Century Gothic" w:hAnsi="Century Gothic"/>
-        </w:rPr>
-      </w:pPr>
-      <w:r>
-        <w:rPr>
-          <w:rFonts w:ascii="Century Gothic" w:hAnsi="Century Gothic"/>
-          <w:b/>
-        </w:rPr>
-        <w:t>PLUGIN</w:t>
-      </w:r>
-      <w:r>
-        <w:rPr>
-          <w:rFonts w:ascii="Century Gothic" w:hAnsi="Century Gothic"/>
-          <w:b/>
-        </w:rPr>
-        <w:t>:</w:t>
-      </w:r>
-      <w:r>
-        <w:rPr>
-          <w:rFonts w:ascii="Century Gothic" w:hAnsi="Century Gothic"/>
-        </w:rPr>
-        <w:t xml:space="preserve"> </w:t>
-      </w:r>
-      <w:proofErr w:type="spellStart"/>
-      <w:r>
-        <w:rPr>
-          <w:rFonts w:ascii="Century Gothic" w:hAnsi="Century Gothic"/>
-        </w:rPr>
-        <w:t>Brizy</w:t>
-      </w:r>
-      <w:proofErr w:type="spellEnd"/>
-      <w:r>
-        <w:rPr>
-          <w:rFonts w:ascii="Century Gothic" w:hAnsi="Century Gothic"/>
-        </w:rPr>
-        <w:t xml:space="preserve">, </w:t>
-      </w:r>
-      <w:proofErr w:type="spellStart"/>
-      <w:r>
-        <w:rPr>
-          <w:rFonts w:ascii="Century Gothic" w:hAnsi="Century Gothic"/>
-        </w:rPr>
-        <w:t>Elementor</w:t>
-      </w:r>
-      <w:proofErr w:type="spellEnd"/>
-      <w:r>
-        <w:rPr>
-          <w:rFonts w:ascii="Century Gothic" w:hAnsi="Century Gothic"/>
-        </w:rPr>
-        <w:t>, Duplicator and more</w:t>
-      </w:r>
-    </w:p>
-    <w:p>
-      <w:pPr>
-        <w:spacing w:after="0"/>
-        <w:ind w:left="360"/>
-        <w:rPr>
-          <w:rFonts w:ascii="Century Gothic" w:hAnsi="Century Gothic"/>
-        </w:rPr>
-      </w:pPr>
-      <w:r>
-        <w:rPr>
-          <w:rFonts w:ascii="Century Gothic" w:hAnsi="Century Gothic"/>
-          <w:b/>
-        </w:rPr>
-        <w:t>DESIGN</w:t>
-      </w:r>
-      <w:r>
-        <w:rPr>
-          <w:rFonts w:ascii="Century Gothic" w:hAnsi="Century Gothic"/>
-          <w:b/>
-        </w:rPr>
-        <w:t>:</w:t>
-      </w:r>
-      <w:r>
-        <w:rPr>
-          <w:rFonts w:ascii="Century Gothic" w:hAnsi="Century Gothic"/>
-        </w:rPr>
-        <w:t xml:space="preserve"> </w:t>
-      </w:r>
-      <w:r>
-        <w:rPr>
-          <w:rFonts w:ascii="Century Gothic" w:hAnsi="Century Gothic"/>
-        </w:rPr>
-        <w:t xml:space="preserve">Adobe Photoshop, </w:t>
-      </w:r>
-      <w:r>
-        <w:rPr>
-          <w:rFonts w:ascii="Century Gothic" w:hAnsi="Century Gothic"/>
-        </w:rPr>
-        <w:t>Adobe Illustrator</w:t>
-      </w:r>
-    </w:p>
-    <w:p>
-      <w:pPr>
-        <w:spacing w:after="0" w:line="240" w:lineRule="auto"/>
-        <w:ind w:left="360"/>
-        <w:rPr>
-          <w:rFonts w:ascii="Century Gothic" w:hAnsi="Century Gothic"/>
-        </w:rPr>
-      </w:pPr>
-      <w:r>
-        <w:rPr>
-          <w:rFonts w:ascii="Century Gothic" w:hAnsi="Century Gothic"/>
-          <w:b/>
-        </w:rPr>
-        <w:t>LANGUAGE</w:t>
-      </w:r>
-      <w:r>
-        <w:rPr>
-          <w:rFonts w:ascii="Century Gothic" w:hAnsi="Century Gothic"/>
-          <w:b/>
-        </w:rPr>
-        <w:t>:</w:t>
-      </w:r>
-      <w:r>
-        <w:rPr>
-          <w:rFonts w:ascii="Century Gothic" w:hAnsi="Century Gothic"/>
-        </w:rPr>
-        <w:t xml:space="preserve"> </w:t>
-      </w:r>
-      <w:r>
-        <w:rPr>
-          <w:rFonts w:ascii="Century Gothic" w:hAnsi="Century Gothic"/>
-        </w:rPr>
-        <w:t xml:space="preserve">PHP, </w:t>
-      </w:r>
-      <w:proofErr w:type="spellStart"/>
-      <w:r>
-        <w:rPr>
-          <w:rFonts w:ascii="Century Gothic" w:hAnsi="Century Gothic"/>
-        </w:rPr>
-        <w:t>Laravel</w:t>
-      </w:r>
-      <w:proofErr w:type="spellEnd"/>
-      <w:r>
-        <w:rPr>
-          <w:rFonts w:ascii="Century Gothic" w:hAnsi="Century Gothic"/>
-        </w:rPr>
-        <w:t>, V</w:t>
-      </w:r>
-      <w:r>
-        <w:rPr>
-          <w:rFonts w:ascii="Century Gothic" w:hAnsi="Century Gothic"/>
-        </w:rPr>
-        <w:t>ue</w:t>
-      </w:r>
-      <w:r>
-        <w:rPr>
-          <w:rFonts w:ascii="Century Gothic" w:hAnsi="Century Gothic"/>
-        </w:rPr>
-        <w:t xml:space="preserve">.js, </w:t>
-      </w:r>
-      <w:proofErr w:type="spellStart"/>
-      <w:r>
-        <w:rPr>
-          <w:rFonts w:ascii="Century Gothic" w:hAnsi="Century Gothic"/>
-        </w:rPr>
-        <w:t>Github</w:t>
-      </w:r>
-      <w:proofErr w:type="spellEnd"/>
-      <w:r>
-        <w:rPr>
-          <w:rFonts w:ascii="Century Gothic" w:hAnsi="Century Gothic"/>
-        </w:rPr>
-        <w:t>,</w:t>
-      </w:r>
-      <w:r>
-        <w:rPr>
-          <w:rFonts w:ascii="Century Gothic" w:hAnsi="Century Gothic"/>
-        </w:rPr>
-        <w:t xml:space="preserve"> AWS</w:t>
-      </w:r>
-    </w:p>
-    <w:p>
-      <w:pPr>
-        <w:spacing w:before="240" w:line="240" w:lineRule="auto"/>
-        <w:rPr>
-          <w:rFonts w:ascii="Century Gothic" w:hAnsi="Century Gothic"/>
-        </w:rPr>
-      </w:pPr>
-      <w:r>
-        <w:rPr>
-          <w:rFonts w:ascii="Century Gothic" w:hAnsi="Century Gothic"/>
-        </w:rPr>
-        <w:t>projects:</w:t>
+        <w:t>centralityms.com</w:t>
       </w:r>
     </w:p>
     <w:p>
@@ -4222,7 +3932,7 @@
         <w:rPr>
           <w:rFonts w:ascii="Century Gothic" w:hAnsi="Century Gothic"/>
         </w:rPr>
-        <w:t>centralityms.com</w:t>
+        <w:t>blog.centralityms.com</w:t>
       </w:r>
     </w:p>
     <w:p>
@@ -4240,7 +3950,13 @@
         <w:rPr>
           <w:rFonts w:ascii="Century Gothic" w:hAnsi="Century Gothic"/>
         </w:rPr>
-        <w:t>blog.centralityms.com</w:t>
+        <w:t>w</w:t>
+      </w:r>
+      <w:r>
+        <w:rPr>
+          <w:rFonts w:ascii="Century Gothic" w:hAnsi="Century Gothic"/>
+        </w:rPr>
+        <w:t>orkforce</w:t>
       </w:r>
     </w:p>
     <w:p>
@@ -4258,13 +3974,476 @@
         <w:rPr>
           <w:rFonts w:ascii="Century Gothic" w:hAnsi="Century Gothic"/>
         </w:rPr>
-        <w:t>w</w:t>
-      </w:r>
-      <w:r>
-        <w:rPr>
-          <w:rFonts w:ascii="Century Gothic" w:hAnsi="Century Gothic"/>
-        </w:rPr>
-        <w:t>orkforce</w:t>
+        <w:t>remaxprocebu.com</w:t>
+      </w:r>
+    </w:p>
+    <w:p>
+      <w:pPr>
+        <w:pStyle w:val="Year"/>
+        <w:jc w:val="left"/>
+        <w:rPr>
+          <w:sz w:val="24"/>
+        </w:rPr>
+      </w:pPr>
+    </w:p>
+    <w:p>
+      <w:pPr>
+        <w:pStyle w:val="Year"/>
+        <w:rPr>
+          <w:sz w:val="18"/>
+        </w:rPr>
+      </w:pPr>
+      <w:r>
+        <w:rPr>
+          <w:sz w:val="18"/>
+        </w:rPr>
+        <w:t xml:space="preserve">(November 2019 – </w:t>
+      </w:r>
+      <w:r>
+        <w:rPr>
+          <w:sz w:val="18"/>
+        </w:rPr>
+        <w:t>May 2021</w:t>
+      </w:r>
+      <w:r>
+        <w:rPr>
+          <w:sz w:val="18"/>
+        </w:rPr>
+        <w:t>)</w:t>
+      </w:r>
+    </w:p>
+    <w:p>
+      <w:pPr>
+        <w:spacing w:after="0"/>
+        <w:rPr>
+          <w:rFonts w:ascii="Century Gothic" w:hAnsi="Century Gothic"/>
+          <w:color w:val="C45911" w:themeColor="accent2" w:themeShade="BF"/>
+          <w:lang w:val="en-US"/>
+        </w:rPr>
+      </w:pPr>
+      <w:r>
+        <w:rPr>
+          <w:rFonts w:ascii="Century Gothic" w:hAnsi="Century Gothic"/>
+          <w:b/>
+          <w:bCs/>
+          <w:sz w:val="28"/>
+          <w:szCs w:val="28"/>
+          <w:lang w:val="en-US"/>
+        </w:rPr>
+        <w:t>HiPE Japan</w:t>
+      </w:r>
+      <w:r>
+        <w:rPr>
+          <w:rFonts w:ascii="Century Gothic" w:hAnsi="Century Gothic"/>
+          <w:b/>
+          <w:bCs/>
+          <w:sz w:val="28"/>
+          <w:szCs w:val="28"/>
+          <w:lang w:val="en-US"/>
+        </w:rPr>
+        <w:t>, Inc.</w:t>
+      </w:r>
+      <w:r>
+        <w:rPr>
+          <w:rFonts w:ascii="Century Gothic" w:hAnsi="Century Gothic"/>
+          <w:lang w:val="en-US"/>
+        </w:rPr>
+        <w:br/>
+      </w:r>
+      <w:r>
+        <w:rPr>
+          <w:rFonts w:ascii="Century Gothic" w:hAnsi="Century Gothic"/>
+          <w:color w:val="C45911" w:themeColor="accent2" w:themeShade="BF"/>
+          <w:sz w:val="18"/>
+          <w:szCs w:val="18"/>
+          <w:lang w:val="en-US"/>
+        </w:rPr>
+        <w:t>Web Developer</w:t>
+      </w:r>
+    </w:p>
+    <w:p>
+      <w:pPr>
+        <w:spacing w:after="0" w:line="240" w:lineRule="auto"/>
+        <w:rPr>
+          <w:rFonts w:ascii="Century Gothic" w:hAnsi="Century Gothic"/>
+          <w:b/>
+          <w:bCs/>
+          <w:szCs w:val="20"/>
+        </w:rPr>
+      </w:pPr>
+      <w:r>
+        <w:rPr>
+          <w:rFonts w:ascii="Century Gothic" w:hAnsi="Century Gothic"/>
+        </w:rPr>
+        <w:t xml:space="preserve">+ </w:t>
+      </w:r>
+      <w:r>
+        <w:rPr>
+          <w:rFonts w:ascii="Century Gothic" w:hAnsi="Century Gothic"/>
+          <w:b/>
+          <w:bCs/>
+          <w:szCs w:val="20"/>
+        </w:rPr>
+        <w:t xml:space="preserve">Create new website and maintaining company </w:t>
+      </w:r>
+      <w:r>
+        <w:rPr>
+          <w:rFonts w:ascii="Century Gothic" w:hAnsi="Century Gothic"/>
+          <w:b/>
+          <w:bCs/>
+          <w:szCs w:val="20"/>
+        </w:rPr>
+        <w:t>website</w:t>
+      </w:r>
+      <w:r>
+        <w:rPr>
+          <w:rFonts w:ascii="Century Gothic" w:hAnsi="Century Gothic"/>
+          <w:b/>
+          <w:bCs/>
+          <w:szCs w:val="20"/>
+        </w:rPr>
+        <w:t xml:space="preserve"> and client website</w:t>
+      </w:r>
+    </w:p>
+    <w:p>
+      <w:pPr>
+        <w:spacing w:after="0" w:line="240" w:lineRule="auto"/>
+        <w:rPr>
+          <w:rFonts w:ascii="Century Gothic" w:hAnsi="Century Gothic"/>
+          <w:b/>
+          <w:bCs/>
+          <w:szCs w:val="20"/>
+        </w:rPr>
+      </w:pPr>
+      <w:r>
+        <w:rPr>
+          <w:rFonts w:ascii="Century Gothic" w:hAnsi="Century Gothic"/>
+          <w:bCs/>
+          <w:szCs w:val="20"/>
+        </w:rPr>
+        <w:t>+</w:t>
+      </w:r>
+      <w:r>
+        <w:rPr>
+          <w:rFonts w:ascii="Century Gothic" w:hAnsi="Century Gothic"/>
+          <w:b/>
+          <w:bCs/>
+          <w:szCs w:val="20"/>
+        </w:rPr>
+        <w:t xml:space="preserve"> Setup and maintaining the company internet network</w:t>
+      </w:r>
+    </w:p>
+    <w:p>
+      <w:pPr>
+        <w:spacing w:after="0" w:line="240" w:lineRule="auto"/>
+        <w:rPr>
+          <w:rFonts w:ascii="Century Gothic" w:hAnsi="Century Gothic"/>
+          <w:b/>
+          <w:bCs/>
+          <w:szCs w:val="20"/>
+        </w:rPr>
+      </w:pPr>
+      <w:r>
+        <w:rPr>
+          <w:rFonts w:ascii="Century Gothic" w:hAnsi="Century Gothic"/>
+          <w:bCs/>
+          <w:szCs w:val="20"/>
+        </w:rPr>
+        <w:t xml:space="preserve">+ </w:t>
+      </w:r>
+      <w:r>
+        <w:rPr>
+          <w:rFonts w:ascii="Century Gothic" w:hAnsi="Century Gothic"/>
+          <w:b/>
+          <w:bCs/>
+          <w:szCs w:val="20"/>
+        </w:rPr>
+        <w:t>Man</w:t>
+      </w:r>
+      <w:r>
+        <w:rPr>
+          <w:rFonts w:ascii="Century Gothic" w:hAnsi="Century Gothic"/>
+          <w:b/>
+          <w:bCs/>
+          <w:szCs w:val="20"/>
+        </w:rPr>
+        <w:t>a</w:t>
+      </w:r>
+      <w:r>
+        <w:rPr>
+          <w:rFonts w:ascii="Century Gothic" w:hAnsi="Century Gothic"/>
+          <w:b/>
+          <w:bCs/>
+          <w:szCs w:val="20"/>
+        </w:rPr>
+        <w:t>ge hosting</w:t>
+      </w:r>
+      <w:r>
+        <w:rPr>
+          <w:rFonts w:ascii="Century Gothic" w:hAnsi="Century Gothic"/>
+          <w:bCs/>
+          <w:szCs w:val="20"/>
+        </w:rPr>
+        <w:br/>
+      </w:r>
+      <w:r>
+        <w:rPr>
+          <w:rFonts w:ascii="Century Gothic" w:hAnsi="Century Gothic"/>
+          <w:bCs/>
+          <w:szCs w:val="20"/>
+        </w:rPr>
+        <w:t xml:space="preserve">+ </w:t>
+      </w:r>
+      <w:r>
+        <w:rPr>
+          <w:rFonts w:ascii="Century Gothic" w:hAnsi="Century Gothic"/>
+          <w:b/>
+          <w:bCs/>
+          <w:szCs w:val="20"/>
+        </w:rPr>
+        <w:t>T</w:t>
+      </w:r>
+      <w:r>
+        <w:rPr>
+          <w:rFonts w:ascii="Century Gothic" w:hAnsi="Century Gothic"/>
+          <w:b/>
+          <w:bCs/>
+          <w:szCs w:val="20"/>
+        </w:rPr>
+        <w:t>rouble shoot company laptop</w:t>
+      </w:r>
+    </w:p>
+    <w:p>
+      <w:pPr>
+        <w:spacing w:after="0" w:line="240" w:lineRule="auto"/>
+        <w:rPr>
+          <w:rFonts w:ascii="Century Gothic" w:hAnsi="Century Gothic"/>
+          <w:b/>
+          <w:bCs/>
+          <w:szCs w:val="20"/>
+        </w:rPr>
+      </w:pPr>
+      <w:r>
+        <w:rPr>
+          <w:rFonts w:ascii="Century Gothic" w:hAnsi="Century Gothic"/>
+          <w:bCs/>
+          <w:szCs w:val="20"/>
+        </w:rPr>
+        <w:t xml:space="preserve">+ </w:t>
+      </w:r>
+      <w:r>
+        <w:rPr>
+          <w:rFonts w:ascii="Century Gothic" w:hAnsi="Century Gothic"/>
+          <w:b/>
+          <w:bCs/>
+          <w:szCs w:val="20"/>
+        </w:rPr>
+        <w:t xml:space="preserve">PDF/PSD/XD to </w:t>
+      </w:r>
+      <w:r>
+        <w:rPr>
+          <w:rFonts w:ascii="Century Gothic" w:hAnsi="Century Gothic"/>
+          <w:b/>
+          <w:bCs/>
+          <w:szCs w:val="20"/>
+        </w:rPr>
+        <w:t>page code</w:t>
+      </w:r>
+      <w:r>
+        <w:rPr>
+          <w:rFonts w:ascii="Century Gothic" w:hAnsi="Century Gothic"/>
+          <w:b/>
+          <w:bCs/>
+          <w:szCs w:val="20"/>
+        </w:rPr>
+        <w:br/>
+      </w:r>
+      <w:r>
+        <w:rPr>
+          <w:rFonts w:ascii="Century Gothic" w:hAnsi="Century Gothic"/>
+          <w:bCs/>
+          <w:szCs w:val="20"/>
+        </w:rPr>
+        <w:t xml:space="preserve">+ </w:t>
+      </w:r>
+      <w:r>
+        <w:rPr>
+          <w:rFonts w:ascii="Century Gothic" w:hAnsi="Century Gothic"/>
+          <w:b/>
+          <w:bCs/>
+          <w:szCs w:val="20"/>
+        </w:rPr>
+        <w:t>Search Engine Optimization (SEO)</w:t>
+      </w:r>
+    </w:p>
+    <w:p>
+      <w:pPr>
+        <w:spacing w:after="0" w:line="240" w:lineRule="auto"/>
+        <w:rPr>
+          <w:rFonts w:ascii="Century Gothic" w:hAnsi="Century Gothic"/>
+          <w:b/>
+          <w:bCs/>
+          <w:szCs w:val="20"/>
+        </w:rPr>
+      </w:pPr>
+    </w:p>
+    <w:p>
+      <w:pPr>
+        <w:spacing w:after="0"/>
+        <w:ind w:left="360"/>
+        <w:rPr>
+          <w:rFonts w:ascii="Century Gothic" w:hAnsi="Century Gothic"/>
+        </w:rPr>
+      </w:pPr>
+      <w:r>
+        <w:rPr>
+          <w:rFonts w:ascii="Century Gothic" w:hAnsi="Century Gothic"/>
+          <w:b/>
+        </w:rPr>
+        <w:t>CMS</w:t>
+      </w:r>
+      <w:r>
+        <w:rPr>
+          <w:rFonts w:ascii="Century Gothic" w:hAnsi="Century Gothic"/>
+          <w:b/>
+        </w:rPr>
+        <w:t xml:space="preserve">: </w:t>
+      </w:r>
+      <w:r>
+        <w:rPr>
+          <w:rFonts w:ascii="Century Gothic" w:hAnsi="Century Gothic"/>
+        </w:rPr>
+        <w:t xml:space="preserve">Wordpress </w:t>
+      </w:r>
+    </w:p>
+    <w:p>
+      <w:pPr>
+        <w:spacing w:after="0"/>
+        <w:ind w:left="360"/>
+        <w:rPr>
+          <w:rFonts w:ascii="Century Gothic" w:hAnsi="Century Gothic"/>
+        </w:rPr>
+      </w:pPr>
+      <w:r>
+        <w:rPr>
+          <w:rFonts w:ascii="Century Gothic" w:hAnsi="Century Gothic"/>
+          <w:b/>
+        </w:rPr>
+        <w:t xml:space="preserve">PLUGIN: </w:t>
+      </w:r>
+      <w:r>
+        <w:rPr>
+          <w:rFonts w:ascii="Century Gothic" w:hAnsi="Century Gothic"/>
+        </w:rPr>
+        <w:t>ACF, Elementor, Ninja Form</w:t>
+      </w:r>
+      <w:r>
+        <w:rPr>
+          <w:rFonts w:ascii="Century Gothic" w:hAnsi="Century Gothic"/>
+        </w:rPr>
+        <w:t>,</w:t>
+      </w:r>
+      <w:r>
+        <w:rPr>
+          <w:rFonts w:ascii="Century Gothic" w:hAnsi="Century Gothic"/>
+        </w:rPr>
+        <w:t xml:space="preserve"> and more</w:t>
+      </w:r>
+    </w:p>
+    <w:p>
+      <w:pPr>
+        <w:spacing w:after="0"/>
+        <w:ind w:left="360"/>
+        <w:rPr>
+          <w:rFonts w:ascii="Century Gothic" w:hAnsi="Century Gothic"/>
+        </w:rPr>
+      </w:pPr>
+      <w:r>
+        <w:rPr>
+          <w:rFonts w:ascii="Century Gothic" w:hAnsi="Century Gothic"/>
+          <w:b/>
+        </w:rPr>
+        <w:t>DESIGN</w:t>
+      </w:r>
+      <w:r>
+        <w:rPr>
+          <w:rFonts w:ascii="Century Gothic" w:hAnsi="Century Gothic"/>
+          <w:b/>
+        </w:rPr>
+        <w:t>:</w:t>
+      </w:r>
+      <w:r>
+        <w:rPr>
+          <w:rFonts w:ascii="Century Gothic" w:hAnsi="Century Gothic"/>
+        </w:rPr>
+        <w:t xml:space="preserve"> </w:t>
+      </w:r>
+      <w:r>
+        <w:rPr>
+          <w:rFonts w:ascii="Century Gothic" w:hAnsi="Century Gothic"/>
+        </w:rPr>
+        <w:t>Adobe Photoshop, Adobe L</w:t>
+      </w:r>
+      <w:r>
+        <w:rPr>
+          <w:rFonts w:ascii="Century Gothic" w:hAnsi="Century Gothic"/>
+        </w:rPr>
+        <w:t>ightroom,</w:t>
+      </w:r>
+      <w:r>
+        <w:rPr>
+          <w:rFonts w:ascii="Century Gothic" w:hAnsi="Century Gothic"/>
+        </w:rPr>
+        <w:t xml:space="preserve"> Adobe Illustrator</w:t>
+      </w:r>
+    </w:p>
+    <w:p>
+      <w:pPr>
+        <w:spacing w:after="0"/>
+        <w:ind w:left="360"/>
+        <w:rPr>
+          <w:rFonts w:ascii="Century Gothic" w:hAnsi="Century Gothic"/>
+        </w:rPr>
+      </w:pPr>
+      <w:r>
+        <w:rPr>
+          <w:rFonts w:ascii="Century Gothic" w:hAnsi="Century Gothic"/>
+          <w:b/>
+        </w:rPr>
+        <w:t>LANGUAGE</w:t>
+      </w:r>
+      <w:r>
+        <w:rPr>
+          <w:rFonts w:ascii="Century Gothic" w:hAnsi="Century Gothic"/>
+          <w:b/>
+        </w:rPr>
+        <w:t>:</w:t>
+      </w:r>
+      <w:r>
+        <w:rPr>
+          <w:rFonts w:ascii="Century Gothic" w:hAnsi="Century Gothic"/>
+        </w:rPr>
+        <w:t xml:space="preserve"> </w:t>
+      </w:r>
+      <w:r>
+        <w:rPr>
+          <w:rFonts w:ascii="Century Gothic" w:hAnsi="Century Gothic"/>
+        </w:rPr>
+        <w:t>CSS, HTML, SASS, Laravel</w:t>
+      </w:r>
+    </w:p>
+    <w:p>
+      <w:pPr>
+        <w:spacing w:before="240"/>
+        <w:rPr>
+          <w:rFonts w:ascii="Century Gothic" w:hAnsi="Century Gothic"/>
+        </w:rPr>
+      </w:pPr>
+      <w:r>
+        <w:rPr>
+          <w:rFonts w:ascii="Century Gothic" w:hAnsi="Century Gothic"/>
+        </w:rPr>
+        <w:t>projects:</w:t>
       </w:r>
     </w:p>
     <w:p>
@@ -4282,535 +4461,7 @@
         <w:rPr>
           <w:rFonts w:ascii="Century Gothic" w:hAnsi="Century Gothic"/>
         </w:rPr>
-        <w:t>remaxprocebu.com</w:t>
-      </w:r>
-    </w:p>
-    <w:p>
-      <w:pPr>
-        <w:pStyle w:val="Year"/>
-        <w:jc w:val="left"/>
-        <w:rPr>
-          <w:sz w:val="24"/>
-        </w:rPr>
-      </w:pPr>
-    </w:p>
-    <w:p>
-      <w:pPr>
-        <w:pStyle w:val="Year"/>
-        <w:rPr>
-          <w:sz w:val="18"/>
-        </w:rPr>
-      </w:pPr>
-      <w:r>
-        <w:rPr>
-          <w:sz w:val="18"/>
-        </w:rPr>
-        <w:t xml:space="preserve">(November 2019 – </w:t>
-      </w:r>
-      <w:r>
-        <w:rPr>
-          <w:sz w:val="18"/>
-        </w:rPr>
-        <w:t>May 2021</w:t>
-      </w:r>
-      <w:r>
-        <w:rPr>
-          <w:sz w:val="18"/>
-        </w:rPr>
-        <w:t>)</w:t>
-      </w:r>
-    </w:p>
-    <w:p>
-      <w:pPr>
-        <w:spacing w:after="0"/>
-        <w:rPr>
-          <w:rFonts w:ascii="Century Gothic" w:hAnsi="Century Gothic"/>
-          <w:color w:val="C45911" w:themeColor="accent2" w:themeShade="BF"/>
-          <w:lang w:val="en-US"/>
-        </w:rPr>
-      </w:pPr>
-      <w:proofErr w:type="spellStart"/>
-      <w:r>
-        <w:rPr>
-          <w:rFonts w:ascii="Century Gothic" w:hAnsi="Century Gothic"/>
-          <w:b/>
-          <w:bCs/>
-          <w:sz w:val="28"/>
-          <w:szCs w:val="28"/>
-          <w:lang w:val="en-US"/>
-        </w:rPr>
-        <w:t>HiPE</w:t>
-      </w:r>
-      <w:proofErr w:type="spellEnd"/>
-      <w:r>
-        <w:rPr>
-          <w:rFonts w:ascii="Century Gothic" w:hAnsi="Century Gothic"/>
-          <w:b/>
-          <w:bCs/>
-          <w:sz w:val="28"/>
-          <w:szCs w:val="28"/>
-          <w:lang w:val="en-US"/>
-        </w:rPr>
-        <w:t xml:space="preserve"> Japan</w:t>
-      </w:r>
-      <w:r>
-        <w:rPr>
-          <w:rFonts w:ascii="Century Gothic" w:hAnsi="Century Gothic"/>
-          <w:b/>
-          <w:bCs/>
-          <w:sz w:val="28"/>
-          <w:szCs w:val="28"/>
-          <w:lang w:val="en-US"/>
-        </w:rPr>
-        <w:t>, Inc.</w:t>
-      </w:r>
-      <w:r>
-        <w:rPr>
-          <w:rFonts w:ascii="Century Gothic" w:hAnsi="Century Gothic"/>
-          <w:lang w:val="en-US"/>
-        </w:rPr>
-        <w:br/>
-      </w:r>
-      <w:r>
-        <w:rPr>
-          <w:rFonts w:ascii="Century Gothic" w:hAnsi="Century Gothic"/>
-          <w:color w:val="C45911" w:themeColor="accent2" w:themeShade="BF"/>
-          <w:sz w:val="18"/>
-          <w:szCs w:val="18"/>
-          <w:lang w:val="en-US"/>
-        </w:rPr>
-        <w:t>Web Developer</w:t>
-      </w:r>
-    </w:p>
-    <w:p>
-      <w:pPr>
-        <w:spacing w:after="0" w:line="240" w:lineRule="auto"/>
-        <w:rPr>
-          <w:rFonts w:ascii="Century Gothic" w:hAnsi="Century Gothic"/>
-          <w:b/>
-          <w:bCs/>
-          <w:szCs w:val="20"/>
-        </w:rPr>
-      </w:pPr>
-      <w:r>
-        <w:rPr>
-          <w:rFonts w:ascii="Century Gothic" w:hAnsi="Century Gothic"/>
-        </w:rPr>
-        <w:t xml:space="preserve">+ </w:t>
-      </w:r>
-      <w:r>
-        <w:rPr>
-          <w:rFonts w:ascii="Century Gothic" w:hAnsi="Century Gothic"/>
-          <w:b/>
-          <w:bCs/>
-          <w:szCs w:val="20"/>
-        </w:rPr>
-        <w:t xml:space="preserve">Create new website and maintaining company </w:t>
-      </w:r>
-      <w:r>
-        <w:rPr>
-          <w:rFonts w:ascii="Century Gothic" w:hAnsi="Century Gothic"/>
-          <w:b/>
-          <w:bCs/>
-          <w:szCs w:val="20"/>
-        </w:rPr>
-        <w:t>website</w:t>
-      </w:r>
-      <w:r>
-        <w:rPr>
-          <w:rFonts w:ascii="Century Gothic" w:hAnsi="Century Gothic"/>
-          <w:b/>
-          <w:bCs/>
-          <w:szCs w:val="20"/>
-        </w:rPr>
-        <w:t xml:space="preserve"> and client website</w:t>
-      </w:r>
-    </w:p>
-    <w:p>
-      <w:pPr>
-        <w:spacing w:after="0" w:line="240" w:lineRule="auto"/>
-        <w:rPr>
-          <w:rFonts w:ascii="Century Gothic" w:hAnsi="Century Gothic"/>
-          <w:b/>
-          <w:bCs/>
-          <w:szCs w:val="20"/>
-        </w:rPr>
-      </w:pPr>
-      <w:r>
-        <w:rPr>
-          <w:rFonts w:ascii="Century Gothic" w:hAnsi="Century Gothic"/>
-          <w:bCs/>
-          <w:szCs w:val="20"/>
-        </w:rPr>
-        <w:t>+</w:t>
-      </w:r>
-      <w:r>
-        <w:rPr>
-          <w:rFonts w:ascii="Century Gothic" w:hAnsi="Century Gothic"/>
-          <w:b/>
-          <w:bCs/>
-          <w:szCs w:val="20"/>
-        </w:rPr>
-        <w:t xml:space="preserve"> Setup and maintaining the company internet network</w:t>
-      </w:r>
-    </w:p>
-    <w:p>
-      <w:pPr>
-        <w:spacing w:after="0" w:line="240" w:lineRule="auto"/>
-        <w:rPr>
-          <w:rFonts w:ascii="Century Gothic" w:hAnsi="Century Gothic"/>
-          <w:b/>
-          <w:bCs/>
-          <w:szCs w:val="20"/>
-        </w:rPr>
-      </w:pPr>
-      <w:r>
-        <w:rPr>
-          <w:rFonts w:ascii="Century Gothic" w:hAnsi="Century Gothic"/>
-          <w:bCs/>
-          <w:szCs w:val="20"/>
-        </w:rPr>
-        <w:t xml:space="preserve">+ </w:t>
-      </w:r>
-      <w:r>
-        <w:rPr>
-          <w:rFonts w:ascii="Century Gothic" w:hAnsi="Century Gothic"/>
-          <w:b/>
-          <w:bCs/>
-          <w:szCs w:val="20"/>
-        </w:rPr>
-        <w:t>Man</w:t>
-      </w:r>
-      <w:r>
-        <w:rPr>
-          <w:rFonts w:ascii="Century Gothic" w:hAnsi="Century Gothic"/>
-          <w:b/>
-          <w:bCs/>
-          <w:szCs w:val="20"/>
-        </w:rPr>
-        <w:t>a</w:t>
-      </w:r>
-      <w:r>
-        <w:rPr>
-          <w:rFonts w:ascii="Century Gothic" w:hAnsi="Century Gothic"/>
-          <w:b/>
-          <w:bCs/>
-          <w:szCs w:val="20"/>
-        </w:rPr>
-        <w:t>ge hosting</w:t>
-      </w:r>
-      <w:r>
-        <w:rPr>
-          <w:rFonts w:ascii="Century Gothic" w:hAnsi="Century Gothic"/>
-          <w:bCs/>
-          <w:szCs w:val="20"/>
-        </w:rPr>
-        <w:br/>
-      </w:r>
-      <w:r>
-        <w:rPr>
-          <w:rFonts w:ascii="Century Gothic" w:hAnsi="Century Gothic"/>
-          <w:bCs/>
-          <w:szCs w:val="20"/>
-        </w:rPr>
-        <w:t xml:space="preserve">+ </w:t>
-      </w:r>
-      <w:r>
-        <w:rPr>
-          <w:rFonts w:ascii="Century Gothic" w:hAnsi="Century Gothic"/>
-          <w:b/>
-          <w:bCs/>
-          <w:szCs w:val="20"/>
-        </w:rPr>
-        <w:t>T</w:t>
-      </w:r>
-      <w:r>
-        <w:rPr>
-          <w:rFonts w:ascii="Century Gothic" w:hAnsi="Century Gothic"/>
-          <w:b/>
-          <w:bCs/>
-          <w:szCs w:val="20"/>
-        </w:rPr>
-        <w:t>rouble shoot company laptop</w:t>
-      </w:r>
-    </w:p>
-    <w:p>
-      <w:pPr>
-        <w:spacing w:after="0" w:line="240" w:lineRule="auto"/>
-        <w:rPr>
-          <w:rFonts w:ascii="Century Gothic" w:hAnsi="Century Gothic"/>
-          <w:b/>
-          <w:bCs/>
-          <w:szCs w:val="20"/>
-        </w:rPr>
-      </w:pPr>
-      <w:r>
-        <w:rPr>
-          <w:rFonts w:ascii="Century Gothic" w:hAnsi="Century Gothic"/>
-          <w:bCs/>
-          <w:szCs w:val="20"/>
-        </w:rPr>
-        <w:t xml:space="preserve">+ </w:t>
-      </w:r>
-      <w:r>
-        <w:rPr>
-          <w:rFonts w:ascii="Century Gothic" w:hAnsi="Century Gothic"/>
-          <w:b/>
-          <w:bCs/>
-          <w:szCs w:val="20"/>
-        </w:rPr>
-        <w:t xml:space="preserve">PDF/PSD/XD to </w:t>
-      </w:r>
-      <w:r>
-        <w:rPr>
-          <w:rFonts w:ascii="Century Gothic" w:hAnsi="Century Gothic"/>
-          <w:b/>
-          <w:bCs/>
-          <w:szCs w:val="20"/>
-        </w:rPr>
-        <w:t>page code</w:t>
-      </w:r>
-      <w:r>
-        <w:rPr>
-          <w:rFonts w:ascii="Century Gothic" w:hAnsi="Century Gothic"/>
-          <w:b/>
-          <w:bCs/>
-          <w:szCs w:val="20"/>
-        </w:rPr>
-        <w:br/>
-      </w:r>
-      <w:r>
-        <w:rPr>
-          <w:rFonts w:ascii="Century Gothic" w:hAnsi="Century Gothic"/>
-          <w:bCs/>
-          <w:szCs w:val="20"/>
-        </w:rPr>
-        <w:t xml:space="preserve">+ </w:t>
-      </w:r>
-      <w:r>
-        <w:rPr>
-          <w:rFonts w:ascii="Century Gothic" w:hAnsi="Century Gothic"/>
-          <w:b/>
-          <w:bCs/>
-          <w:szCs w:val="20"/>
-        </w:rPr>
-        <w:t>Search Engine Optimization (SEO)</w:t>
-      </w:r>
-    </w:p>
-    <w:p>
-      <w:pPr>
-        <w:spacing w:after="0" w:line="240" w:lineRule="auto"/>
-        <w:rPr>
-          <w:rFonts w:ascii="Century Gothic" w:hAnsi="Century Gothic"/>
-          <w:b/>
-          <w:bCs/>
-          <w:szCs w:val="20"/>
-        </w:rPr>
-      </w:pPr>
-    </w:p>
-    <w:p>
-      <w:pPr>
-        <w:spacing w:after="0"/>
-        <w:ind w:left="360"/>
-        <w:rPr>
-          <w:rFonts w:ascii="Century Gothic" w:hAnsi="Century Gothic"/>
-        </w:rPr>
-      </w:pPr>
-      <w:r>
-        <w:rPr>
-          <w:rFonts w:ascii="Century Gothic" w:hAnsi="Century Gothic"/>
-          <w:b/>
-        </w:rPr>
-        <w:t>CMS</w:t>
-      </w:r>
-      <w:r>
-        <w:rPr>
-          <w:rFonts w:ascii="Century Gothic" w:hAnsi="Century Gothic"/>
-          <w:b/>
-        </w:rPr>
-        <w:t xml:space="preserve">: </w:t>
-      </w:r>
-      <w:proofErr w:type="spellStart"/>
-      <w:r>
-        <w:rPr>
-          <w:rFonts w:ascii="Century Gothic" w:hAnsi="Century Gothic"/>
-        </w:rPr>
-        <w:t>Wordpress</w:t>
-      </w:r>
-      <w:proofErr w:type="spellEnd"/>
-      <w:r>
-        <w:rPr>
-          <w:rFonts w:ascii="Century Gothic" w:hAnsi="Century Gothic"/>
-        </w:rPr>
-        <w:t xml:space="preserve"> </w:t>
-      </w:r>
-    </w:p>
-    <w:p>
-      <w:pPr>
-        <w:spacing w:after="0"/>
-        <w:ind w:left="360"/>
-        <w:rPr>
-          <w:rFonts w:ascii="Century Gothic" w:hAnsi="Century Gothic"/>
-        </w:rPr>
-      </w:pPr>
-      <w:r>
-        <w:rPr>
-          <w:rFonts w:ascii="Century Gothic" w:hAnsi="Century Gothic"/>
-          <w:b/>
-        </w:rPr>
-        <w:t xml:space="preserve">PLUGIN: </w:t>
-      </w:r>
-      <w:r>
-        <w:rPr>
-          <w:rFonts w:ascii="Century Gothic" w:hAnsi="Century Gothic"/>
-        </w:rPr>
-        <w:t xml:space="preserve">ACF, </w:t>
-      </w:r>
-      <w:proofErr w:type="spellStart"/>
-      <w:r>
-        <w:rPr>
-          <w:rFonts w:ascii="Century Gothic" w:hAnsi="Century Gothic"/>
-        </w:rPr>
-        <w:t>Elementor</w:t>
-      </w:r>
-      <w:proofErr w:type="spellEnd"/>
-      <w:r>
-        <w:rPr>
-          <w:rFonts w:ascii="Century Gothic" w:hAnsi="Century Gothic"/>
-        </w:rPr>
-        <w:t>, Ninja Form</w:t>
-      </w:r>
-      <w:r>
-        <w:rPr>
-          <w:rFonts w:ascii="Century Gothic" w:hAnsi="Century Gothic"/>
-        </w:rPr>
-        <w:t>,</w:t>
-      </w:r>
-      <w:r>
-        <w:rPr>
-          <w:rFonts w:ascii="Century Gothic" w:hAnsi="Century Gothic"/>
-        </w:rPr>
-        <w:t xml:space="preserve"> and more</w:t>
-      </w:r>
-    </w:p>
-    <w:p>
-      <w:pPr>
-        <w:spacing w:after="0"/>
-        <w:ind w:left="360"/>
-        <w:rPr>
-          <w:rFonts w:ascii="Century Gothic" w:hAnsi="Century Gothic"/>
-        </w:rPr>
-      </w:pPr>
-      <w:r>
-        <w:rPr>
-          <w:rFonts w:ascii="Century Gothic" w:hAnsi="Century Gothic"/>
-          <w:b/>
-        </w:rPr>
-        <w:t>DESIGN</w:t>
-      </w:r>
-      <w:r>
-        <w:rPr>
-          <w:rFonts w:ascii="Century Gothic" w:hAnsi="Century Gothic"/>
-          <w:b/>
-        </w:rPr>
-        <w:t>:</w:t>
-      </w:r>
-      <w:r>
-        <w:rPr>
-          <w:rFonts w:ascii="Century Gothic" w:hAnsi="Century Gothic"/>
-        </w:rPr>
-        <w:t xml:space="preserve"> </w:t>
-      </w:r>
-      <w:r>
-        <w:rPr>
-          <w:rFonts w:ascii="Century Gothic" w:hAnsi="Century Gothic"/>
-        </w:rPr>
-        <w:t xml:space="preserve">Adobe Photoshop, Adobe </w:t>
-      </w:r>
-      <w:proofErr w:type="spellStart"/>
-      <w:r>
-        <w:rPr>
-          <w:rFonts w:ascii="Century Gothic" w:hAnsi="Century Gothic"/>
-        </w:rPr>
-        <w:t>L</w:t>
-      </w:r>
-      <w:r>
-        <w:rPr>
-          <w:rFonts w:ascii="Century Gothic" w:hAnsi="Century Gothic"/>
-        </w:rPr>
-        <w:t>ightroom</w:t>
-      </w:r>
-      <w:proofErr w:type="spellEnd"/>
-      <w:r>
-        <w:rPr>
-          <w:rFonts w:ascii="Century Gothic" w:hAnsi="Century Gothic"/>
-        </w:rPr>
-        <w:t>,</w:t>
-      </w:r>
-      <w:bookmarkStart w:id="0" w:name="_GoBack"/>
-      <w:bookmarkEnd w:id="0"/>
-      <w:r>
-        <w:rPr>
-          <w:rFonts w:ascii="Century Gothic" w:hAnsi="Century Gothic"/>
-        </w:rPr>
-        <w:t xml:space="preserve"> Adobe Illustrator</w:t>
-      </w:r>
-    </w:p>
-    <w:p>
-      <w:pPr>
-        <w:spacing w:after="0"/>
-        <w:ind w:left="360"/>
-        <w:rPr>
-          <w:rFonts w:ascii="Century Gothic" w:hAnsi="Century Gothic"/>
-        </w:rPr>
-      </w:pPr>
-      <w:r>
-        <w:rPr>
-          <w:rFonts w:ascii="Century Gothic" w:hAnsi="Century Gothic"/>
-          <w:b/>
-        </w:rPr>
-        <w:t>LANGUAGE</w:t>
-      </w:r>
-      <w:r>
-        <w:rPr>
-          <w:rFonts w:ascii="Century Gothic" w:hAnsi="Century Gothic"/>
-          <w:b/>
-        </w:rPr>
-        <w:t>:</w:t>
-      </w:r>
-      <w:r>
-        <w:rPr>
-          <w:rFonts w:ascii="Century Gothic" w:hAnsi="Century Gothic"/>
-        </w:rPr>
-        <w:t xml:space="preserve"> </w:t>
-      </w:r>
-      <w:r>
-        <w:rPr>
-          <w:rFonts w:ascii="Century Gothic" w:hAnsi="Century Gothic"/>
-        </w:rPr>
-        <w:t xml:space="preserve">CSS, HTML, SASS, </w:t>
-      </w:r>
-      <w:proofErr w:type="spellStart"/>
-      <w:r>
-        <w:rPr>
-          <w:rFonts w:ascii="Century Gothic" w:hAnsi="Century Gothic"/>
-        </w:rPr>
-        <w:t>Laravel</w:t>
-      </w:r>
-      <w:proofErr w:type="spellEnd"/>
-    </w:p>
-    <w:p>
-      <w:pPr>
-        <w:spacing w:before="240"/>
-        <w:rPr>
-          <w:rFonts w:ascii="Century Gothic" w:hAnsi="Century Gothic"/>
-        </w:rPr>
-      </w:pPr>
-      <w:r>
-        <w:rPr>
-          <w:rFonts w:ascii="Century Gothic" w:hAnsi="Century Gothic"/>
-        </w:rPr>
-        <w:t>projects:</w:t>
+        <w:t>hipe.asia</w:t>
       </w:r>
     </w:p>
     <w:p>
@@ -4828,24 +4479,6 @@
         <w:rPr>
           <w:rFonts w:ascii="Century Gothic" w:hAnsi="Century Gothic"/>
         </w:rPr>
-        <w:t>hipe.asia</w:t>
-      </w:r>
-    </w:p>
-    <w:p>
-      <w:pPr>
-        <w:pStyle w:val="ListParagraph"/>
-        <w:numPr>
-          <w:ilvl w:val="0"/>
-          <w:numId w:val="1"/>
-        </w:numPr>
-        <w:rPr>
-          <w:rFonts w:ascii="Century Gothic" w:hAnsi="Century Gothic"/>
-        </w:rPr>
-      </w:pPr>
-      <w:r>
-        <w:rPr>
-          <w:rFonts w:ascii="Century Gothic" w:hAnsi="Century Gothic"/>
-        </w:rPr>
         <w:t>en.hipe.asia</w:t>
       </w:r>
     </w:p>
@@ -5099,19 +4732,11 @@
         </w:rPr>
         <w:t xml:space="preserve"> </w:t>
       </w:r>
-      <w:proofErr w:type="spellStart"/>
-      <w:r>
-        <w:rPr>
-          <w:rFonts w:ascii="Century Gothic" w:hAnsi="Century Gothic"/>
-        </w:rPr>
-        <w:t>Laravel</w:t>
-      </w:r>
-      <w:proofErr w:type="spellEnd"/>
-      <w:r>
-        <w:rPr>
-          <w:rFonts w:ascii="Century Gothic" w:hAnsi="Century Gothic"/>
-        </w:rPr>
-        <w:t xml:space="preserve">, SASS, CSS, HTML, GIT, </w:t>
+      <w:r>
+        <w:rPr>
+          <w:rFonts w:ascii="Century Gothic" w:hAnsi="Century Gothic"/>
+        </w:rPr>
+        <w:t xml:space="preserve">Laravel, SASS, CSS, HTML, GIT, </w:t>
       </w:r>
       <w:r>
         <w:rPr>
@@ -5210,7 +4835,6 @@
           <w:sz w:val="24"/>
           <w:szCs w:val="28"/>
         </w:rPr>
-        <w:lastRenderedPageBreak/>
         <w:t>bukkenkingdom.com</w:t>
       </w:r>
     </w:p>
@@ -5411,7 +5035,6 @@
           <w:szCs w:val="40"/>
         </w:rPr>
       </w:pPr>
-      <w:proofErr w:type="spellStart"/>
       <w:r>
         <w:rPr>
           <w:b/>
@@ -5421,7 +5044,6 @@
         </w:rPr>
         <w:t>Devcash</w:t>
       </w:r>
-      <w:proofErr w:type="spellEnd"/>
     </w:p>
     <w:p>
       <w:pPr>
@@ -5610,7 +5232,6 @@
           <w:szCs w:val="40"/>
         </w:rPr>
       </w:pPr>
-      <w:proofErr w:type="spellStart"/>
       <w:r>
         <w:rPr>
           <w:b/>
@@ -5618,29 +5239,8 @@
           <w:sz w:val="28"/>
           <w:szCs w:val="40"/>
         </w:rPr>
-        <w:t>Kredo</w:t>
-      </w:r>
-      <w:proofErr w:type="spellEnd"/>
-      <w:r>
-        <w:rPr>
-          <w:b/>
-          <w:bCs/>
-          <w:sz w:val="28"/>
-          <w:szCs w:val="40"/>
-        </w:rPr>
-        <w:t xml:space="preserve"> IT Abroad </w:t>
-      </w:r>
-      <w:proofErr w:type="spellStart"/>
-      <w:r>
-        <w:rPr>
-          <w:b/>
-          <w:bCs/>
-          <w:sz w:val="28"/>
-          <w:szCs w:val="40"/>
-        </w:rPr>
-        <w:t>inc.</w:t>
-      </w:r>
-      <w:proofErr w:type="spellEnd"/>
+        <w:t>Kredo IT Abroad inc.</w:t>
+      </w:r>
     </w:p>
     <w:p>
       <w:pPr>
@@ -5770,7 +5370,6 @@
         </w:rPr>
         <w:t xml:space="preserve"> </w:t>
       </w:r>
-      <w:proofErr w:type="spellStart"/>
       <w:r>
         <w:rPr>
           <w:rFonts w:ascii="Century Gothic" w:eastAsia="Times New Roman" w:hAnsi="Century Gothic" w:cs="Segoe UI"/>
@@ -5778,9 +5377,8 @@
           <w:sz w:val="24"/>
           <w:szCs w:val="20"/>
         </w:rPr>
-        <w:t>Laravel</w:t>
-      </w:r>
-      <w:proofErr w:type="spellEnd"/>
+        <w:t>Laravel, SQL, CSS, HTML,</w:t>
+      </w:r>
       <w:r>
         <w:rPr>
           <w:rFonts w:ascii="Century Gothic" w:eastAsia="Times New Roman" w:hAnsi="Century Gothic" w:cs="Segoe UI"/>
@@ -5788,15 +5386,6 @@
           <w:sz w:val="24"/>
           <w:szCs w:val="20"/>
         </w:rPr>
-        <w:t>, SQL, CSS, HTML,</w:t>
-      </w:r>
-      <w:r>
-        <w:rPr>
-          <w:rFonts w:ascii="Century Gothic" w:eastAsia="Times New Roman" w:hAnsi="Century Gothic" w:cs="Segoe UI"/>
-          <w:color w:val="000000" w:themeColor="text1"/>
-          <w:sz w:val="24"/>
-          <w:szCs w:val="20"/>
-        </w:rPr>
         <w:t xml:space="preserve"> GIT</w:t>
       </w:r>
     </w:p>
@@ -6056,19 +5645,8 @@
           <w:sz w:val="28"/>
           <w:szCs w:val="28"/>
         </w:rPr>
-        <w:t xml:space="preserve">Immaculate Heart of Mary Academy – </w:t>
-      </w:r>
-      <w:proofErr w:type="spellStart"/>
-      <w:r>
-        <w:rPr>
-          <w:b/>
-          <w:bCs/>
-          <w:sz w:val="28"/>
-          <w:szCs w:val="28"/>
-        </w:rPr>
-        <w:t>Minglanilla</w:t>
-      </w:r>
-      <w:proofErr w:type="spellEnd"/>
+        <w:t>Immaculate Heart of Mary Academy – Minglanilla</w:t>
+      </w:r>
     </w:p>
     <w:p>
       <w:pPr>
@@ -6254,7 +5832,6 @@
           <w:bCs/>
           <w:szCs w:val="20"/>
         </w:rPr>
-        <w:lastRenderedPageBreak/>
         <w:t>UNIVERSITY OF CEBU – PHILIPPINE SOCIETY OF INFORMATION TECHNOLOGY STUDENT (PSITS)</w:t>
       </w:r>
     </w:p>
@@ -6451,27 +6028,7 @@
           <w:sz w:val="22"/>
           <w:szCs w:val="24"/>
         </w:rPr>
-        <w:t xml:space="preserve">SMART </w:t>
-      </w:r>
-      <w:proofErr w:type="spellStart"/>
-      <w:r>
-        <w:rPr>
-          <w:b/>
-          <w:bCs/>
-          <w:sz w:val="22"/>
-          <w:szCs w:val="24"/>
-        </w:rPr>
-        <w:t>Technopreneurship</w:t>
-      </w:r>
-      <w:proofErr w:type="spellEnd"/>
-      <w:r>
-        <w:rPr>
-          <w:b/>
-          <w:bCs/>
-          <w:sz w:val="22"/>
-          <w:szCs w:val="24"/>
-        </w:rPr>
-        <w:t xml:space="preserve"> 101 | TESDA</w:t>
+        <w:t>SMART Technopreneurship 101 | TESDA</w:t>
       </w:r>
     </w:p>
     <w:p>
@@ -6773,39 +6330,8 @@
           <w:sz w:val="24"/>
           <w:szCs w:val="24"/>
         </w:rPr>
-        <w:t xml:space="preserve">Ms. Ma. </w:t>
-      </w:r>
-      <w:proofErr w:type="spellStart"/>
-      <w:r>
-        <w:rPr>
-          <w:b/>
-          <w:bCs/>
-          <w:sz w:val="24"/>
-          <w:szCs w:val="24"/>
-        </w:rPr>
-        <w:t>Cathering</w:t>
-      </w:r>
-      <w:proofErr w:type="spellEnd"/>
-      <w:r>
-        <w:rPr>
-          <w:b/>
-          <w:bCs/>
-          <w:sz w:val="24"/>
-          <w:szCs w:val="24"/>
-        </w:rPr>
-        <w:t xml:space="preserve"> </w:t>
-      </w:r>
-      <w:proofErr w:type="spellStart"/>
-      <w:r>
-        <w:rPr>
-          <w:b/>
-          <w:bCs/>
-          <w:sz w:val="24"/>
-          <w:szCs w:val="24"/>
-        </w:rPr>
-        <w:t>Carumba</w:t>
-      </w:r>
-      <w:proofErr w:type="spellEnd"/>
+        <w:t>Ms. Ma. Cathering Carumba</w:t>
+      </w:r>
     </w:p>
     <w:p>
       <w:pPr>
@@ -6902,7 +6428,6 @@
         </w:rPr>
         <w:t xml:space="preserve">Ms. </w:t>
       </w:r>
-      <w:proofErr w:type="spellStart"/>
       <w:r>
         <w:rPr>
           <w:b/>
@@ -6910,49 +6435,8 @@
           <w:sz w:val="24"/>
           <w:szCs w:val="24"/>
         </w:rPr>
-        <w:t>Jelaica</w:t>
-      </w:r>
-      <w:proofErr w:type="spellEnd"/>
-      <w:r>
-        <w:rPr>
-          <w:b/>
-          <w:bCs/>
-          <w:sz w:val="24"/>
-          <w:szCs w:val="24"/>
-        </w:rPr>
-        <w:t xml:space="preserve"> </w:t>
-      </w:r>
-      <w:proofErr w:type="spellStart"/>
-      <w:r>
-        <w:rPr>
-          <w:b/>
-          <w:bCs/>
-          <w:sz w:val="24"/>
-          <w:szCs w:val="24"/>
-        </w:rPr>
-        <w:t>Gilbuela</w:t>
-      </w:r>
-      <w:proofErr w:type="spellEnd"/>
-      <w:r>
-        <w:rPr>
-          <w:b/>
-          <w:bCs/>
-          <w:sz w:val="24"/>
-          <w:szCs w:val="24"/>
-        </w:rPr>
-        <w:t xml:space="preserve"> </w:t>
-      </w:r>
-      <w:proofErr w:type="spellStart"/>
-      <w:r>
-        <w:rPr>
-          <w:b/>
-          <w:bCs/>
-          <w:sz w:val="24"/>
-          <w:szCs w:val="24"/>
-        </w:rPr>
-        <w:t>Santillan</w:t>
-      </w:r>
-      <w:proofErr w:type="spellEnd"/>
+        <w:t>Jelaica Gilbuela Santillan</w:t>
+      </w:r>
     </w:p>
     <w:p>
       <w:pPr>
@@ -6974,27 +6458,7 @@
           <w:szCs w:val="18"/>
           <w:shd w:val="clear" w:color="auto" w:fill="FFFFFF"/>
         </w:rPr>
-        <w:t xml:space="preserve">Admin – </w:t>
-      </w:r>
-      <w:proofErr w:type="spellStart"/>
-      <w:r>
-        <w:rPr>
-          <w:rFonts w:cs="Segoe UI"/>
-          <w:color w:val="C45911" w:themeColor="accent2" w:themeShade="BF"/>
-          <w:szCs w:val="18"/>
-          <w:shd w:val="clear" w:color="auto" w:fill="FFFFFF"/>
-        </w:rPr>
-        <w:t>HiPE</w:t>
-      </w:r>
-      <w:proofErr w:type="spellEnd"/>
-      <w:r>
-        <w:rPr>
-          <w:rFonts w:cs="Segoe UI"/>
-          <w:color w:val="C45911" w:themeColor="accent2" w:themeShade="BF"/>
-          <w:szCs w:val="18"/>
-          <w:shd w:val="clear" w:color="auto" w:fill="FFFFFF"/>
-        </w:rPr>
-        <w:t xml:space="preserve"> Japan Inc.</w:t>
+        <w:t>Admin – HiPE Japan Inc.</w:t>
       </w:r>
     </w:p>
     <w:p>
@@ -7228,7 +6692,7 @@
                 <w:bCs/>
                 <w:noProof/>
               </w:rPr>
-              <w:t>5</w:t>
+              <w:t>1</w:t>
             </w:r>
             <w:r>
               <w:rPr>
@@ -7273,7 +6737,7 @@
                 <w:bCs/>
                 <w:noProof/>
               </w:rPr>
-              <w:t>5</w:t>
+              <w:t>1</w:t>
             </w:r>
             <w:r>
               <w:rPr>
@@ -8916,7 +8380,7 @@
 </file>
 
 <file path=customXml/itemProps1.xml><?xml version="1.0" encoding="utf-8"?>
-<ds:datastoreItem xmlns:ds="http://schemas.openxmlformats.org/officeDocument/2006/customXml" ds:itemID="{20B9A328-7370-4A0B-8A0E-9A96217390CB}">
+<ds:datastoreItem xmlns:ds="http://schemas.openxmlformats.org/officeDocument/2006/customXml" ds:itemID="{33570575-B89C-4E28-A6DF-86C202E1D674}">
   <ds:schemaRefs>
     <ds:schemaRef ds:uri="http://schemas.openxmlformats.org/officeDocument/2006/bibliography"/>
   </ds:schemaRefs>

</xml_diff>